<commit_message>
added diagrams to Review.docx
</commit_message>
<xml_diff>
--- a/docs/phase2/Review.docx
+++ b/docs/phase2/Review.docx
@@ -4,7 +4,7 @@
   <w:body>
     <w:p>
       <w:pPr>
-        <w:pStyle w:val="Heading1"/>
+        <w:pStyle w:val="berschrift1"/>
       </w:pPr>
       <w:bookmarkStart w:id="0" w:name="review"/>
       <w:bookmarkEnd w:id="0"/>
@@ -22,7 +22,7 @@
     </w:p>
     <w:p>
       <w:pPr>
-        <w:pStyle w:val="Heading2"/>
+        <w:pStyle w:val="berschrift2"/>
       </w:pPr>
       <w:bookmarkStart w:id="1" w:name="technischer-hintergrund"/>
       <w:bookmarkEnd w:id="1"/>
@@ -32,13 +32,74 @@
     </w:p>
     <w:p>
       <w:pPr>
-        <w:pStyle w:val="Heading3"/>
+        <w:pStyle w:val="berschrift3"/>
       </w:pPr>
       <w:bookmarkStart w:id="2" w:name="initialisierung"/>
       <w:bookmarkEnd w:id="2"/>
+      <w:proofErr w:type="spellStart"/>
       <w:r>
         <w:t>Initialisierung</w:t>
       </w:r>
+      <w:proofErr w:type="spellEnd"/>
+    </w:p>
+    <w:p>
+      <w:pPr>
+        <w:pStyle w:val="Textkrper"/>
+      </w:pPr>
+      <w:r>
+        <w:rPr>
+          <w:noProof/>
+          <w:lang w:val="de-DE" w:eastAsia="de-DE"/>
+        </w:rPr>
+        <w:drawing>
+          <wp:inline distT="0" distB="0" distL="0" distR="0" wp14:anchorId="0CFE9B45" wp14:editId="17028B4A">
+            <wp:extent cx="5486400" cy="3390265"/>
+            <wp:effectExtent l="0" t="0" r="0" b="0"/>
+            <wp:docPr id="10" name="Bild 10" descr="Macintosh HD:Users:Raetzer:vlv.ical:docs:phase2:res:init1.png"/>
+            <wp:cNvGraphicFramePr>
+              <a:graphicFrameLocks xmlns:a="http://schemas.openxmlformats.org/drawingml/2006/main" noChangeAspect="1"/>
+            </wp:cNvGraphicFramePr>
+            <a:graphic xmlns:a="http://schemas.openxmlformats.org/drawingml/2006/main">
+              <a:graphicData uri="http://schemas.openxmlformats.org/drawingml/2006/picture">
+                <pic:pic xmlns:pic="http://schemas.openxmlformats.org/drawingml/2006/picture">
+                  <pic:nvPicPr>
+                    <pic:cNvPr id="0" name="Picture 1" descr="Macintosh HD:Users:Raetzer:vlv.ical:docs:phase2:res:init1.png"/>
+                    <pic:cNvPicPr>
+                      <a:picLocks noChangeAspect="1" noChangeArrowheads="1"/>
+                    </pic:cNvPicPr>
+                  </pic:nvPicPr>
+                  <pic:blipFill>
+                    <a:blip r:embed="rId8">
+                      <a:extLst>
+                        <a:ext uri="{28A0092B-C50C-407E-A947-70E740481C1C}">
+                          <a14:useLocalDpi xmlns:a14="http://schemas.microsoft.com/office/drawing/2010/main" val="0"/>
+                        </a:ext>
+                      </a:extLst>
+                    </a:blip>
+                    <a:srcRect/>
+                    <a:stretch>
+                      <a:fillRect/>
+                    </a:stretch>
+                  </pic:blipFill>
+                  <pic:spPr bwMode="auto">
+                    <a:xfrm>
+                      <a:off x="0" y="0"/>
+                      <a:ext cx="5486400" cy="3390265"/>
+                    </a:xfrm>
+                    <a:prstGeom prst="rect">
+                      <a:avLst/>
+                    </a:prstGeom>
+                    <a:noFill/>
+                    <a:ln>
+                      <a:noFill/>
+                    </a:ln>
+                  </pic:spPr>
+                </pic:pic>
+              </a:graphicData>
+            </a:graphic>
+          </wp:inline>
+        </w:drawing>
+      </w:r>
     </w:p>
     <w:p>
       <w:pPr>
@@ -54,13 +115,7 @@
         <w:t>init.js</w:t>
       </w:r>
       <w:r>
-        <w:t xml:space="preserve">. Diese initialisiert das Programm, indem es benötigte Variablen entweder aus dem Speicher liest, oder diese leer erzeugt, wie zum Beispiel ein Array für den "Warenkorb". Im Anschluss erzeugt es die Seitenleiste für den Warenkorb, der auf allen Seiten des </w:t>
-      </w:r>
-      <w:r>
-        <w:t>VLV vorhanden sein wird. Es folgen dann einige Überprüfungen, die je nachdem auf welcher Unterseite man sich befindet, bestimmte Elemente erzeugen und Funktionen aufrufen. Im Folgenden bezieht sich der gesamte Ablauf auf die Textansicht eines bestimmten St</w:t>
-      </w:r>
-      <w:r>
-        <w:t>udienganges.</w:t>
+        <w:t>. Diese initialisiert das Programm, indem es benötigte Variablen entweder aus dem Speicher liest, oder diese leer erzeugt, wie zum Beispiel ein Array für den "Warenkorb". Im Anschluss erzeugt es die Seitenleiste für den Warenkorb, der auf allen Seiten des VLV vorhanden sein wird. Es folgen dann einige Überprüfungen, die je nachdem auf welcher Unterseite man sich befindet, bestimmte Elemente erzeugen und Funktionen aufrufen. Im Folgenden bezieht sich der gesamte Ablauf auf die Textansicht eines bestimmten Studienganges.</w:t>
       </w:r>
     </w:p>
     <w:p>
@@ -70,7 +125,9 @@
       <w:r>
         <w:rPr>
           <w:noProof/>
-        </w:rPr>
+          <w:lang w:val="de-DE" w:eastAsia="de-DE"/>
+        </w:rPr>
+        <w:lastRenderedPageBreak/>
         <w:drawing>
           <wp:inline distT="0" distB="0" distL="0" distR="0" wp14:anchorId="0B59FE0C" wp14:editId="1673D98B">
             <wp:extent cx="5334000" cy="2979964"/>
@@ -87,7 +144,7 @@
                     </pic:cNvPicPr>
                   </pic:nvPicPr>
                   <pic:blipFill>
-                    <a:blip r:embed="rId8"/>
+                    <a:blip r:embed="rId9"/>
                     <a:stretch>
                       <a:fillRect/>
                     </a:stretch>
@@ -124,39 +181,111 @@
     </w:p>
     <w:p>
       <w:pPr>
-        <w:pStyle w:val="BodyText"/>
-      </w:pPr>
-      <w:r>
-        <w:t>Da die Überprüfung, ob es sich um die Textversion handelt, positiv ausfällt, wird nun die Logik aufgerufen, welche alle Veranstaltungen auf der Seite sucht und diese in einem Array temporär speichert. An diesem Punkt wir</w:t>
-      </w:r>
-      <w:r>
-        <w:t>d außerdem überprüft, ob alle Elemente eine ID enthalten, welche zum weiteren Programmablauf benötigt wird. Ist diese nicht vorhanden, so wird eine zufällige erzeugt, dem Element zugeordnet und die ID persistent abgespeichert, damit in Zukunft einem Objekt</w:t>
-      </w:r>
-      <w:r>
-        <w:t xml:space="preserve">, welches schon eine neue ID erhielt, wieder dieselbe zugewiesen werden kann. Anhand des Arrays </w:t>
-      </w:r>
-      <w:r>
-        <w:lastRenderedPageBreak/>
-        <w:t>der Veranstaltungen werden auf dieser Seite nun Buttons eingefügt, die es erlauben, eine Veranstaltung zu dem Warenkorb hinzuzufügen. Des weiteren werden Ränder</w:t>
-      </w:r>
-      <w:r>
-        <w:t xml:space="preserve"> eingefügt, um Veranstaltungen optisch von anderen abzugrenzen. Des weiteren wird in diesem Punkt eine Logik aufgerufen, die den Nutzer darüber informiert, ob in den letzten 2 Wochen (Zeitraum wird in zukünftigen Versionen konfigurierbar sein) Änderungen d</w:t>
-      </w:r>
-      <w:r>
-        <w:t>er Daten stattgefunden haben. Dies erfolgt über eine optische Hervorhebung der Aktualisierungsdaten und über eine Benachrichtigung in der rechten oberen Ecke der Seite. Am Ende der Initialisierung wird aus dem Speicher ein eventuell vorhandener Warenkorb a</w:t>
-      </w:r>
-      <w:r>
-        <w:t>us einer vorherigen Sitzung ausgelesen und diese Auswahl erneut hervorgenommen. Nun ist die Initialisierung abgeschlossen und der weitere Programmablauf wird durch die Interaktionen des Nutzers bestimmt.</w:t>
-      </w:r>
-    </w:p>
-    <w:p>
-      <w:pPr>
-        <w:pStyle w:val="Heading3"/>
+        <w:pStyle w:val="Textkrper"/>
+      </w:pPr>
+      <w:r>
+        <w:t xml:space="preserve">Da die Überprüfung, ob es sich um die Textversion handelt, positiv ausfällt, wird nun die Logik aufgerufen, welche alle Veranstaltungen auf der Seite sucht und diese in einem Array temporär speichert. An diesem Punkt wird außerdem überprüft, ob alle Elemente eine ID enthalten, welche zum weiteren Programmablauf benötigt wird. Ist diese nicht vorhanden, so wird eine zufällige erzeugt, dem Element zugeordnet und die ID persistent abgespeichert, damit in Zukunft einem Objekt, welches schon eine neue ID erhielt, wieder dieselbe zugewiesen werden kann. Anhand des Arrays der Veranstaltungen werden auf dieser Seite nun Buttons eingefügt, die es erlauben, eine Veranstaltung zu dem Warenkorb hinzuzufügen. Des weiteren werden Ränder eingefügt, um Veranstaltungen optisch von anderen abzugrenzen. Des weiteren wird in diesem Punkt eine Logik aufgerufen, die den Nutzer darüber informiert, ob in den letzten 2 Wochen (Zeitraum wird in zukünftigen Versionen konfigurierbar sein) Änderungen der Daten stattgefunden haben. Dies erfolgt über eine optische Hervorhebung der Aktualisierungsdaten und über eine Benachrichtigung in der rechten oberen Ecke der Seite. Am Ende der Initialisierung wird aus dem Speicher ein eventuell vorhandener Warenkorb aus einer vorherigen Sitzung ausgelesen und diese Auswahl erneut hervorgenommen. Nun </w:t>
+      </w:r>
+      <w:proofErr w:type="gramStart"/>
+      <w:r>
+        <w:t>ist</w:t>
+      </w:r>
+      <w:proofErr w:type="gramEnd"/>
+      <w:r>
+        <w:t xml:space="preserve"> die Initialisierung abgeschlossen und der weitere Programmablauf wird durch die Interaktionen des Nutzers </w:t>
+      </w:r>
+      <w:proofErr w:type="spellStart"/>
+      <w:r>
+        <w:t>bestimmt</w:t>
+      </w:r>
+      <w:proofErr w:type="spellEnd"/>
+      <w:r>
+        <w:t>.</w:t>
+      </w:r>
+    </w:p>
+    <w:p>
+      <w:pPr>
+        <w:pStyle w:val="Textkrper"/>
+      </w:pPr>
+    </w:p>
+    <w:p>
+      <w:pPr>
+        <w:pStyle w:val="Textkrper"/>
+      </w:pPr>
+    </w:p>
+    <w:p>
+      <w:pPr>
+        <w:pStyle w:val="berschrift3"/>
       </w:pPr>
       <w:bookmarkStart w:id="3" w:name="auswahl-einer-veranstaltung"/>
       <w:bookmarkEnd w:id="3"/>
       <w:r>
-        <w:t>Auswahl einer Veranstaltung</w:t>
+        <w:lastRenderedPageBreak/>
+        <w:t xml:space="preserve">Auswahl einer </w:t>
+      </w:r>
+      <w:proofErr w:type="spellStart"/>
+      <w:r>
+        <w:t>Veranstaltung</w:t>
+      </w:r>
+      <w:proofErr w:type="spellEnd"/>
+    </w:p>
+    <w:p>
+      <w:pPr>
+        <w:pStyle w:val="Textkrper"/>
+      </w:pPr>
+      <w:r>
+        <w:rPr>
+          <w:noProof/>
+          <w:lang w:val="de-DE" w:eastAsia="de-DE"/>
+        </w:rPr>
+        <w:drawing>
+          <wp:inline distT="0" distB="0" distL="0" distR="0" wp14:anchorId="4F08FA87" wp14:editId="182454E6">
+            <wp:extent cx="5486400" cy="3390265"/>
+            <wp:effectExtent l="0" t="0" r="0" b="0"/>
+            <wp:docPr id="11" name="Bild 11" descr="Macintosh HD:Users:Raetzer:vlv.ical:docs:phase2:res:warenkorb.png"/>
+            <wp:cNvGraphicFramePr>
+              <a:graphicFrameLocks xmlns:a="http://schemas.openxmlformats.org/drawingml/2006/main" noChangeAspect="1"/>
+            </wp:cNvGraphicFramePr>
+            <a:graphic xmlns:a="http://schemas.openxmlformats.org/drawingml/2006/main">
+              <a:graphicData uri="http://schemas.openxmlformats.org/drawingml/2006/picture">
+                <pic:pic xmlns:pic="http://schemas.openxmlformats.org/drawingml/2006/picture">
+                  <pic:nvPicPr>
+                    <pic:cNvPr id="0" name="Picture 2" descr="Macintosh HD:Users:Raetzer:vlv.ical:docs:phase2:res:warenkorb.png"/>
+                    <pic:cNvPicPr>
+                      <a:picLocks noChangeAspect="1" noChangeArrowheads="1"/>
+                    </pic:cNvPicPr>
+                  </pic:nvPicPr>
+                  <pic:blipFill>
+                    <a:blip r:embed="rId10">
+                      <a:extLst>
+                        <a:ext uri="{28A0092B-C50C-407E-A947-70E740481C1C}">
+                          <a14:useLocalDpi xmlns:a14="http://schemas.microsoft.com/office/drawing/2010/main" val="0"/>
+                        </a:ext>
+                      </a:extLst>
+                    </a:blip>
+                    <a:srcRect/>
+                    <a:stretch>
+                      <a:fillRect/>
+                    </a:stretch>
+                  </pic:blipFill>
+                  <pic:spPr bwMode="auto">
+                    <a:xfrm>
+                      <a:off x="0" y="0"/>
+                      <a:ext cx="5486400" cy="3390265"/>
+                    </a:xfrm>
+                    <a:prstGeom prst="rect">
+                      <a:avLst/>
+                    </a:prstGeom>
+                    <a:noFill/>
+                    <a:ln>
+                      <a:noFill/>
+                    </a:ln>
+                  </pic:spPr>
+                </pic:pic>
+              </a:graphicData>
+            </a:graphic>
+          </wp:inline>
+        </w:drawing>
       </w:r>
     </w:p>
     <w:p>
@@ -164,16 +293,21 @@
         <w:pStyle w:val="FirstParagraph"/>
       </w:pPr>
       <w:r>
-        <w:t xml:space="preserve">Wird eine Veranstaltung </w:t>
-      </w:r>
-      <w:r>
-        <w:t xml:space="preserve">zum Warenkorb hinzugefügt, so wird eine Funktion namens </w:t>
-      </w:r>
-      <w:r>
-        <w:rPr>
-          <w:rStyle w:val="VerbatimChar"/>
-        </w:rPr>
-        <w:t>saveToCart()</w:t>
+        <w:t xml:space="preserve">Wird eine Veranstaltung zum Warenkorb hinzugefügt, so wird eine Funktion namens </w:t>
+      </w:r>
+      <w:proofErr w:type="gramStart"/>
+      <w:r>
+        <w:rPr>
+          <w:rStyle w:val="VerbatimChar"/>
+        </w:rPr>
+        <w:t>saveToCart(</w:t>
+      </w:r>
+      <w:proofErr w:type="gramEnd"/>
+      <w:r>
+        <w:rPr>
+          <w:rStyle w:val="VerbatimChar"/>
+        </w:rPr>
+        <w:t>)</w:t>
       </w:r>
       <w:r>
         <w:t xml:space="preserve"> aufgerufen. Diese Funktion erzeugt ein leeres JSON Objekt nach folgendem Aufbau:</w:t>
@@ -186,6 +320,7 @@
       <w:r>
         <w:rPr>
           <w:noProof/>
+          <w:lang w:val="de-DE" w:eastAsia="de-DE"/>
         </w:rPr>
         <w:drawing>
           <wp:inline distT="0" distB="0" distL="0" distR="0" wp14:anchorId="756D7266" wp14:editId="02CAA925">
@@ -203,7 +338,7 @@
                     </pic:cNvPicPr>
                   </pic:nvPicPr>
                   <pic:blipFill>
-                    <a:blip r:embed="rId9"/>
+                    <a:blip r:embed="rId11"/>
                     <a:stretch>
                       <a:fillRect/>
                     </a:stretch>
@@ -244,10 +379,7 @@
         <w:t>id</w:t>
       </w:r>
       <w:r>
-        <w:t>: Die eindeutige ID des C</w:t>
-      </w:r>
-      <w:r>
-        <w:t xml:space="preserve">ontainer-Objekts (ein div Objekt) dieser Veranstaltung - </w:t>
+        <w:t xml:space="preserve">: Die eindeutige ID des Container-Objekts (ein div Objekt) dieser Veranstaltung - </w:t>
       </w:r>
       <w:r>
         <w:rPr>
@@ -274,10 +406,7 @@
         <w:t>location</w:t>
       </w:r>
       <w:r>
-        <w:t xml:space="preserve">: Der Ort, an dem die </w:t>
-      </w:r>
-      <w:r>
-        <w:t xml:space="preserve">Veranstaltung stattfinden wird - </w:t>
+        <w:t xml:space="preserve">: Der Ort, an dem die Veranstaltung stattfinden wird - </w:t>
       </w:r>
       <w:r>
         <w:rPr>
@@ -309,9 +438,10 @@
     </w:p>
     <w:p>
       <w:pPr>
-        <w:pStyle w:val="BodyText"/>
-      </w:pPr>
-      <w:r>
+        <w:pStyle w:val="Textkrper"/>
+      </w:pPr>
+      <w:r>
+        <w:lastRenderedPageBreak/>
         <w:t xml:space="preserve">Die werte </w:t>
       </w:r>
       <w:r>
@@ -327,13 +457,7 @@
         <w:rPr>
           <w:rStyle w:val="VerbatimChar"/>
         </w:rPr>
-        <w:t>locat</w:t>
-      </w:r>
-      <w:r>
-        <w:rPr>
-          <w:rStyle w:val="VerbatimChar"/>
-        </w:rPr>
-        <w:t>ion</w:t>
+        <w:t>location</w:t>
       </w:r>
       <w:r>
         <w:t xml:space="preserve">, </w:t>
@@ -368,7 +492,7 @@
     </w:p>
     <w:p>
       <w:pPr>
-        <w:pStyle w:val="Heading3"/>
+        <w:pStyle w:val="berschrift3"/>
       </w:pPr>
       <w:bookmarkStart w:id="4" w:name="datenextraktion"/>
       <w:bookmarkEnd w:id="4"/>
@@ -391,8 +515,8 @@
       <w:r>
         <w:rPr>
           <w:noProof/>
-        </w:rPr>
-        <w:lastRenderedPageBreak/>
+          <w:lang w:val="de-DE" w:eastAsia="de-DE"/>
+        </w:rPr>
         <w:drawing>
           <wp:inline distT="0" distB="0" distL="0" distR="0" wp14:anchorId="33C7AE1C" wp14:editId="0E6F2E76">
             <wp:extent cx="5334000" cy="3710893"/>
@@ -409,7 +533,7 @@
                     </pic:cNvPicPr>
                   </pic:nvPicPr>
                   <pic:blipFill>
-                    <a:blip r:embed="rId10"/>
+                    <a:blip r:embed="rId12"/>
                     <a:stretch>
                       <a:fillRect/>
                     </a:stretch>
@@ -450,10 +574,7 @@
         <w:t>&lt;div id="nr...&gt;&lt;/div&gt;</w:t>
       </w:r>
       <w:r>
-        <w:t>), so können wir die Kindknoten leic</w:t>
-      </w:r>
-      <w:r>
-        <w:t>ht auslesen. Dies erfolgt beispielsweise durch einen Aufruf wie:</w:t>
+        <w:t>), so können wir die Kindknoten leicht auslesen. Dies erfolgt beispielsweise durch einen Aufruf wie:</w:t>
       </w:r>
     </w:p>
     <w:p>
@@ -463,6 +584,7 @@
       <w:r>
         <w:rPr>
           <w:noProof/>
+          <w:lang w:val="de-DE" w:eastAsia="de-DE"/>
         </w:rPr>
         <w:drawing>
           <wp:inline distT="0" distB="0" distL="0" distR="0" wp14:anchorId="5A561784" wp14:editId="33D11B10">
@@ -480,7 +602,7 @@
                     </pic:cNvPicPr>
                   </pic:nvPicPr>
                   <pic:blipFill>
-                    <a:blip r:embed="rId11"/>
+                    <a:blip r:embed="rId13"/>
                     <a:stretch>
                       <a:fillRect/>
                     </a:stretch>
@@ -530,10 +652,7 @@
         <w:t>innerText</w:t>
       </w:r>
       <w:r>
-        <w:t xml:space="preserve"> (da man sonst auch die HTML-Tags bekommt, welche wir ni</w:t>
-      </w:r>
-      <w:r>
-        <w:t xml:space="preserve">cht wollen). Abschließend wird durch </w:t>
+        <w:t xml:space="preserve"> (da man sonst auch die HTML-Tags bekommt, welche wir nicht wollen). Abschließend wird durch </w:t>
       </w:r>
       <w:r>
         <w:rPr>
@@ -560,15 +679,12 @@
         <w:t>Prof. Nissen, Fak. WM</w:t>
       </w:r>
       <w:r>
-        <w:t xml:space="preserve"> erhalten. Analog dazu erfolgt das Auslesen der restlichen Informationen, wobei geg</w:t>
-      </w:r>
-      <w:r>
-        <w:t>ebenenfalls Informationen, wie die Uhrzeit und Datum vorher noch geparsed werden müssen.</w:t>
-      </w:r>
-    </w:p>
-    <w:p>
-      <w:pPr>
-        <w:pStyle w:val="Heading3"/>
+        <w:t xml:space="preserve"> erhalten. Analog dazu erfolgt das Auslesen der restlichen Informationen, wobei gegebenenfalls Informationen, wie die Uhrzeit und Datum vorher noch geparsed werden müssen.</w:t>
+      </w:r>
+    </w:p>
+    <w:p>
+      <w:pPr>
+        <w:pStyle w:val="berschrift3"/>
       </w:pPr>
       <w:bookmarkStart w:id="5" w:name="parsen-der-veranstaltungsinformationen-a"/>
       <w:bookmarkEnd w:id="5"/>
@@ -581,10 +697,11 @@
         <w:pStyle w:val="FirstParagraph"/>
       </w:pPr>
       <w:r>
-        <w:t>Das Vorlesungsverzeichnis hat bei seinen einzelnen Veranstaltungen eine gleichbleibende Struktur (</w:t>
-      </w:r>
-      <w:r>
-        <w:t>siehe oberen HTML-Ausschnitt des Vorlesungsverzeichnis der Veranstaltung Einführung in ERP-Systeme). Der Beginn des Auslesens wird mit dem mitteilen eines Einstiegspunkt in der Datei GetData.js in der Methode getRootElement() festgelegt.</w:t>
+        <w:t xml:space="preserve">Das Vorlesungsverzeichnis hat bei seinen einzelnen Veranstaltungen eine gleichbleibende Struktur (siehe oberen HTML-Ausschnitt des Vorlesungsverzeichnis der Veranstaltung Einführung in ERP-Systeme). Der Beginn des Auslesens wird mit </w:t>
+      </w:r>
+      <w:r>
+        <w:lastRenderedPageBreak/>
+        <w:t>dem mitteilen eines Einstiegspunkt in der Datei GetData.js in der Methode getRootElement() festgelegt.</w:t>
       </w:r>
     </w:p>
     <w:p>
@@ -594,6 +711,7 @@
       <w:r>
         <w:rPr>
           <w:noProof/>
+          <w:lang w:val="de-DE" w:eastAsia="de-DE"/>
         </w:rPr>
         <w:drawing>
           <wp:inline distT="0" distB="0" distL="0" distR="0" wp14:anchorId="7808152B" wp14:editId="69210316">
@@ -611,7 +729,7 @@
                     </pic:cNvPicPr>
                   </pic:nvPicPr>
                   <pic:blipFill>
-                    <a:blip r:embed="rId12"/>
+                    <a:blip r:embed="rId14"/>
                     <a:stretch>
                       <a:fillRect/>
                     </a:stretch>
@@ -643,11 +761,7 @@
         <w:pStyle w:val="FirstParagraph"/>
       </w:pPr>
       <w:r>
-        <w:lastRenderedPageBreak/>
-        <w:t>In dieser Method</w:t>
-      </w:r>
-      <w:r>
-        <w:t xml:space="preserve">e wird der übergreifende DIV-Container in dem sich die einzelnen Veranstaltungsdetails befinden ausgewählt. Praktisch der erste mit dem wir arbeiten. Es wird das Skript nach Elementen der Klasse </w:t>
+        <w:t xml:space="preserve">In dieser Methode wird der übergreifende DIV-Container in dem sich die einzelnen Veranstaltungsdetails befinden ausgewählt. Praktisch der erste mit dem wir arbeiten. Es wird das Skript nach Elementen der Klasse </w:t>
       </w:r>
       <w:r>
         <w:rPr>
@@ -656,16 +770,7 @@
         <w:t>stupla_fs09</w:t>
       </w:r>
       <w:r>
-        <w:t xml:space="preserve"> durchsucht und deren übergreifender Elternknoten </w:t>
-      </w:r>
-      <w:r>
-        <w:t>ausgewählt. Im nächsten Schritt werden die einzelnen Details Name der Veranstaltung, Lesender, Wochentag, Uhrzeit, Raum, Zielgruppen und Änderungsdatum durch einzelne Funktionen zurückgegeben. Hierbei wird der übergreifende Elternknoten auf die einzelnen A</w:t>
-      </w:r>
-      <w:r>
-        <w:t>rrays der Kindknoten heruntergebrochen. Im unteren Beispiel wird der Wochentag durch die Methode getDayOfWeek(object) zurückgegeben. Als Input bekommt die Methode den Elternknoten und durchläuft dann eine Kette aus Kindknoten, bis es zum richtigen Knoten g</w:t>
-      </w:r>
-      <w:r>
-        <w:t xml:space="preserve">elangt, der den Wochentag beinhaltet. Den Inhalt dessen liefert das Attribut </w:t>
+        <w:t xml:space="preserve"> durchsucht und deren übergreifender Elternknoten ausgewählt. Im nächsten Schritt werden die einzelnen Details Name der Veranstaltung, Lesender, Wochentag, Uhrzeit, Raum, Zielgruppen und Änderungsdatum durch einzelne Funktionen zurückgegeben. Hierbei wird der übergreifende Elternknoten auf die einzelnen Arrays der Kindknoten heruntergebrochen. Im unteren Beispiel wird der Wochentag durch die Methode getDayOfWeek(object) zurückgegeben. Als Input bekommt die Methode den Elternknoten und durchläuft dann eine Kette aus Kindknoten, bis es zum richtigen Knoten gelangt, der den Wochentag beinhaltet. Den Inhalt dessen liefert das Attribut </w:t>
       </w:r>
       <w:r>
         <w:rPr>
@@ -684,6 +789,7 @@
       <w:r>
         <w:rPr>
           <w:noProof/>
+          <w:lang w:val="de-DE" w:eastAsia="de-DE"/>
         </w:rPr>
         <w:drawing>
           <wp:inline distT="0" distB="0" distL="0" distR="0" wp14:anchorId="3280558F" wp14:editId="005F1E61">
@@ -701,7 +807,7 @@
                     </pic:cNvPicPr>
                   </pic:nvPicPr>
                   <pic:blipFill>
-                    <a:blip r:embed="rId13"/>
+                    <a:blip r:embed="rId15"/>
                     <a:stretch>
                       <a:fillRect/>
                     </a:stretch>
@@ -787,23 +893,18 @@
         <w:t>data</w:t>
       </w:r>
       <w:r>
-        <w:t xml:space="preserve"> </w:t>
-      </w:r>
-      <w:r>
-        <w:t>ein durch die Funktionen zurückgegebener Wert zugewiesen. Dies sind die Informationen einer Veranstaltung, die der externen Kalenderapplikation in Form einer ics-Datei mitgeteilt werden. Die Informationen Zielgruppe und Änderungsdatum fallen hier heraus.</w:t>
-      </w:r>
-    </w:p>
-    <w:p>
-      <w:pPr>
-        <w:pStyle w:val="Heading4"/>
+        <w:t xml:space="preserve"> ein durch die Funktionen zurückgegebener Wert zugewiesen. Dies sind die Informationen einer Veranstaltung, die der externen Kalenderapplikation in Form einer ics-Datei mitgeteilt werden. Die Informationen Zielgruppe und Änderungsdatum fallen hier heraus.</w:t>
+      </w:r>
+    </w:p>
+    <w:p>
+      <w:pPr>
+        <w:pStyle w:val="berschrift4"/>
       </w:pPr>
       <w:bookmarkStart w:id="6" w:name="zeit-und-datum-parsen"/>
       <w:bookmarkEnd w:id="6"/>
       <w:r>
-        <w:t>Z</w:t>
-      </w:r>
-      <w:r>
-        <w:t>eit und Datum parsen</w:t>
+        <w:lastRenderedPageBreak/>
+        <w:t>Zeit und Datum parsen</w:t>
       </w:r>
     </w:p>
     <w:p>
@@ -811,20 +912,16 @@
         <w:pStyle w:val="FirstParagraph"/>
       </w:pPr>
       <w:r>
-        <w:t>Aufgrund des in der ics-Datei erlaubten Formats muss die Zeit und der Wochentag, sowie die Wiederholungen der Kalenderwochen in einen auf die Uhrzeit genauen Start- und Endtermin konvertiert werden. Dies erfolgt in der Datei parseDate.</w:t>
-      </w:r>
-      <w:r>
-        <w:t>js . !Wird noch vervollständigt!</w:t>
-      </w:r>
-    </w:p>
-    <w:p>
-      <w:pPr>
-        <w:pStyle w:val="Heading3"/>
+        <w:t>Aufgrund des in der ics-Datei erlaubten Formats muss die Zeit und der Wochentag, sowie die Wiederholungen der Kalenderwochen in einen auf die Uhrzeit genauen Start- und Endtermin konvertiert werden. Dies erfolgt in der Datei parseDate.js . !Wird noch vervollständigt!</w:t>
+      </w:r>
+    </w:p>
+    <w:p>
+      <w:pPr>
+        <w:pStyle w:val="berschrift3"/>
       </w:pPr>
       <w:bookmarkStart w:id="7" w:name="speicherung-der-daten-im-local-storage-d"/>
       <w:bookmarkEnd w:id="7"/>
       <w:r>
-        <w:lastRenderedPageBreak/>
         <w:t>Speicherung der Daten im Local Storage des Browsers</w:t>
       </w:r>
     </w:p>
@@ -833,10 +930,7 @@
         <w:pStyle w:val="FirstParagraph"/>
       </w:pPr>
       <w:r>
-        <w:t>Damit wir diese Informationen nach einem Schließen des Browserfensters nicht verlieren, speichern wir diese dann im local Storage ab. Jeder moderne Browser unterstützt diese Art der Speicherung. Die Objekte bleiben so lange erhalten, bis man sie explizit l</w:t>
-      </w:r>
-      <w:r>
-        <w:t>öscht. Implementiert ist dieser Storage durch einen simplen Key-Value-Storage, der es erlaubt zu einem beliebigen Key einen beliebigen Value zu speichern, wobei der Value aber nur in Form eines Strings abgespeichert werden kann.</w:t>
+        <w:t>Damit wir diese Informationen nach einem Schließen des Browserfensters nicht verlieren, speichern wir diese dann im local Storage ab. Jeder moderne Browser unterstützt diese Art der Speicherung. Die Objekte bleiben so lange erhalten, bis man sie explizit löscht. Implementiert ist dieser Storage durch einen simplen Key-Value-Storage, der es erlaubt zu einem beliebigen Key einen beliebigen Value zu speichern, wobei der Value aber nur in Form eines Strings abgespeichert werden kann.</w:t>
       </w:r>
     </w:p>
     <w:p>
@@ -846,6 +940,7 @@
       <w:r>
         <w:rPr>
           <w:noProof/>
+          <w:lang w:val="de-DE" w:eastAsia="de-DE"/>
         </w:rPr>
         <w:drawing>
           <wp:inline distT="0" distB="0" distL="0" distR="0" wp14:anchorId="5C1D1108" wp14:editId="622336AC">
@@ -863,7 +958,7 @@
                     </pic:cNvPicPr>
                   </pic:nvPicPr>
                   <pic:blipFill>
-                    <a:blip r:embed="rId14"/>
+                    <a:blip r:embed="rId16"/>
                     <a:stretch>
                       <a:fillRect/>
                     </a:stretch>
@@ -895,10 +990,7 @@
         <w:pStyle w:val="FirstParagraph"/>
       </w:pPr>
       <w:r>
-        <w:t>Um pro Key mehr Informati</w:t>
-      </w:r>
-      <w:r>
-        <w:t xml:space="preserve">onen abspeichern zu können, bieten sich die Funktionen </w:t>
+        <w:t xml:space="preserve">Um pro Key mehr Informationen abspeichern zu können, bieten sich die Funktionen </w:t>
       </w:r>
       <w:r>
         <w:rPr>
@@ -921,7 +1013,7 @@
     </w:p>
     <w:p>
       <w:pPr>
-        <w:pStyle w:val="Heading5"/>
+        <w:pStyle w:val="berschrift5"/>
       </w:pPr>
       <w:bookmarkStart w:id="8" w:name="beispiel"/>
       <w:bookmarkEnd w:id="8"/>
@@ -936,6 +1028,7 @@
       <w:r>
         <w:rPr>
           <w:noProof/>
+          <w:lang w:val="de-DE" w:eastAsia="de-DE"/>
         </w:rPr>
         <w:drawing>
           <wp:inline distT="0" distB="0" distL="0" distR="0" wp14:anchorId="7BF559BE" wp14:editId="0E80D87F">
@@ -953,7 +1046,7 @@
                     </pic:cNvPicPr>
                   </pic:nvPicPr>
                   <pic:blipFill>
-                    <a:blip r:embed="rId15"/>
+                    <a:blip r:embed="rId17"/>
                     <a:stretch>
                       <a:fillRect/>
                     </a:stretch>
@@ -985,10 +1078,7 @@
         <w:pStyle w:val="FirstParagraph"/>
       </w:pPr>
       <w:r>
-        <w:t>Dieser kleine Ablauf erzeugt ein JSON Objekt, welches eine ID un</w:t>
-      </w:r>
-      <w:r>
-        <w:t xml:space="preserve">d einen Namen besitzt. Dieses wird dann in den Local Storage geschrieben, indem es in einen String umgewandelt wird und unter dem Key </w:t>
+        <w:t xml:space="preserve">Dieser kleine Ablauf erzeugt ein JSON Objekt, welches eine ID und einen Namen besitzt. Dieses wird dann in den Local Storage geschrieben, indem es in einen String umgewandelt wird und unter dem Key </w:t>
       </w:r>
       <w:r>
         <w:rPr>
@@ -1006,15 +1096,12 @@
         <w:t>JSON.parse()</w:t>
       </w:r>
       <w:r>
-        <w:t xml:space="preserve"> wird der gelesene String wieder in ein JSON Objekt umgewandelt und kann dan</w:t>
-      </w:r>
-      <w:r>
-        <w:t>n in der Konsole ausgegeben und als Objekt betrachtet werden.</w:t>
-      </w:r>
-    </w:p>
-    <w:p>
-      <w:pPr>
-        <w:pStyle w:val="BodyText"/>
+        <w:t xml:space="preserve"> wird der gelesene String wieder in ein JSON Objekt umgewandelt und kann dann in der Konsole ausgegeben und als Objekt betrachtet werden.</w:t>
+      </w:r>
+    </w:p>
+    <w:p>
+      <w:pPr>
+        <w:pStyle w:val="Textkrper"/>
       </w:pPr>
       <w:r>
         <w:t>Dies kann erweitert werden, sodass auch komplexere Objekte, wie z.B. ein Array von JSON Objekten abgespeichert werden können.</w:t>
@@ -1022,40 +1109,107 @@
     </w:p>
     <w:p>
       <w:pPr>
-        <w:pStyle w:val="Heading3"/>
+        <w:pStyle w:val="berschrift3"/>
       </w:pPr>
       <w:bookmarkStart w:id="9" w:name="download-der-kalenderdatei"/>
       <w:bookmarkEnd w:id="9"/>
       <w:r>
-        <w:t>Download der Kalenderdatei</w:t>
-      </w:r>
+        <w:lastRenderedPageBreak/>
+        <w:t xml:space="preserve">Download der </w:t>
+      </w:r>
+      <w:proofErr w:type="spellStart"/>
+      <w:r>
+        <w:t>Kalenderdatei</w:t>
+      </w:r>
+      <w:proofErr w:type="spellEnd"/>
+    </w:p>
+    <w:p>
+      <w:pPr>
+        <w:pStyle w:val="Textkrper"/>
+      </w:pPr>
+      <w:r>
+        <w:rPr>
+          <w:noProof/>
+          <w:lang w:val="de-DE" w:eastAsia="de-DE"/>
+        </w:rPr>
+        <w:drawing>
+          <wp:inline distT="0" distB="0" distL="0" distR="0" wp14:anchorId="0D78C0BC" wp14:editId="236D6E58">
+            <wp:extent cx="5486400" cy="3390265"/>
+            <wp:effectExtent l="0" t="0" r="0" b="0"/>
+            <wp:docPr id="12" name="Bild 12" descr="Macintosh HD:Users:Raetzer:vlv.ical:docs:phase2:res:download.png"/>
+            <wp:cNvGraphicFramePr>
+              <a:graphicFrameLocks xmlns:a="http://schemas.openxmlformats.org/drawingml/2006/main" noChangeAspect="1"/>
+            </wp:cNvGraphicFramePr>
+            <a:graphic xmlns:a="http://schemas.openxmlformats.org/drawingml/2006/main">
+              <a:graphicData uri="http://schemas.openxmlformats.org/drawingml/2006/picture">
+                <pic:pic xmlns:pic="http://schemas.openxmlformats.org/drawingml/2006/picture">
+                  <pic:nvPicPr>
+                    <pic:cNvPr id="0" name="Picture 3" descr="Macintosh HD:Users:Raetzer:vlv.ical:docs:phase2:res:download.png"/>
+                    <pic:cNvPicPr>
+                      <a:picLocks noChangeAspect="1" noChangeArrowheads="1"/>
+                    </pic:cNvPicPr>
+                  </pic:nvPicPr>
+                  <pic:blipFill>
+                    <a:blip r:embed="rId18">
+                      <a:extLst>
+                        <a:ext uri="{28A0092B-C50C-407E-A947-70E740481C1C}">
+                          <a14:useLocalDpi xmlns:a14="http://schemas.microsoft.com/office/drawing/2010/main" val="0"/>
+                        </a:ext>
+                      </a:extLst>
+                    </a:blip>
+                    <a:srcRect/>
+                    <a:stretch>
+                      <a:fillRect/>
+                    </a:stretch>
+                  </pic:blipFill>
+                  <pic:spPr bwMode="auto">
+                    <a:xfrm>
+                      <a:off x="0" y="0"/>
+                      <a:ext cx="5486400" cy="3390265"/>
+                    </a:xfrm>
+                    <a:prstGeom prst="rect">
+                      <a:avLst/>
+                    </a:prstGeom>
+                    <a:noFill/>
+                    <a:ln>
+                      <a:noFill/>
+                    </a:ln>
+                  </pic:spPr>
+                </pic:pic>
+              </a:graphicData>
+            </a:graphic>
+          </wp:inline>
+        </w:drawing>
+      </w:r>
+      <w:bookmarkStart w:id="10" w:name="_GoBack"/>
+      <w:bookmarkEnd w:id="10"/>
     </w:p>
     <w:p>
       <w:pPr>
         <w:pStyle w:val="FirstParagraph"/>
       </w:pPr>
       <w:r>
-        <w:t>Da eine gültige Kalenderdatei nach dem vC</w:t>
-      </w:r>
-      <w:r>
-        <w:t xml:space="preserve">alendar Format lediglich eine Textdatei ist, die bestimmten Regeln folgt, ist es sehr einfach, eine solche in Javascript zu bauen. Zu diesem Zweck erzeugen wir einen Array, der nach und nach mit </w:t>
-      </w:r>
-      <w:r>
+        <w:t xml:space="preserve">Da eine gültige Kalenderdatei nach dem vCalendar Format lediglich eine Textdatei </w:t>
+      </w:r>
+      <w:proofErr w:type="gramStart"/>
+      <w:r>
+        <w:t>ist</w:t>
+      </w:r>
+      <w:proofErr w:type="gramEnd"/>
+      <w:r>
+        <w:t>, die bestimmten Regeln folgt, ist es sehr einfach, eine solche in Javascript zu bauen. Zu diesem Zweck erzeugen wir einen Array, der nach und nach mit Informationen ergänzt wird. Ein Feld des Arrays entspricht einer Zeile der fertigen Datei.</w:t>
+      </w:r>
+    </w:p>
+    <w:p>
+      <w:pPr>
+        <w:pStyle w:val="Figure"/>
+      </w:pPr>
+      <w:r>
+        <w:rPr>
+          <w:noProof/>
+          <w:lang w:val="de-DE" w:eastAsia="de-DE"/>
+        </w:rPr>
         <w:lastRenderedPageBreak/>
-        <w:t>Informationen ergänzt wird. Ein Feld des Arrays entspricht ei</w:t>
-      </w:r>
-      <w:r>
-        <w:t>ner Zeile der fertigen Datei.</w:t>
-      </w:r>
-    </w:p>
-    <w:p>
-      <w:pPr>
-        <w:pStyle w:val="Figure"/>
-      </w:pPr>
-      <w:r>
-        <w:rPr>
-          <w:noProof/>
-        </w:rPr>
         <w:drawing>
           <wp:inline distT="0" distB="0" distL="0" distR="0" wp14:anchorId="7FFE2705" wp14:editId="542BF56F">
             <wp:extent cx="5334000" cy="3963798"/>
@@ -1072,7 +1226,7 @@
                     </pic:cNvPicPr>
                   </pic:nvPicPr>
                   <pic:blipFill>
-                    <a:blip r:embed="rId16"/>
+                    <a:blip r:embed="rId19"/>
                     <a:stretch>
                       <a:fillRect/>
                     </a:stretch>
@@ -1122,18 +1276,15 @@
         <w:t>.join("\n")</w:t>
       </w:r>
       <w:r>
-        <w:t xml:space="preserve"> zusammengefügt. Zwischen allen Feldern wird allerdings zusätzlich noch ein Zeilenumbruch eingefügt. Dieser fertige String wird da</w:t>
-      </w:r>
-      <w:r>
-        <w:t>nn in einen Blob umgewandelt. Dieser wird anschließend mit angegebenem Dateinamen als .ics Datei heruntergelden.</w:t>
-      </w:r>
-    </w:p>
-    <w:p>
-      <w:pPr>
-        <w:pStyle w:val="Heading3"/>
-      </w:pPr>
-      <w:bookmarkStart w:id="10" w:name="waffle.io"/>
-      <w:bookmarkEnd w:id="10"/>
+        <w:t xml:space="preserve"> zusammengefügt. Zwischen allen Feldern wird allerdings zusätzlich noch ein Zeilenumbruch eingefügt. Dieser fertige String wird dann in einen Blob umgewandelt. Dieser wird anschließend mit angegebenem Dateinamen als .ics Datei heruntergelden.</w:t>
+      </w:r>
+    </w:p>
+    <w:p>
+      <w:pPr>
+        <w:pStyle w:val="berschrift3"/>
+      </w:pPr>
+      <w:bookmarkStart w:id="11" w:name="waffle.io"/>
+      <w:bookmarkEnd w:id="11"/>
       <w:r>
         <w:t>Waffle.io</w:t>
       </w:r>
@@ -1143,31 +1294,40 @@
         <w:pStyle w:val="FirstParagraph"/>
       </w:pPr>
       <w:r>
-        <w:t xml:space="preserve">Waffle erstellt eine vollständige Projektmanagementlösung von vorhandenen GitHub Themen. Das Waffle Bord zeigt die GitHub Issues und </w:t>
-      </w:r>
-      <w:r>
-        <w:t>Pull Requests in Echtzeit. Waffle achtet auf die Aktionen im Arbeitsablauf um zu wissen, wann die Arbeit beendet ist und aktualisiert den Status automatisch. Jeder kann einem öffentlichen Waffle Bord zu sehen.</w:t>
+        <w:t>Waffle erstellt eine vollständige Projektmanagementlösung von vorhandenen GitHub Themen. Das Waffle Bord zeigt die GitHub Issues und Pull Requests in Echtzeit. Waffle achtet auf die Aktionen im Arbeitsablauf um zu wissen, wann die Arbeit beendet ist und aktualisiert den Status automatisch. Jeder kann einem öffentlichen Waffle Bord zu sehen.</w:t>
       </w:r>
       <w:r>
         <w:br/>
-        <w:t>Hinzufügen eines Waffle Abzeichen auf Readme l</w:t>
-      </w:r>
-      <w:r>
-        <w:t>assen die Mitwirkenden wissen, was bearbeitet werden muss und was schon fertig ist. Waffle ist mit dem GitHub-Repository integriert, so dass die Issues an dem Board standardmäßig organisiert werden. Das spart Zeit und Arbeit. Waffle hilft die laufenden Arb</w:t>
-      </w:r>
-      <w:r>
-        <w:t>eiten zu visualisieren und zu priorisieren.</w:t>
-      </w:r>
-    </w:p>
-    <w:p>
-      <w:pPr>
-        <w:pStyle w:val="Heading4"/>
-      </w:pPr>
-      <w:bookmarkStart w:id="11" w:name="real-time"/>
-      <w:bookmarkEnd w:id="11"/>
+        <w:t>Hinzufügen eines Waffle Abzeichen auf Readme lassen die Mitwirkenden wissen, was bearbeitet werden muss und was schon fertig ist. Waffle ist mit dem GitHub-Repository integriert, so dass die Issues an dem Board standardmäßig organisiert werden. Das spart Zeit und Arbeit. Waffle hilft die laufenden Arbeiten zu visualisieren und zu priorisieren.</w:t>
+      </w:r>
+    </w:p>
+    <w:p>
+      <w:pPr>
+        <w:pStyle w:val="berschrift4"/>
+      </w:pPr>
+      <w:bookmarkStart w:id="12" w:name="real-time"/>
+      <w:bookmarkEnd w:id="12"/>
+      <w:r>
+        <w:t>Real-time</w:t>
+      </w:r>
+    </w:p>
+    <w:p>
+      <w:pPr>
+        <w:pStyle w:val="FirstParagraph"/>
+      </w:pPr>
+      <w:r>
+        <w:t>Änderungen an dem Bord werden angezeigt ohne dass die Seite neu geladen werden muss.</w:t>
+      </w:r>
+    </w:p>
+    <w:p>
+      <w:pPr>
+        <w:pStyle w:val="berschrift4"/>
+      </w:pPr>
+      <w:bookmarkStart w:id="13" w:name="milestones"/>
+      <w:bookmarkEnd w:id="13"/>
       <w:r>
         <w:lastRenderedPageBreak/>
-        <w:t>Real-time</w:t>
+        <w:t>Milestones</w:t>
       </w:r>
     </w:p>
     <w:p>
@@ -1175,17 +1335,17 @@
         <w:pStyle w:val="FirstParagraph"/>
       </w:pPr>
       <w:r>
-        <w:t>Änderungen an dem Bord werden angezeigt ohne dass die Seite neu geladen werden muss.</w:t>
-      </w:r>
-    </w:p>
-    <w:p>
-      <w:pPr>
-        <w:pStyle w:val="Heading4"/>
-      </w:pPr>
-      <w:bookmarkStart w:id="12" w:name="milestones"/>
-      <w:bookmarkEnd w:id="12"/>
-      <w:r>
-        <w:t>Milestones</w:t>
+        <w:t>Organisieren der Issues in Milestones dient zur einfacheren Planung und Verfolgung.</w:t>
+      </w:r>
+    </w:p>
+    <w:p>
+      <w:pPr>
+        <w:pStyle w:val="berschrift4"/>
+      </w:pPr>
+      <w:bookmarkStart w:id="14" w:name="multiple-repos-on-a-single-board"/>
+      <w:bookmarkEnd w:id="14"/>
+      <w:r>
+        <w:t>Multiple Repos on a single Board</w:t>
       </w:r>
     </w:p>
     <w:p>
@@ -1193,20 +1353,17 @@
         <w:pStyle w:val="FirstParagraph"/>
       </w:pPr>
       <w:r>
-        <w:t>Organisieren der Issues in Milestones dient zur einfacheren Planung und Verfolgung.</w:t>
-      </w:r>
-    </w:p>
-    <w:p>
-      <w:pPr>
-        <w:pStyle w:val="Heading4"/>
-      </w:pPr>
-      <w:bookmarkStart w:id="13" w:name="multiple-repos-on-a-single-board"/>
-      <w:bookmarkEnd w:id="13"/>
-      <w:r>
-        <w:t>Multiple Repos on a si</w:t>
-      </w:r>
-      <w:r>
-        <w:t>ngle Board</w:t>
+        <w:t>Verbinden von beliebig vielen GitHub Repositories auf einem Board ist möglich.</w:t>
+      </w:r>
+    </w:p>
+    <w:p>
+      <w:pPr>
+        <w:pStyle w:val="berschrift4"/>
+      </w:pPr>
+      <w:bookmarkStart w:id="15" w:name="anpassbare-workflow"/>
+      <w:bookmarkEnd w:id="15"/>
+      <w:r>
+        <w:t>Anpassbare Workflow</w:t>
       </w:r>
     </w:p>
     <w:p>
@@ -1214,17 +1371,17 @@
         <w:pStyle w:val="FirstParagraph"/>
       </w:pPr>
       <w:r>
-        <w:t>Verbinden von beliebig vielen GitHub Repositories auf einem Board ist möglich.</w:t>
-      </w:r>
-    </w:p>
-    <w:p>
-      <w:pPr>
-        <w:pStyle w:val="Heading4"/>
-      </w:pPr>
-      <w:bookmarkStart w:id="14" w:name="anpassbare-workflow"/>
-      <w:bookmarkEnd w:id="14"/>
-      <w:r>
-        <w:t>Anpassbare Workflow</w:t>
+        <w:t>Das Board kann geändert werden, um es an den Arbeitsablauf an zu passen.</w:t>
+      </w:r>
+    </w:p>
+    <w:p>
+      <w:pPr>
+        <w:pStyle w:val="berschrift3"/>
+      </w:pPr>
+      <w:bookmarkStart w:id="16" w:name="bewertung-unseres-vorgehensmodell-scrum"/>
+      <w:bookmarkEnd w:id="16"/>
+      <w:r>
+        <w:t>Bewertung unseres Vorgehensmodell: Scrum</w:t>
       </w:r>
     </w:p>
     <w:p>
@@ -1232,76 +1389,33 @@
         <w:pStyle w:val="FirstParagraph"/>
       </w:pPr>
       <w:r>
-        <w:t>Das Board kann geändert werden, um es an den Arbeitsablauf an zu passen.</w:t>
-      </w:r>
-    </w:p>
-    <w:p>
-      <w:pPr>
-        <w:pStyle w:val="Heading3"/>
-      </w:pPr>
-      <w:bookmarkStart w:id="15" w:name="bewertung-unseres-vorgehensmodell-scrum"/>
-      <w:bookmarkEnd w:id="15"/>
-      <w:r>
-        <w:t>Bewertung unseres Vorgehensmodell: Scrum</w:t>
-      </w:r>
-    </w:p>
-    <w:p>
-      <w:pPr>
-        <w:pStyle w:val="FirstParagraph"/>
-      </w:pPr>
-      <w:r>
-        <w:t>Scrum ist ein sehr agiles Vorgeh</w:t>
-      </w:r>
-      <w:r>
-        <w:t>ensmodell. es setzt nicht auf die klassischen Phasen der Softwareentwicklung. Die Ziele sind aber dieselben: Produkterfolg im Sinne der Interessen der Stakeholder, Prozesserfolg als termintreue Sprints. Durch den Einsatz des Product Owner ist die Zufrieden</w:t>
-      </w:r>
-      <w:r>
-        <w:t>heit des Auftraggebers gesichert. Weiter kann der der Product Owner User Storys im Backlog streichen oder bestätigen um so Individuelle und kurzfristige Wünsche zu realisieren. Das Ergebnis ist das Release Backlog. Der Product Owner ist somit Bestandteil d</w:t>
-      </w:r>
-      <w:r>
-        <w:t>es Produkterfolges. Für uns ist der Product Owner unser Betreuer. Scrum stellt somit die Zufriedenheit des Betreuers sicher, was nur im Interesse des Teams seien kann.</w:t>
-      </w:r>
-    </w:p>
-    <w:p>
-      <w:pPr>
-        <w:pStyle w:val="BodyText"/>
-      </w:pPr>
-      <w:r>
-        <w:t>Ferner liegt ein Vorteil von Scrum im Prozesserfolg. Durch die Organisation in Sprints m</w:t>
-      </w:r>
-      <w:r>
-        <w:t>it von uns angepassten Terminen (Milestones) haben wir zu jedem Zeitpunkt eine lauffähige Software die während der Dauer der Entwicklung weiter ergänzt und verbessert werden kann. Die Aufgabe des Scrum Masters ist es hier das Release Backlog in Sprints auf</w:t>
-      </w:r>
-      <w:r>
-        <w:t>zuteilen. Die Sprintmeetings helfen uns ein gemeinsamen Konsens über etwaige Probleme zu finden und fördern so die Teamarbeit. Ein „Feature freeze“ soll es in Scrum nicht geben.</w:t>
-      </w:r>
-    </w:p>
-    <w:p>
-      <w:pPr>
-        <w:pStyle w:val="BodyText"/>
-      </w:pPr>
-      <w:r>
-        <w:t>Scrum ist für uns also ein großer Erfolg. Zunächst weil wir nur geringe prakti</w:t>
-      </w:r>
-      <w:r>
-        <w:t>sche Erfahrung in der Softwareentwicklung haben und so auf Probleme die in der Entwicklungsphase nicht erkannt worden sind zu reagieren, aber auch weil wir als junges Team die Möglichkeit haben in Zusammenarbeit mit dem Product Owner die Software während d</w:t>
-      </w:r>
-      <w:r>
-        <w:t>er Entwicklung selber mit mitzugestalten. Abschließend lässt sich also sagen, dass Scrum für ein gut gewähltes Vorgehensmodell ist, da es ein sehr agilen und dynamischen Charakter hat.</w:t>
-      </w:r>
-    </w:p>
-    <w:p>
-      <w:bookmarkStart w:id="16" w:name="_GoBack"/>
-      <w:bookmarkEnd w:id="16"/>
-    </w:p>
-    <w:p>
-      <w:pPr>
-        <w:pStyle w:val="Heading2"/>
+        <w:t>Scrum ist ein sehr agiles Vorgehensmodell. es setzt nicht auf die klassischen Phasen der Softwareentwicklung. Die Ziele sind aber dieselben: Produkterfolg im Sinne der Interessen der Stakeholder, Prozesserfolg als termintreue Sprints. Durch den Einsatz des Product Owner ist die Zufriedenheit des Auftraggebers gesichert. Weiter kann der der Product Owner User Storys im Backlog streichen oder bestätigen um so Individuelle und kurzfristige Wünsche zu realisieren. Das Ergebnis ist das Release Backlog. Der Product Owner ist somit Bestandteil des Produkterfolges. Für uns ist der Product Owner unser Betreuer. Scrum stellt somit die Zufriedenheit des Betreuers sicher, was nur im Interesse des Teams seien kann.</w:t>
+      </w:r>
+    </w:p>
+    <w:p>
+      <w:pPr>
+        <w:pStyle w:val="Textkrper"/>
+      </w:pPr>
+      <w:r>
+        <w:t>Ferner liegt ein Vorteil von Scrum im Prozesserfolg. Durch die Organisation in Sprints mit von uns angepassten Terminen (Milestones) haben wir zu jedem Zeitpunkt eine lauffähige Software die während der Dauer der Entwicklung weiter ergänzt und verbessert werden kann. Die Aufgabe des Scrum Masters ist es hier das Release Backlog in Sprints aufzuteilen. Die Sprintmeetings helfen uns ein gemeinsamen Konsens über etwaige Probleme zu finden und fördern so die Teamarbeit. Ein „Feature freeze“ soll es in Scrum nicht geben.</w:t>
+      </w:r>
+    </w:p>
+    <w:p>
+      <w:pPr>
+        <w:pStyle w:val="Textkrper"/>
+      </w:pPr>
+      <w:r>
+        <w:t>Scrum ist für uns also ein großer Erfolg. Zunächst weil wir nur geringe praktische Erfahrung in der Softwareentwicklung haben und so auf Probleme die in der Entwicklungsphase nicht erkannt worden sind zu reagieren, aber auch weil wir als junges Team die Möglichkeit haben in Zusammenarbeit mit dem Product Owner die Software während der Entwicklung selber mit mitzugestalten. Abschließend lässt sich also sagen, dass Scrum für ein gut gewähltes Vorgehensmodell ist, da es ein sehr agilen und dynamischen Charakter hat.</w:t>
+      </w:r>
+    </w:p>
+    <w:p/>
+    <w:p>
+      <w:pPr>
+        <w:pStyle w:val="berschrift2"/>
       </w:pPr>
       <w:bookmarkStart w:id="17" w:name="glossar"/>
       <w:bookmarkEnd w:id="17"/>
       <w:r>
-        <w:lastRenderedPageBreak/>
         <w:t>Glossar</w:t>
       </w:r>
     </w:p>
@@ -1335,13 +1449,11 @@
         <w:rPr>
           <w:b/>
         </w:rPr>
+        <w:lastRenderedPageBreak/>
         <w:t>JSON</w:t>
       </w:r>
       <w:r>
-        <w:t xml:space="preserve">: Die JavaScript Object Notation ist ein kompaktes </w:t>
-      </w:r>
-      <w:r>
-        <w:t>Datenformat in einer einfach lesbaren Textform zum Zweck des Datenaustauschs zwischen Anwendungen.</w:t>
+        <w:t>: Die JavaScript Object Notation ist ein kompaktes Datenformat in einer einfach lesbaren Textform zum Zweck des Datenaustauschs zwischen Anwendungen.</w:t>
       </w:r>
     </w:p>
     <w:p>
@@ -1723,14 +1835,14 @@
     </w:pPrDefault>
   </w:docDefaults>
   <w:latentStyles w:defLockedState="0" w:defUIPriority="0" w:defSemiHidden="0" w:defUnhideWhenUsed="0" w:defQFormat="0" w:count="276"/>
-  <w:style w:type="paragraph" w:default="1" w:styleId="Normal">
+  <w:style w:type="paragraph" w:default="1" w:styleId="Standard">
     <w:name w:val="Normal"/>
     <w:qFormat/>
   </w:style>
-  <w:style w:type="paragraph" w:styleId="Heading1">
+  <w:style w:type="paragraph" w:styleId="berschrift1">
     <w:name w:val="heading 1"/>
-    <w:basedOn w:val="Normal"/>
-    <w:next w:val="BodyText"/>
+    <w:basedOn w:val="Standard"/>
+    <w:next w:val="Textkrper"/>
     <w:uiPriority w:val="9"/>
     <w:qFormat/>
     <w:pPr>
@@ -1748,10 +1860,10 @@
       <w:szCs w:val="32"/>
     </w:rPr>
   </w:style>
-  <w:style w:type="paragraph" w:styleId="Heading2">
+  <w:style w:type="paragraph" w:styleId="berschrift2">
     <w:name w:val="heading 2"/>
-    <w:basedOn w:val="Normal"/>
-    <w:next w:val="BodyText"/>
+    <w:basedOn w:val="Standard"/>
+    <w:next w:val="Textkrper"/>
     <w:uiPriority w:val="9"/>
     <w:unhideWhenUsed/>
     <w:qFormat/>
@@ -1770,10 +1882,10 @@
       <w:szCs w:val="32"/>
     </w:rPr>
   </w:style>
-  <w:style w:type="paragraph" w:styleId="Heading3">
+  <w:style w:type="paragraph" w:styleId="berschrift3">
     <w:name w:val="heading 3"/>
-    <w:basedOn w:val="Normal"/>
-    <w:next w:val="BodyText"/>
+    <w:basedOn w:val="Standard"/>
+    <w:next w:val="Textkrper"/>
     <w:uiPriority w:val="9"/>
     <w:unhideWhenUsed/>
     <w:qFormat/>
@@ -1792,10 +1904,10 @@
       <w:szCs w:val="28"/>
     </w:rPr>
   </w:style>
-  <w:style w:type="paragraph" w:styleId="Heading4">
+  <w:style w:type="paragraph" w:styleId="berschrift4">
     <w:name w:val="heading 4"/>
-    <w:basedOn w:val="Normal"/>
-    <w:next w:val="BodyText"/>
+    <w:basedOn w:val="Standard"/>
+    <w:next w:val="Textkrper"/>
     <w:uiPriority w:val="9"/>
     <w:unhideWhenUsed/>
     <w:qFormat/>
@@ -1812,10 +1924,10 @@
       <w:color w:val="4F81BD" w:themeColor="accent1"/>
     </w:rPr>
   </w:style>
-  <w:style w:type="paragraph" w:styleId="Heading5">
+  <w:style w:type="paragraph" w:styleId="berschrift5">
     <w:name w:val="heading 5"/>
-    <w:basedOn w:val="Normal"/>
-    <w:next w:val="BodyText"/>
+    <w:basedOn w:val="Standard"/>
+    <w:next w:val="Textkrper"/>
     <w:uiPriority w:val="9"/>
     <w:unhideWhenUsed/>
     <w:qFormat/>
@@ -1832,13 +1944,13 @@
       <w:color w:val="4F81BD" w:themeColor="accent1"/>
     </w:rPr>
   </w:style>
-  <w:style w:type="character" w:default="1" w:styleId="DefaultParagraphFont">
+  <w:style w:type="character" w:default="1" w:styleId="Absatzstandardschriftart">
     <w:name w:val="Default Paragraph Font"/>
     <w:uiPriority w:val="1"/>
     <w:semiHidden/>
     <w:unhideWhenUsed/>
   </w:style>
-  <w:style w:type="table" w:default="1" w:styleId="TableNormal">
+  <w:style w:type="table" w:default="1" w:styleId="NormaleTabelle">
     <w:name w:val="Normal Table"/>
     <w:uiPriority w:val="99"/>
     <w:semiHidden/>
@@ -1853,15 +1965,15 @@
       </w:tblCellMar>
     </w:tblPr>
   </w:style>
-  <w:style w:type="numbering" w:default="1" w:styleId="NoList">
+  <w:style w:type="numbering" w:default="1" w:styleId="KeineListe">
     <w:name w:val="No List"/>
     <w:uiPriority w:val="99"/>
     <w:semiHidden/>
     <w:unhideWhenUsed/>
   </w:style>
-  <w:style w:type="paragraph" w:styleId="BodyText">
+  <w:style w:type="paragraph" w:styleId="Textkrper">
     <w:name w:val="Body Text"/>
-    <w:basedOn w:val="Normal"/>
+    <w:basedOn w:val="Standard"/>
     <w:qFormat/>
     <w:pPr>
       <w:spacing w:before="180" w:after="180"/>
@@ -1869,22 +1981,22 @@
   </w:style>
   <w:style w:type="paragraph" w:customStyle="1" w:styleId="FirstParagraph">
     <w:name w:val="First Paragraph"/>
-    <w:basedOn w:val="BodyText"/>
-    <w:next w:val="BodyText"/>
+    <w:basedOn w:val="Textkrper"/>
+    <w:next w:val="Textkrper"/>
     <w:qFormat/>
   </w:style>
   <w:style w:type="paragraph" w:customStyle="1" w:styleId="Compact">
     <w:name w:val="Compact"/>
-    <w:basedOn w:val="BodyText"/>
+    <w:basedOn w:val="Textkrper"/>
     <w:qFormat/>
     <w:pPr>
       <w:spacing w:before="36" w:after="36"/>
     </w:pPr>
   </w:style>
-  <w:style w:type="paragraph" w:styleId="Title">
+  <w:style w:type="paragraph" w:styleId="Titel">
     <w:name w:val="Title"/>
-    <w:basedOn w:val="Normal"/>
-    <w:next w:val="BodyText"/>
+    <w:basedOn w:val="Standard"/>
+    <w:next w:val="Textkrper"/>
     <w:qFormat/>
     <w:pPr>
       <w:keepNext/>
@@ -1901,10 +2013,10 @@
       <w:szCs w:val="36"/>
     </w:rPr>
   </w:style>
-  <w:style w:type="paragraph" w:styleId="Subtitle">
+  <w:style w:type="paragraph" w:styleId="Untertitel">
     <w:name w:val="Subtitle"/>
-    <w:basedOn w:val="Title"/>
-    <w:next w:val="BodyText"/>
+    <w:basedOn w:val="Titel"/>
+    <w:next w:val="Textkrper"/>
     <w:qFormat/>
     <w:pPr>
       <w:spacing w:before="240"/>
@@ -1916,7 +2028,7 @@
   </w:style>
   <w:style w:type="paragraph" w:customStyle="1" w:styleId="Author">
     <w:name w:val="Author"/>
-    <w:next w:val="BodyText"/>
+    <w:next w:val="Textkrper"/>
     <w:qFormat/>
     <w:pPr>
       <w:keepNext/>
@@ -1924,9 +2036,9 @@
       <w:jc w:val="center"/>
     </w:pPr>
   </w:style>
-  <w:style w:type="paragraph" w:styleId="Date">
+  <w:style w:type="paragraph" w:styleId="Datum">
     <w:name w:val="Date"/>
-    <w:next w:val="BodyText"/>
+    <w:next w:val="Textkrper"/>
     <w:qFormat/>
     <w:pPr>
       <w:keepNext/>
@@ -1936,8 +2048,8 @@
   </w:style>
   <w:style w:type="paragraph" w:customStyle="1" w:styleId="Abstract">
     <w:name w:val="Abstract"/>
-    <w:basedOn w:val="Normal"/>
-    <w:next w:val="BodyText"/>
+    <w:basedOn w:val="Standard"/>
+    <w:next w:val="Textkrper"/>
     <w:qFormat/>
     <w:pPr>
       <w:keepNext/>
@@ -1949,15 +2061,15 @@
       <w:szCs w:val="20"/>
     </w:rPr>
   </w:style>
-  <w:style w:type="paragraph" w:styleId="Bibliography">
+  <w:style w:type="paragraph" w:styleId="Literaturverzeichnis">
     <w:name w:val="Bibliography"/>
-    <w:basedOn w:val="Normal"/>
+    <w:basedOn w:val="Standard"/>
     <w:qFormat/>
   </w:style>
-  <w:style w:type="paragraph" w:styleId="BlockText">
+  <w:style w:type="paragraph" w:styleId="Blocktext">
     <w:name w:val="Block Text"/>
-    <w:basedOn w:val="BodyText"/>
-    <w:next w:val="BodyText"/>
+    <w:basedOn w:val="Textkrper"/>
+    <w:next w:val="Textkrper"/>
     <w:uiPriority w:val="9"/>
     <w:unhideWhenUsed/>
     <w:qFormat/>
@@ -1971,16 +2083,16 @@
       <w:szCs w:val="20"/>
     </w:rPr>
   </w:style>
-  <w:style w:type="paragraph" w:styleId="FootnoteText">
+  <w:style w:type="paragraph" w:styleId="Funotentext">
     <w:name w:val="footnote text"/>
-    <w:basedOn w:val="Normal"/>
+    <w:basedOn w:val="Standard"/>
     <w:uiPriority w:val="9"/>
     <w:unhideWhenUsed/>
     <w:qFormat/>
   </w:style>
   <w:style w:type="paragraph" w:customStyle="1" w:styleId="DefinitionTerm">
     <w:name w:val="Definition Term"/>
-    <w:basedOn w:val="Normal"/>
+    <w:basedOn w:val="Standard"/>
     <w:next w:val="Definition"/>
     <w:pPr>
       <w:keepNext/>
@@ -1993,12 +2105,12 @@
   </w:style>
   <w:style w:type="paragraph" w:customStyle="1" w:styleId="Definition">
     <w:name w:val="Definition"/>
-    <w:basedOn w:val="Normal"/>
-  </w:style>
-  <w:style w:type="paragraph" w:styleId="Caption">
+    <w:basedOn w:val="Standard"/>
+  </w:style>
+  <w:style w:type="paragraph" w:styleId="Beschriftung">
     <w:name w:val="caption"/>
-    <w:basedOn w:val="Normal"/>
-    <w:link w:val="CaptionChar"/>
+    <w:basedOn w:val="Standard"/>
+    <w:link w:val="BeschriftungZeichen"/>
     <w:pPr>
       <w:spacing w:after="120"/>
     </w:pPr>
@@ -2008,18 +2120,18 @@
   </w:style>
   <w:style w:type="paragraph" w:customStyle="1" w:styleId="TableCaption">
     <w:name w:val="Table Caption"/>
-    <w:basedOn w:val="Caption"/>
+    <w:basedOn w:val="Beschriftung"/>
     <w:pPr>
       <w:keepNext/>
     </w:pPr>
   </w:style>
   <w:style w:type="paragraph" w:customStyle="1" w:styleId="ImageCaption">
     <w:name w:val="Image Caption"/>
-    <w:basedOn w:val="Caption"/>
+    <w:basedOn w:val="Beschriftung"/>
   </w:style>
   <w:style w:type="paragraph" w:customStyle="1" w:styleId="Figure">
     <w:name w:val="Figure"/>
-    <w:basedOn w:val="Normal"/>
+    <w:basedOn w:val="Standard"/>
   </w:style>
   <w:style w:type="paragraph" w:customStyle="1" w:styleId="FigurewithCaption">
     <w:name w:val="Figure with Caption"/>
@@ -2028,38 +2140,38 @@
       <w:keepNext/>
     </w:pPr>
   </w:style>
-  <w:style w:type="character" w:customStyle="1" w:styleId="CaptionChar">
-    <w:name w:val="Caption Char"/>
-    <w:basedOn w:val="DefaultParagraphFont"/>
-    <w:link w:val="Caption"/>
+  <w:style w:type="character" w:customStyle="1" w:styleId="BeschriftungZeichen">
+    <w:name w:val="Beschriftung Zeichen"/>
+    <w:basedOn w:val="Absatzstandardschriftart"/>
+    <w:link w:val="Beschriftung"/>
   </w:style>
   <w:style w:type="character" w:customStyle="1" w:styleId="VerbatimChar">
     <w:name w:val="Verbatim Char"/>
-    <w:basedOn w:val="CaptionChar"/>
+    <w:basedOn w:val="BeschriftungZeichen"/>
     <w:link w:val="SourceCode"/>
     <w:rPr>
       <w:rFonts w:ascii="Consolas" w:hAnsi="Consolas"/>
       <w:sz w:val="22"/>
     </w:rPr>
   </w:style>
-  <w:style w:type="character" w:styleId="FootnoteReference">
+  <w:style w:type="character" w:styleId="Funotenzeichen">
     <w:name w:val="footnote reference"/>
-    <w:basedOn w:val="CaptionChar"/>
+    <w:basedOn w:val="BeschriftungZeichen"/>
     <w:rPr>
       <w:vertAlign w:val="superscript"/>
     </w:rPr>
   </w:style>
-  <w:style w:type="character" w:styleId="Hyperlink">
+  <w:style w:type="character" w:styleId="Link">
     <w:name w:val="Hyperlink"/>
-    <w:basedOn w:val="CaptionChar"/>
+    <w:basedOn w:val="BeschriftungZeichen"/>
     <w:rPr>
       <w:color w:val="4F81BD" w:themeColor="accent1"/>
     </w:rPr>
   </w:style>
-  <w:style w:type="paragraph" w:styleId="TOCHeading">
+  <w:style w:type="paragraph" w:styleId="Inhaltsverzeichnisberschrift">
     <w:name w:val="TOC Heading"/>
-    <w:basedOn w:val="Heading1"/>
-    <w:next w:val="BodyText"/>
+    <w:basedOn w:val="berschrift1"/>
+    <w:next w:val="Textkrper"/>
     <w:uiPriority w:val="39"/>
     <w:unhideWhenUsed/>
     <w:qFormat/>
@@ -2075,7 +2187,7 @@
   </w:style>
   <w:style w:type="paragraph" w:customStyle="1" w:styleId="SourceCode">
     <w:name w:val="Source Code"/>
-    <w:basedOn w:val="Normal"/>
+    <w:basedOn w:val="Standard"/>
     <w:link w:val="VerbatimChar"/>
     <w:pPr>
       <w:wordWrap w:val="0"/>
@@ -2369,10 +2481,10 @@
       <w:sz w:val="22"/>
     </w:rPr>
   </w:style>
-  <w:style w:type="paragraph" w:styleId="BalloonText">
+  <w:style w:type="paragraph" w:styleId="Sprechblasentext">
     <w:name w:val="Balloon Text"/>
-    <w:basedOn w:val="Normal"/>
-    <w:link w:val="BalloonTextChar"/>
+    <w:basedOn w:val="Standard"/>
+    <w:link w:val="SprechblasentextZeichen"/>
     <w:rsid w:val="0083768B"/>
     <w:pPr>
       <w:spacing w:after="0"/>
@@ -2383,10 +2495,10 @@
       <w:szCs w:val="18"/>
     </w:rPr>
   </w:style>
-  <w:style w:type="character" w:customStyle="1" w:styleId="BalloonTextChar">
-    <w:name w:val="Balloon Text Char"/>
-    <w:basedOn w:val="DefaultParagraphFont"/>
-    <w:link w:val="BalloonText"/>
+  <w:style w:type="character" w:customStyle="1" w:styleId="SprechblasentextZeichen">
+    <w:name w:val="Sprechblasentext Zeichen"/>
+    <w:basedOn w:val="Absatzstandardschriftart"/>
+    <w:link w:val="Sprechblasentext"/>
     <w:rsid w:val="0083768B"/>
     <w:rPr>
       <w:rFonts w:ascii="Lucida Grande" w:hAnsi="Lucida Grande"/>
@@ -2549,17 +2661,17 @@
     <w:lsdException w:name="Bibliography" w:uiPriority="37"/>
     <w:lsdException w:name="TOC Heading" w:uiPriority="39" w:qFormat="1"/>
   </w:latentStyles>
-  <w:style w:type="paragraph" w:default="1" w:styleId="Normal">
+  <w:style w:type="paragraph" w:default="1" w:styleId="Standard">
     <w:name w:val="Normal"/>
     <w:qFormat/>
   </w:style>
-  <w:style w:type="character" w:default="1" w:styleId="DefaultParagraphFont">
+  <w:style w:type="character" w:default="1" w:styleId="Absatzstandardschriftart">
     <w:name w:val="Default Paragraph Font"/>
     <w:uiPriority w:val="1"/>
     <w:semiHidden/>
     <w:unhideWhenUsed/>
   </w:style>
-  <w:style w:type="table" w:default="1" w:styleId="TableNormal">
+  <w:style w:type="table" w:default="1" w:styleId="NormaleTabelle">
     <w:name w:val="Normal Table"/>
     <w:uiPriority w:val="99"/>
     <w:semiHidden/>
@@ -2574,7 +2686,7 @@
       </w:tblCellMar>
     </w:tblPr>
   </w:style>
-  <w:style w:type="numbering" w:default="1" w:styleId="NoList">
+  <w:style w:type="numbering" w:default="1" w:styleId="KeineListe">
     <w:name w:val="No List"/>
     <w:uiPriority w:val="99"/>
     <w:semiHidden/>

</xml_diff>

<commit_message>
{Technischer Hintergrund}=>{Aktueller Technischer Stand}
</commit_message>
<xml_diff>
--- a/docs/phase2/Review.docx
+++ b/docs/phase2/Review.docx
@@ -507,8 +507,17 @@
           <w:sz w:val="36"/>
           <w:lang w:val="de-DE"/>
         </w:rPr>
-        <w:t>1. Technischer Hintergrund</w:t>
-      </w:r>
+        <w:t xml:space="preserve">1. </w:t>
+      </w:r>
+      <w:r>
+        <w:rPr>
+          <w:sz w:val="36"/>
+          <w:lang w:val="de-DE"/>
+        </w:rPr>
+        <w:t>Aktueller Technischer Stand</w:t>
+      </w:r>
+      <w:bookmarkStart w:id="1" w:name="_GoBack"/>
+      <w:bookmarkEnd w:id="1"/>
     </w:p>
     <w:p>
       <w:pPr>
@@ -838,7 +847,14 @@
           <w:lang w:val="de-DE"/>
         </w:rPr>
         <w:lastRenderedPageBreak/>
-        <w:t>1.1 Technischer Hintergrund</w:t>
+        <w:t xml:space="preserve">1.1 </w:t>
+      </w:r>
+      <w:r>
+        <w:rPr>
+          <w:sz w:val="32"/>
+          <w:lang w:val="de-DE"/>
+        </w:rPr>
+        <w:t>Aktueller Technischer Stand</w:t>
       </w:r>
     </w:p>
     <w:p>
@@ -848,8 +864,8 @@
           <w:lang w:val="de-DE"/>
         </w:rPr>
       </w:pPr>
-      <w:bookmarkStart w:id="1" w:name="initialisierung"/>
-      <w:bookmarkEnd w:id="1"/>
+      <w:bookmarkStart w:id="2" w:name="initialisierung"/>
+      <w:bookmarkEnd w:id="2"/>
       <w:r>
         <w:rPr>
           <w:lang w:val="de-DE"/>
@@ -1051,8 +1067,8 @@
       <w:pPr>
         <w:pStyle w:val="Heading3"/>
       </w:pPr>
-      <w:bookmarkStart w:id="2" w:name="auswahl-einer-veranstaltung"/>
-      <w:bookmarkEnd w:id="2"/>
+      <w:bookmarkStart w:id="3" w:name="auswahl-einer-veranstaltung"/>
+      <w:bookmarkEnd w:id="3"/>
       <w:r>
         <w:lastRenderedPageBreak/>
         <w:t xml:space="preserve">1.2 </w:t>
@@ -1389,8 +1405,8 @@
           <w:lang w:val="de-DE"/>
         </w:rPr>
       </w:pPr>
-      <w:bookmarkStart w:id="3" w:name="datenextraktion"/>
-      <w:bookmarkEnd w:id="3"/>
+      <w:bookmarkStart w:id="4" w:name="datenextraktion"/>
+      <w:bookmarkEnd w:id="4"/>
       <w:r>
         <w:rPr>
           <w:lang w:val="de-DE"/>
@@ -1633,8 +1649,8 @@
           <w:lang w:val="de-DE"/>
         </w:rPr>
       </w:pPr>
-      <w:bookmarkStart w:id="4" w:name="parsen-der-veranstaltungsinformationen-a"/>
-      <w:bookmarkEnd w:id="4"/>
+      <w:bookmarkStart w:id="5" w:name="parsen-der-veranstaltungsinformationen-a"/>
+      <w:bookmarkEnd w:id="5"/>
       <w:r>
         <w:rPr>
           <w:lang w:val="de-DE"/>
@@ -1906,8 +1922,8 @@
           <w:lang w:val="de-DE"/>
         </w:rPr>
       </w:pPr>
-      <w:bookmarkStart w:id="5" w:name="zeit-und-datum-parsen"/>
-      <w:bookmarkEnd w:id="5"/>
+      <w:bookmarkStart w:id="6" w:name="zeit-und-datum-parsen"/>
+      <w:bookmarkEnd w:id="6"/>
       <w:r>
         <w:rPr>
           <w:lang w:val="de-DE"/>
@@ -1943,8 +1959,8 @@
           <w:lang w:val="de-DE"/>
         </w:rPr>
       </w:pPr>
-      <w:bookmarkStart w:id="6" w:name="speicherung-der-daten-im-local-storage-d"/>
-      <w:bookmarkEnd w:id="6"/>
+      <w:bookmarkStart w:id="7" w:name="speicherung-der-daten-im-local-storage-d"/>
+      <w:bookmarkEnd w:id="7"/>
       <w:r>
         <w:rPr>
           <w:lang w:val="de-DE"/>
@@ -2067,8 +2083,8 @@
       <w:pPr>
         <w:pStyle w:val="Heading5"/>
       </w:pPr>
-      <w:bookmarkStart w:id="7" w:name="beispiel"/>
-      <w:bookmarkEnd w:id="7"/>
+      <w:bookmarkStart w:id="8" w:name="beispiel"/>
+      <w:bookmarkEnd w:id="8"/>
       <w:r>
         <w:t>Beispiel</w:t>
       </w:r>
@@ -2182,8 +2198,8 @@
       <w:pPr>
         <w:pStyle w:val="Heading3"/>
       </w:pPr>
-      <w:bookmarkStart w:id="8" w:name="download-der-kalenderdatei"/>
-      <w:bookmarkEnd w:id="8"/>
+      <w:bookmarkStart w:id="9" w:name="download-der-kalenderdatei"/>
+      <w:bookmarkEnd w:id="9"/>
       <w:r>
         <w:lastRenderedPageBreak/>
         <w:t xml:space="preserve">1.6 </w:t>
@@ -2364,8 +2380,8 @@
           <w:lang w:val="de-DE"/>
         </w:rPr>
       </w:pPr>
-      <w:bookmarkStart w:id="9" w:name="waffle.io"/>
-      <w:bookmarkEnd w:id="9"/>
+      <w:bookmarkStart w:id="10" w:name="waffle.io"/>
+      <w:bookmarkEnd w:id="10"/>
       <w:r>
         <w:rPr>
           <w:sz w:val="32"/>
@@ -2409,8 +2425,8 @@
           <w:lang w:val="de-DE"/>
         </w:rPr>
       </w:pPr>
-      <w:bookmarkStart w:id="10" w:name="real-time"/>
-      <w:bookmarkEnd w:id="10"/>
+      <w:bookmarkStart w:id="11" w:name="real-time"/>
+      <w:bookmarkEnd w:id="11"/>
       <w:r>
         <w:rPr>
           <w:lang w:val="de-DE"/>
@@ -2445,8 +2461,8 @@
           <w:lang w:val="de-DE"/>
         </w:rPr>
       </w:pPr>
-      <w:bookmarkStart w:id="11" w:name="milestones"/>
-      <w:bookmarkEnd w:id="11"/>
+      <w:bookmarkStart w:id="12" w:name="milestones"/>
+      <w:bookmarkEnd w:id="12"/>
       <w:r>
         <w:rPr>
           <w:lang w:val="de-DE"/>
@@ -2479,8 +2495,8 @@
       <w:pPr>
         <w:pStyle w:val="Heading4"/>
       </w:pPr>
-      <w:bookmarkStart w:id="12" w:name="multiple-repos-on-a-single-board"/>
-      <w:bookmarkEnd w:id="12"/>
+      <w:bookmarkStart w:id="13" w:name="multiple-repos-on-a-single-board"/>
+      <w:bookmarkEnd w:id="13"/>
       <w:r>
         <w:t xml:space="preserve">2.3 </w:t>
       </w:r>
@@ -2509,8 +2525,8 @@
           <w:lang w:val="de-DE"/>
         </w:rPr>
       </w:pPr>
-      <w:bookmarkStart w:id="13" w:name="anpassbare-workflow"/>
-      <w:bookmarkEnd w:id="13"/>
+      <w:bookmarkStart w:id="14" w:name="anpassbare-workflow"/>
+      <w:bookmarkEnd w:id="14"/>
       <w:r>
         <w:rPr>
           <w:lang w:val="de-DE"/>
@@ -2558,8 +2574,8 @@
           <w:lang w:val="de-DE"/>
         </w:rPr>
       </w:pPr>
-      <w:bookmarkStart w:id="14" w:name="bewertung-unseres-vorgehensmodell-scrum"/>
-      <w:bookmarkEnd w:id="14"/>
+      <w:bookmarkStart w:id="15" w:name="bewertung-unseres-vorgehensmodell-scrum"/>
+      <w:bookmarkEnd w:id="15"/>
       <w:r>
         <w:rPr>
           <w:sz w:val="32"/>
@@ -2892,8 +2908,8 @@
           <w:lang w:val="de-DE"/>
         </w:rPr>
       </w:pPr>
-      <w:bookmarkStart w:id="15" w:name="glossar"/>
-      <w:bookmarkEnd w:id="15"/>
+      <w:bookmarkStart w:id="16" w:name="glossar"/>
+      <w:bookmarkEnd w:id="16"/>
       <w:r>
         <w:rPr>
           <w:rFonts w:asciiTheme="minorHAnsi" w:hAnsiTheme="minorHAnsi"/>
@@ -2946,8 +2962,6 @@
         </w:rPr>
         <w:t>cherung von Informationen.</w:t>
       </w:r>
-      <w:bookmarkStart w:id="16" w:name="_GoBack"/>
-      <w:bookmarkEnd w:id="16"/>
     </w:p>
     <w:p>
       <w:pPr>

</xml_diff>

<commit_message>
add 1.4.1 to review.docx
</commit_message>
<xml_diff>
--- a/docs/phase2/Review.docx
+++ b/docs/phase2/Review.docx
@@ -4,7 +4,7 @@
   <w:body>
     <w:p>
       <w:pPr>
-        <w:pStyle w:val="Heading1"/>
+        <w:pStyle w:val="berschrift1"/>
         <w:jc w:val="center"/>
         <w:rPr>
           <w:rFonts w:asciiTheme="minorHAnsi" w:hAnsiTheme="minorHAnsi"/>
@@ -14,7 +14,6 @@
       </w:pPr>
       <w:bookmarkStart w:id="0" w:name="review"/>
       <w:bookmarkEnd w:id="0"/>
-      <w:proofErr w:type="spellStart"/>
       <w:r>
         <w:rPr>
           <w:rFonts w:asciiTheme="minorHAnsi" w:hAnsiTheme="minorHAnsi"/>
@@ -23,11 +22,10 @@
         </w:rPr>
         <w:t>VLV.ical</w:t>
       </w:r>
-      <w:proofErr w:type="spellEnd"/>
-    </w:p>
-    <w:p>
-      <w:pPr>
-        <w:pStyle w:val="BodyText"/>
+    </w:p>
+    <w:p>
+      <w:pPr>
+        <w:pStyle w:val="Textkrper"/>
         <w:jc w:val="center"/>
         <w:rPr>
           <w:lang w:val="de-DE"/>
@@ -36,119 +34,121 @@
     </w:p>
     <w:p>
       <w:pPr>
-        <w:pStyle w:val="BodyText"/>
+        <w:pStyle w:val="Textkrper"/>
         <w:jc w:val="center"/>
         <w:rPr>
           <w:sz w:val="36"/>
           <w:lang w:val="de-DE"/>
         </w:rPr>
       </w:pPr>
-      <w:proofErr w:type="spellStart"/>
       <w:r>
         <w:rPr>
           <w:sz w:val="36"/>
           <w:lang w:val="de-DE"/>
         </w:rPr>
-        <w:t>Javascript</w:t>
-      </w:r>
-      <w:proofErr w:type="spellEnd"/>
-      <w:r>
+        <w:t>Javascript und Browser-Plugin zur Übertragung des VLV in den eigenen Kalender</w:t>
+      </w:r>
+    </w:p>
+    <w:p>
+      <w:pPr>
+        <w:pStyle w:val="Textkrper"/>
+        <w:jc w:val="center"/>
         <w:rPr>
           <w:sz w:val="36"/>
           <w:lang w:val="de-DE"/>
         </w:rPr>
-        <w:t xml:space="preserve"> und Browser-</w:t>
-      </w:r>
-      <w:proofErr w:type="spellStart"/>
+      </w:pPr>
       <w:r>
         <w:rPr>
           <w:sz w:val="36"/>
           <w:lang w:val="de-DE"/>
         </w:rPr>
-        <w:t>Plugin</w:t>
-      </w:r>
-      <w:proofErr w:type="spellEnd"/>
-      <w:r>
-        <w:rPr>
-          <w:sz w:val="36"/>
-          <w:lang w:val="de-DE"/>
-        </w:rPr>
-        <w:t xml:space="preserve"> zur Übertragung des VLV in den eigenen Kalender</w:t>
-      </w:r>
-    </w:p>
-    <w:p>
-      <w:pPr>
-        <w:pStyle w:val="BodyText"/>
+        <w:t>Gruppe 14</w:t>
+      </w:r>
+    </w:p>
+    <w:p>
+      <w:pPr>
+        <w:pStyle w:val="Textkrper"/>
         <w:jc w:val="center"/>
         <w:rPr>
-          <w:sz w:val="36"/>
-          <w:lang w:val="de-DE"/>
-        </w:rPr>
-      </w:pPr>
-      <w:r>
-        <w:rPr>
-          <w:sz w:val="36"/>
-          <w:lang w:val="de-DE"/>
-        </w:rPr>
-        <w:t>Gruppe 14</w:t>
-      </w:r>
-    </w:p>
-    <w:p>
-      <w:pPr>
-        <w:pStyle w:val="BodyText"/>
+          <w:sz w:val="40"/>
+          <w:lang w:val="de-DE"/>
+        </w:rPr>
+      </w:pPr>
+    </w:p>
+    <w:p>
+      <w:pPr>
+        <w:pStyle w:val="Textkrper"/>
         <w:jc w:val="center"/>
         <w:rPr>
           <w:sz w:val="40"/>
           <w:lang w:val="de-DE"/>
         </w:rPr>
       </w:pPr>
-    </w:p>
-    <w:p>
-      <w:pPr>
-        <w:pStyle w:val="BodyText"/>
+      <w:r>
+        <w:rPr>
+          <w:sz w:val="40"/>
+          <w:lang w:val="de-DE"/>
+        </w:rPr>
+        <w:t>Review</w:t>
+      </w:r>
+      <w:r>
+        <w:rPr>
+          <w:sz w:val="40"/>
+          <w:lang w:val="de-DE"/>
+        </w:rPr>
+        <w:t>-D</w:t>
+      </w:r>
+      <w:r>
+        <w:rPr>
+          <w:sz w:val="40"/>
+          <w:lang w:val="de-DE"/>
+        </w:rPr>
+        <w:t>okument der zweiten Phase</w:t>
+      </w:r>
+    </w:p>
+    <w:p>
+      <w:pPr>
+        <w:pStyle w:val="Textkrper"/>
         <w:jc w:val="center"/>
         <w:rPr>
           <w:sz w:val="40"/>
           <w:lang w:val="de-DE"/>
         </w:rPr>
       </w:pPr>
-      <w:r>
+    </w:p>
+    <w:p>
+      <w:pPr>
+        <w:pStyle w:val="Textkrper"/>
+        <w:jc w:val="center"/>
+        <w:rPr>
+          <w:sz w:val="28"/>
+          <w:lang w:val="de-DE"/>
+        </w:rPr>
+      </w:pPr>
+      <w:r>
+        <w:rPr>
+          <w:sz w:val="28"/>
+          <w:lang w:val="de-DE"/>
+        </w:rPr>
+        <w:t>Softwareprojekt Sommersemester 2015</w:t>
+      </w:r>
+    </w:p>
+    <w:p>
+      <w:pPr>
+        <w:pStyle w:val="Textkrper"/>
+        <w:jc w:val="center"/>
         <w:rPr>
           <w:sz w:val="40"/>
           <w:lang w:val="de-DE"/>
         </w:rPr>
-        <w:t>Review</w:t>
-      </w:r>
-      <w:r>
-        <w:rPr>
-          <w:sz w:val="40"/>
-          <w:lang w:val="de-DE"/>
-        </w:rPr>
-        <w:t>-D</w:t>
-      </w:r>
-      <w:r>
-        <w:rPr>
-          <w:sz w:val="40"/>
-          <w:lang w:val="de-DE"/>
-        </w:rPr>
-        <w:t>okument der zweiten Phase</w:t>
-      </w:r>
-    </w:p>
-    <w:p>
-      <w:pPr>
-        <w:pStyle w:val="BodyText"/>
+      </w:pPr>
+    </w:p>
+    <w:p>
+      <w:pPr>
+        <w:pStyle w:val="Textkrper"/>
         <w:jc w:val="center"/>
         <w:rPr>
-          <w:sz w:val="40"/>
-          <w:lang w:val="de-DE"/>
-        </w:rPr>
-      </w:pPr>
-    </w:p>
-    <w:p>
-      <w:pPr>
-        <w:pStyle w:val="BodyText"/>
-        <w:jc w:val="center"/>
-        <w:rPr>
           <w:sz w:val="28"/>
           <w:lang w:val="de-DE"/>
         </w:rPr>
@@ -158,60 +158,33 @@
           <w:sz w:val="28"/>
           <w:lang w:val="de-DE"/>
         </w:rPr>
-        <w:t>Softwareprojekt Sommersemester 2015</w:t>
-      </w:r>
-    </w:p>
-    <w:p>
-      <w:pPr>
-        <w:pStyle w:val="BodyText"/>
-        <w:jc w:val="center"/>
-        <w:rPr>
-          <w:sz w:val="40"/>
-          <w:lang w:val="de-DE"/>
-        </w:rPr>
-      </w:pPr>
-    </w:p>
-    <w:p>
-      <w:pPr>
-        <w:pStyle w:val="BodyText"/>
-        <w:jc w:val="center"/>
+        <w:t>Statusbericht der Implementierungsphase</w:t>
+      </w:r>
+      <w:r>
         <w:rPr>
           <w:sz w:val="28"/>
           <w:lang w:val="de-DE"/>
         </w:rPr>
-      </w:pPr>
+        <w:t xml:space="preserve"> </w:t>
+      </w:r>
       <w:r>
         <w:rPr>
           <w:sz w:val="28"/>
           <w:lang w:val="de-DE"/>
         </w:rPr>
-        <w:t>Statusbericht der Implementierungsphase</w:t>
+        <w:t xml:space="preserve">am </w:t>
       </w:r>
       <w:r>
         <w:rPr>
           <w:sz w:val="28"/>
           <w:lang w:val="de-DE"/>
         </w:rPr>
-        <w:t xml:space="preserve"> </w:t>
-      </w:r>
-      <w:r>
-        <w:rPr>
-          <w:sz w:val="28"/>
-          <w:lang w:val="de-DE"/>
-        </w:rPr>
-        <w:t xml:space="preserve">am </w:t>
-      </w:r>
-      <w:r>
-        <w:rPr>
-          <w:sz w:val="28"/>
-          <w:lang w:val="de-DE"/>
-        </w:rPr>
         <w:t>11.06.2015</w:t>
       </w:r>
     </w:p>
     <w:p>
       <w:pPr>
-        <w:pStyle w:val="BodyText"/>
+        <w:pStyle w:val="Textkrper"/>
         <w:rPr>
           <w:szCs w:val="20"/>
           <w:lang w:val="de-DE"/>
@@ -220,7 +193,7 @@
     </w:p>
     <w:p>
       <w:pPr>
-        <w:pStyle w:val="BodyText"/>
+        <w:pStyle w:val="Textkrper"/>
         <w:rPr>
           <w:szCs w:val="20"/>
           <w:lang w:val="de-DE"/>
@@ -229,7 +202,7 @@
     </w:p>
     <w:p>
       <w:pPr>
-        <w:pStyle w:val="BodyText"/>
+        <w:pStyle w:val="Textkrper"/>
         <w:rPr>
           <w:szCs w:val="20"/>
           <w:lang w:val="de-DE"/>
@@ -238,7 +211,7 @@
     </w:p>
     <w:p>
       <w:pPr>
-        <w:pStyle w:val="BodyText"/>
+        <w:pStyle w:val="Textkrper"/>
         <w:rPr>
           <w:szCs w:val="20"/>
           <w:lang w:val="de-DE"/>
@@ -247,7 +220,7 @@
     </w:p>
     <w:p>
       <w:pPr>
-        <w:pStyle w:val="BodyText"/>
+        <w:pStyle w:val="Textkrper"/>
         <w:rPr>
           <w:szCs w:val="20"/>
           <w:lang w:val="de-DE"/>
@@ -256,7 +229,7 @@
     </w:p>
     <w:p>
       <w:pPr>
-        <w:pStyle w:val="BodyText"/>
+        <w:pStyle w:val="Textkrper"/>
         <w:rPr>
           <w:szCs w:val="20"/>
           <w:lang w:val="de-DE"/>
@@ -272,7 +245,7 @@
     </w:p>
     <w:tbl>
       <w:tblPr>
-        <w:tblStyle w:val="TableGrid"/>
+        <w:tblStyle w:val="Tabellenraster"/>
         <w:tblpPr w:leftFromText="141" w:rightFromText="141" w:vertAnchor="text" w:horzAnchor="margin" w:tblpY="290"/>
         <w:tblW w:w="0" w:type="auto"/>
         <w:tblBorders>
@@ -298,7 +271,7 @@
           </w:tcPr>
           <w:p>
             <w:pPr>
-              <w:pStyle w:val="BodyText"/>
+              <w:pStyle w:val="Textkrper"/>
               <w:rPr>
                 <w:sz w:val="20"/>
                 <w:lang w:val="de-DE"/>
@@ -319,7 +292,7 @@
           </w:tcPr>
           <w:p>
             <w:pPr>
-              <w:pStyle w:val="BodyText"/>
+              <w:pStyle w:val="Textkrper"/>
               <w:rPr>
                 <w:sz w:val="20"/>
                 <w:lang w:val="de-DE"/>
@@ -340,7 +313,7 @@
           </w:tcPr>
           <w:p>
             <w:pPr>
-              <w:pStyle w:val="BodyText"/>
+              <w:pStyle w:val="Textkrper"/>
               <w:rPr>
                 <w:sz w:val="20"/>
                 <w:lang w:val="de-DE"/>
@@ -361,7 +334,7 @@
           </w:tcPr>
           <w:p>
             <w:pPr>
-              <w:pStyle w:val="BodyText"/>
+              <w:pStyle w:val="Textkrper"/>
               <w:rPr>
                 <w:sz w:val="20"/>
                 <w:lang w:val="en-GB"/>
@@ -384,7 +357,7 @@
           </w:tcPr>
           <w:p>
             <w:pPr>
-              <w:pStyle w:val="BodyText"/>
+              <w:pStyle w:val="Textkrper"/>
               <w:rPr>
                 <w:sz w:val="20"/>
                 <w:lang w:val="de-DE"/>
@@ -405,7 +378,7 @@
           </w:tcPr>
           <w:p>
             <w:pPr>
-              <w:pStyle w:val="BodyText"/>
+              <w:pStyle w:val="Textkrper"/>
               <w:rPr>
                 <w:sz w:val="20"/>
                 <w:lang w:val="de-DE"/>
@@ -416,62 +389,7 @@
                 <w:sz w:val="20"/>
                 <w:lang w:val="de-DE"/>
               </w:rPr>
-              <w:t xml:space="preserve">Cem </w:t>
-            </w:r>
-            <w:proofErr w:type="spellStart"/>
-            <w:r>
-              <w:rPr>
-                <w:sz w:val="20"/>
-                <w:lang w:val="de-DE"/>
-              </w:rPr>
-              <w:t>Kaygusuz</w:t>
-            </w:r>
-            <w:proofErr w:type="spellEnd"/>
-          </w:p>
-        </w:tc>
-        <w:tc>
-          <w:tcPr>
-            <w:tcW w:w="2195" w:type="dxa"/>
-          </w:tcPr>
-          <w:p>
-            <w:pPr>
-              <w:pStyle w:val="BodyText"/>
-              <w:rPr>
-                <w:sz w:val="20"/>
-                <w:lang w:val="de-DE"/>
-              </w:rPr>
-            </w:pPr>
-            <w:proofErr w:type="spellStart"/>
-            <w:r>
-              <w:rPr>
-                <w:sz w:val="20"/>
-                <w:lang w:val="de-DE"/>
-              </w:rPr>
-              <w:t>Rajeethan</w:t>
-            </w:r>
-            <w:proofErr w:type="spellEnd"/>
-            <w:r>
-              <w:rPr>
-                <w:sz w:val="20"/>
-                <w:lang w:val="de-DE"/>
-              </w:rPr>
-              <w:t xml:space="preserve"> </w:t>
-            </w:r>
-            <w:proofErr w:type="spellStart"/>
-            <w:r>
-              <w:rPr>
-                <w:sz w:val="20"/>
-                <w:lang w:val="de-DE"/>
-              </w:rPr>
-              <w:t>Dhayaparan</w:t>
-            </w:r>
-            <w:proofErr w:type="spellEnd"/>
-            <w:r>
-              <w:rPr>
-                <w:sz w:val="20"/>
-                <w:lang w:val="de-DE"/>
-              </w:rPr>
-              <w:t xml:space="preserve"> </w:t>
+              <w:t>Cem Kaygusuz</w:t>
             </w:r>
           </w:p>
         </w:tc>
@@ -481,7 +399,28 @@
           </w:tcPr>
           <w:p>
             <w:pPr>
-              <w:pStyle w:val="BodyText"/>
+              <w:pStyle w:val="Textkrper"/>
+              <w:rPr>
+                <w:sz w:val="20"/>
+                <w:lang w:val="de-DE"/>
+              </w:rPr>
+            </w:pPr>
+            <w:r>
+              <w:rPr>
+                <w:sz w:val="20"/>
+                <w:lang w:val="de-DE"/>
+              </w:rPr>
+              <w:t xml:space="preserve">Rajeethan Dhayaparan </w:t>
+            </w:r>
+          </w:p>
+        </w:tc>
+        <w:tc>
+          <w:tcPr>
+            <w:tcW w:w="2195" w:type="dxa"/>
+          </w:tcPr>
+          <w:p>
+            <w:pPr>
+              <w:pStyle w:val="Textkrper"/>
               <w:rPr>
                 <w:sz w:val="20"/>
                 <w:lang w:val="en-GB"/>
@@ -492,24 +431,15 @@
                 <w:sz w:val="20"/>
                 <w:lang w:val="en-GB"/>
               </w:rPr>
-              <w:t xml:space="preserve">Norris Sam </w:t>
+              <w:t>Norris Sam Osarenkhoe</w:t>
             </w:r>
-            <w:proofErr w:type="spellStart"/>
-            <w:r>
-              <w:rPr>
-                <w:sz w:val="20"/>
-                <w:lang w:val="en-GB"/>
-              </w:rPr>
-              <w:t>Osarenkhoe</w:t>
-            </w:r>
-            <w:proofErr w:type="spellEnd"/>
           </w:p>
         </w:tc>
       </w:tr>
     </w:tbl>
     <w:p>
       <w:pPr>
-        <w:pStyle w:val="BodyText"/>
+        <w:pStyle w:val="Textkrper"/>
         <w:jc w:val="center"/>
         <w:rPr>
           <w:sz w:val="20"/>
@@ -519,7 +449,7 @@
     </w:p>
     <w:p>
       <w:pPr>
-        <w:pStyle w:val="BodyText"/>
+        <w:pStyle w:val="Textkrper"/>
         <w:jc w:val="center"/>
         <w:rPr>
           <w:lang w:val="de-DE"/>
@@ -546,7 +476,7 @@
     </w:p>
     <w:p>
       <w:pPr>
-        <w:pStyle w:val="Heading1"/>
+        <w:pStyle w:val="berschrift1"/>
         <w:jc w:val="center"/>
         <w:rPr>
           <w:rFonts w:asciiTheme="minorHAnsi" w:hAnsiTheme="minorHAnsi"/>
@@ -566,7 +496,7 @@
     </w:p>
     <w:p>
       <w:pPr>
-        <w:pStyle w:val="BodyText"/>
+        <w:pStyle w:val="Textkrper"/>
         <w:rPr>
           <w:sz w:val="36"/>
           <w:lang w:val="de-DE"/>
@@ -589,7 +519,7 @@
     </w:p>
     <w:p>
       <w:pPr>
-        <w:pStyle w:val="BodyText"/>
+        <w:pStyle w:val="Textkrper"/>
         <w:ind w:left="720"/>
         <w:rPr>
           <w:sz w:val="36"/>
@@ -606,7 +536,7 @@
     </w:p>
     <w:p>
       <w:pPr>
-        <w:pStyle w:val="BodyText"/>
+        <w:pStyle w:val="Textkrper"/>
         <w:ind w:left="720"/>
         <w:rPr>
           <w:sz w:val="36"/>
@@ -623,7 +553,7 @@
     </w:p>
     <w:p>
       <w:pPr>
-        <w:pStyle w:val="BodyText"/>
+        <w:pStyle w:val="Textkrper"/>
         <w:ind w:left="720"/>
         <w:rPr>
           <w:sz w:val="36"/>
@@ -647,7 +577,7 @@
     </w:p>
     <w:p>
       <w:pPr>
-        <w:pStyle w:val="BodyText"/>
+        <w:pStyle w:val="Textkrper"/>
         <w:ind w:left="720"/>
         <w:rPr>
           <w:sz w:val="36"/>
@@ -664,7 +594,7 @@
     </w:p>
     <w:p>
       <w:pPr>
-        <w:pStyle w:val="BodyText"/>
+        <w:pStyle w:val="Textkrper"/>
         <w:ind w:left="720"/>
         <w:rPr>
           <w:b/>
@@ -684,7 +614,7 @@
     </w:p>
     <w:p>
       <w:pPr>
-        <w:pStyle w:val="BodyText"/>
+        <w:pStyle w:val="Textkrper"/>
         <w:ind w:left="720"/>
         <w:rPr>
           <w:sz w:val="36"/>
@@ -696,28 +626,12 @@
           <w:sz w:val="36"/>
           <w:lang w:val="de-DE"/>
         </w:rPr>
-        <w:t xml:space="preserve">1.5 Speicherung der Daten im </w:t>
-      </w:r>
-      <w:proofErr w:type="spellStart"/>
-      <w:r>
-        <w:rPr>
-          <w:sz w:val="36"/>
-          <w:lang w:val="de-DE"/>
-        </w:rPr>
-        <w:t>Local</w:t>
-      </w:r>
-      <w:proofErr w:type="spellEnd"/>
-      <w:r>
-        <w:rPr>
-          <w:sz w:val="36"/>
-          <w:lang w:val="de-DE"/>
-        </w:rPr>
-        <w:t xml:space="preserve"> Storage des Browsers</w:t>
-      </w:r>
-    </w:p>
-    <w:p>
-      <w:pPr>
-        <w:pStyle w:val="BodyText"/>
+        <w:t>1.5 Speicherung der Daten im Local Storage des Browsers</w:t>
+      </w:r>
+    </w:p>
+    <w:p>
+      <w:pPr>
+        <w:pStyle w:val="Textkrper"/>
         <w:ind w:left="720"/>
         <w:rPr>
           <w:sz w:val="36"/>
@@ -729,101 +643,137 @@
           <w:sz w:val="36"/>
           <w:lang w:val="en-GB"/>
         </w:rPr>
-        <w:t xml:space="preserve">1.6 Download der </w:t>
-      </w:r>
-      <w:proofErr w:type="spellStart"/>
-      <w:r>
+        <w:t>1.6 Download der Kalenderdatei</w:t>
+      </w:r>
+    </w:p>
+    <w:p>
+      <w:pPr>
+        <w:pStyle w:val="Textkrper"/>
         <w:rPr>
           <w:sz w:val="36"/>
           <w:lang w:val="en-GB"/>
         </w:rPr>
-        <w:t>Kalenderdatei</w:t>
-      </w:r>
-      <w:proofErr w:type="spellEnd"/>
-    </w:p>
-    <w:p>
-      <w:pPr>
-        <w:pStyle w:val="BodyText"/>
+      </w:pPr>
+      <w:r>
         <w:rPr>
           <w:sz w:val="36"/>
           <w:lang w:val="en-GB"/>
         </w:rPr>
-      </w:pPr>
-      <w:r>
+        <w:t>2. Waffle.io</w:t>
+      </w:r>
+    </w:p>
+    <w:p>
+      <w:pPr>
+        <w:pStyle w:val="Textkrper"/>
+        <w:ind w:firstLine="720"/>
         <w:rPr>
           <w:sz w:val="36"/>
           <w:lang w:val="en-GB"/>
         </w:rPr>
-        <w:t>2. Waffle.io</w:t>
-      </w:r>
-    </w:p>
-    <w:p>
-      <w:pPr>
-        <w:pStyle w:val="BodyText"/>
-        <w:ind w:firstLine="720"/>
+      </w:pPr>
+      <w:r>
         <w:rPr>
           <w:sz w:val="36"/>
           <w:lang w:val="en-GB"/>
         </w:rPr>
-      </w:pPr>
-      <w:r>
+        <w:t>2.1 Real-time</w:t>
+      </w:r>
+    </w:p>
+    <w:p>
+      <w:pPr>
+        <w:pStyle w:val="Textkrper"/>
+        <w:ind w:firstLine="720"/>
         <w:rPr>
           <w:sz w:val="36"/>
           <w:lang w:val="en-GB"/>
         </w:rPr>
-        <w:t>2.1 Real-time</w:t>
-      </w:r>
-    </w:p>
-    <w:p>
-      <w:pPr>
-        <w:pStyle w:val="BodyText"/>
-        <w:ind w:firstLine="720"/>
+      </w:pPr>
+      <w:r>
         <w:rPr>
           <w:sz w:val="36"/>
           <w:lang w:val="en-GB"/>
         </w:rPr>
-      </w:pPr>
-      <w:r>
+        <w:t>2.2 Milestones</w:t>
+      </w:r>
+    </w:p>
+    <w:p>
+      <w:pPr>
+        <w:pStyle w:val="Textkrper"/>
+        <w:ind w:firstLine="720"/>
         <w:rPr>
           <w:sz w:val="36"/>
           <w:lang w:val="en-GB"/>
         </w:rPr>
-        <w:t>2.2 Milestones</w:t>
-      </w:r>
-    </w:p>
-    <w:p>
-      <w:pPr>
-        <w:pStyle w:val="BodyText"/>
-        <w:ind w:firstLine="720"/>
+      </w:pPr>
+      <w:r>
         <w:rPr>
           <w:sz w:val="36"/>
           <w:lang w:val="en-GB"/>
         </w:rPr>
-      </w:pPr>
-      <w:r>
+        <w:t>2.3 Multiple Repos on a single Board</w:t>
+      </w:r>
+    </w:p>
+    <w:p>
+      <w:pPr>
+        <w:pStyle w:val="Textkrper"/>
+        <w:ind w:firstLine="720"/>
         <w:rPr>
           <w:sz w:val="36"/>
-          <w:lang w:val="en-GB"/>
-        </w:rPr>
-        <w:t>2.3 Multiple Repos on a single Board</w:t>
-      </w:r>
-    </w:p>
-    <w:p>
-      <w:pPr>
-        <w:pStyle w:val="BodyText"/>
-        <w:ind w:firstLine="720"/>
+          <w:lang w:val="de-DE"/>
+        </w:rPr>
+      </w:pPr>
+      <w:r>
         <w:rPr>
           <w:sz w:val="36"/>
           <w:lang w:val="de-DE"/>
         </w:rPr>
-      </w:pPr>
-      <w:proofErr w:type="gramStart"/>
+        <w:t>2.4</w:t>
+      </w:r>
+      <w:r>
+        <w:rPr>
+          <w:sz w:val="22"/>
+          <w:lang w:val="de-DE"/>
+        </w:rPr>
+        <w:t xml:space="preserve"> </w:t>
+      </w:r>
       <w:r>
         <w:rPr>
           <w:sz w:val="36"/>
           <w:lang w:val="de-DE"/>
         </w:rPr>
-        <w:t>2.4</w:t>
+        <w:t>Anpassbares Workflow</w:t>
+      </w:r>
+    </w:p>
+    <w:p>
+      <w:pPr>
+        <w:pStyle w:val="Textkrper"/>
+        <w:rPr>
+          <w:sz w:val="36"/>
+          <w:lang w:val="de-DE"/>
+        </w:rPr>
+      </w:pPr>
+      <w:r>
+        <w:rPr>
+          <w:sz w:val="36"/>
+          <w:lang w:val="de-DE"/>
+        </w:rPr>
+        <w:t>3. Bewertung unseres Vorgehensmodell: Scrum</w:t>
+      </w:r>
+    </w:p>
+    <w:p>
+      <w:pPr>
+        <w:pStyle w:val="Textkrper"/>
+        <w:rPr>
+          <w:sz w:val="36"/>
+          <w:lang w:val="de-DE"/>
+        </w:rPr>
+      </w:pPr>
+      <w:r>
+        <w:rPr>
+          <w:sz w:val="36"/>
+          <w:lang w:val="de-DE"/>
+        </w:rPr>
+        <w:t>4.</w:t>
       </w:r>
       <w:r>
         <w:rPr>
@@ -837,13 +787,12 @@
           <w:sz w:val="36"/>
           <w:lang w:val="de-DE"/>
         </w:rPr>
-        <w:t>Anpassbares Workflow</w:t>
-      </w:r>
-      <w:proofErr w:type="gramEnd"/>
-    </w:p>
-    <w:p>
-      <w:pPr>
-        <w:pStyle w:val="BodyText"/>
+        <w:t xml:space="preserve">Überprüfung der Nutzerfreundlichkeit mittels Testpersonen </w:t>
+      </w:r>
+    </w:p>
+    <w:p>
+      <w:pPr>
+        <w:pStyle w:val="Textkrper"/>
         <w:rPr>
           <w:sz w:val="36"/>
           <w:lang w:val="de-DE"/>
@@ -854,92 +803,37 @@
           <w:sz w:val="36"/>
           <w:lang w:val="de-DE"/>
         </w:rPr>
-        <w:t xml:space="preserve">3. Bewertung unseres Vorgehensmodell: </w:t>
-      </w:r>
-      <w:proofErr w:type="spellStart"/>
-      <w:r>
+        <w:t>5. Ausblick auf die 3. Phase</w:t>
+      </w:r>
+    </w:p>
+    <w:p>
+      <w:pPr>
+        <w:pStyle w:val="Textkrper"/>
         <w:rPr>
           <w:sz w:val="36"/>
           <w:lang w:val="de-DE"/>
         </w:rPr>
-        <w:t>Scrum</w:t>
-      </w:r>
-      <w:proofErr w:type="spellEnd"/>
-    </w:p>
-    <w:p>
-      <w:pPr>
-        <w:pStyle w:val="BodyText"/>
+      </w:pPr>
+      <w:r>
         <w:rPr>
           <w:sz w:val="36"/>
           <w:lang w:val="de-DE"/>
         </w:rPr>
-      </w:pPr>
-      <w:r>
+        <w:t>6. Glossar</w:t>
+      </w:r>
+    </w:p>
+    <w:p>
+      <w:pPr>
+        <w:pStyle w:val="Textkrper"/>
         <w:rPr>
           <w:sz w:val="36"/>
           <w:lang w:val="de-DE"/>
         </w:rPr>
-        <w:t>4.</w:t>
-      </w:r>
-      <w:r>
-        <w:rPr>
-          <w:sz w:val="22"/>
-          <w:lang w:val="de-DE"/>
-        </w:rPr>
-        <w:t xml:space="preserve"> </w:t>
-      </w:r>
-      <w:r>
-        <w:rPr>
-          <w:sz w:val="36"/>
-          <w:lang w:val="de-DE"/>
-        </w:rPr>
-        <w:t xml:space="preserve">Überprüfung der Nutzerfreundlichkeit mittels Testpersonen </w:t>
-      </w:r>
-    </w:p>
-    <w:p>
-      <w:pPr>
-        <w:pStyle w:val="BodyText"/>
-        <w:rPr>
-          <w:sz w:val="36"/>
-          <w:lang w:val="de-DE"/>
-        </w:rPr>
-      </w:pPr>
-      <w:r>
-        <w:rPr>
-          <w:sz w:val="36"/>
-          <w:lang w:val="de-DE"/>
-        </w:rPr>
-        <w:t>5. Ausblick auf die 3. Phase</w:t>
-      </w:r>
-    </w:p>
-    <w:p>
-      <w:pPr>
-        <w:pStyle w:val="BodyText"/>
-        <w:rPr>
-          <w:sz w:val="36"/>
-          <w:lang w:val="de-DE"/>
-        </w:rPr>
-      </w:pPr>
-      <w:r>
-        <w:rPr>
-          <w:sz w:val="36"/>
-          <w:lang w:val="de-DE"/>
-        </w:rPr>
-        <w:t>6. Glossar</w:t>
-      </w:r>
-    </w:p>
-    <w:p>
-      <w:pPr>
-        <w:pStyle w:val="BodyText"/>
-        <w:rPr>
-          <w:sz w:val="36"/>
-          <w:lang w:val="de-DE"/>
-        </w:rPr>
-      </w:pPr>
-    </w:p>
-    <w:p>
-      <w:pPr>
-        <w:pStyle w:val="Heading3"/>
+      </w:pPr>
+    </w:p>
+    <w:p>
+      <w:pPr>
+        <w:pStyle w:val="berschrift3"/>
         <w:rPr>
           <w:sz w:val="32"/>
           <w:lang w:val="de-DE"/>
@@ -963,7 +857,7 @@
     </w:p>
     <w:p>
       <w:pPr>
-        <w:pStyle w:val="Heading3"/>
+        <w:pStyle w:val="berschrift3"/>
         <w:rPr>
           <w:lang w:val="de-DE"/>
         </w:rPr>
@@ -985,7 +879,7 @@
     </w:p>
     <w:p>
       <w:pPr>
-        <w:pStyle w:val="BodyText"/>
+        <w:pStyle w:val="Textkrper"/>
         <w:rPr>
           <w:lang w:val="de-DE"/>
         </w:rPr>
@@ -993,6 +887,7 @@
       <w:r>
         <w:rPr>
           <w:noProof/>
+          <w:lang w:val="de-DE" w:eastAsia="de-DE"/>
         </w:rPr>
         <w:drawing>
           <wp:inline distT="0" distB="0" distL="0" distR="0" wp14:anchorId="0CFE9B45" wp14:editId="17028B4A">
@@ -1068,21 +963,7 @@
         <w:rPr>
           <w:lang w:val="de-DE"/>
         </w:rPr>
-        <w:t>. Diese initialisiert das Programm, indem es benötigte Variablen entweder aus dem Speicher liest, oder diese leer erzeugt, wie zum Beispiel ein Array für den "Warenkorb". Im Anschluss erzeugt es die Seitenleiste für den Warenkorb, der auf allen Seiten des VLV vorhanden sein wird. Es folgen dann einige Überprüfungen, die je nachdem auf welcher Unterseite man sich befindet</w:t>
-      </w:r>
-      <w:proofErr w:type="gramStart"/>
-      <w:r>
-        <w:rPr>
-          <w:lang w:val="de-DE"/>
-        </w:rPr>
-        <w:t>, bestimmte Elemente erzeugen</w:t>
-      </w:r>
-      <w:proofErr w:type="gramEnd"/>
-      <w:r>
-        <w:rPr>
-          <w:lang w:val="de-DE"/>
-        </w:rPr>
-        <w:t xml:space="preserve"> und Funktionen aufrufen. Im Folgenden bezieht sich der gesamte Ablauf auf die Textansicht eines bestimmten Studienganges.</w:t>
+        <w:t>. Diese initialisiert das Programm, indem es benötigte Variablen entweder aus dem Speicher liest, oder diese leer erzeugt, wie zum Beispiel ein Array für den "Warenkorb". Im Anschluss erzeugt es die Seitenleiste für den Warenkorb, der auf allen Seiten des VLV vorhanden sein wird. Es folgen dann einige Überprüfungen, die je nachdem auf welcher Unterseite man sich befindet, bestimmte Elemente erzeugen und Funktionen aufrufen. Im Folgenden bezieht sich der gesamte Ablauf auf die Textansicht eines bestimmten Studienganges.</w:t>
       </w:r>
     </w:p>
     <w:p>
@@ -1092,6 +973,7 @@
       <w:r>
         <w:rPr>
           <w:noProof/>
+          <w:lang w:val="de-DE" w:eastAsia="de-DE"/>
         </w:rPr>
         <w:lastRenderedPageBreak/>
         <w:drawing>
@@ -1153,65 +1035,37 @@
     </w:p>
     <w:p>
       <w:pPr>
-        <w:pStyle w:val="BodyText"/>
-        <w:rPr>
-          <w:lang w:val="de-DE"/>
-        </w:rPr>
-      </w:pPr>
-      <w:r>
-        <w:rPr>
-          <w:lang w:val="de-DE"/>
-        </w:rPr>
-        <w:t xml:space="preserve">Da die Überprüfung, ob es sich um die Textversion handelt, positiv ausfällt, wird nun die Logik aufgerufen, welche alle Veranstaltungen auf der Seite sucht und diese in einem Array temporär speichert. An diesem Punkt wird außerdem überprüft, ob alle Elemente eine ID enthalten, welche zum weiteren Programmablauf benötigt wird. Ist diese nicht vorhanden, so wird eine zufällige erzeugt, dem Element zugeordnet und die ID persistent abgespeichert, damit in Zukunft einem Objekt, welches schon eine neue ID erhielt, wieder dieselbe zugewiesen werden kann. Anhand des Arrays der Veranstaltungen werden auf dieser Seite nun Buttons eingefügt, die es erlauben, eine Veranstaltung zu dem Warenkorb hinzuzufügen. </w:t>
-      </w:r>
-      <w:proofErr w:type="gramStart"/>
-      <w:r>
-        <w:rPr>
-          <w:lang w:val="de-DE"/>
-        </w:rPr>
-        <w:t>Des weiteren werden</w:t>
-      </w:r>
-      <w:proofErr w:type="gramEnd"/>
-      <w:r>
-        <w:rPr>
-          <w:lang w:val="de-DE"/>
-        </w:rPr>
-        <w:t xml:space="preserve"> Ränder eingefügt, um Veranstaltungen optisch von anderen abzugrenzen. </w:t>
-      </w:r>
-      <w:proofErr w:type="gramStart"/>
-      <w:r>
-        <w:rPr>
-          <w:lang w:val="de-DE"/>
-        </w:rPr>
-        <w:t>Des weiteren wird</w:t>
-      </w:r>
-      <w:proofErr w:type="gramEnd"/>
-      <w:r>
-        <w:rPr>
-          <w:lang w:val="de-DE"/>
-        </w:rPr>
-        <w:t xml:space="preserve"> in diesem Punkt eine Logik aufgerufen, die den Nutzer darüber informiert, ob in den letzten 2 Wochen (Zeitraum wird in zukünftigen Versionen konfigurierbar sein) Änderungen der Daten stattgefunden haben. Dies erfolgt über eine optische Hervorhebung der Aktualisierungsdaten und über eine Benachrichtigung in der rechten oberen Ecke der Seite. Am Ende der Initialisierung wird aus dem Speicher ein eventuell vorhandener Warenkorb aus einer vorherigen Sitzung ausgelesen und diese Auswahl erneut hervorgenommen. Nun ist die Initialisierung abgeschlossen und der weitere Programmablauf wird durch die Interaktionen des Nutzers bestimmt.</w:t>
-      </w:r>
-    </w:p>
-    <w:p>
-      <w:pPr>
-        <w:pStyle w:val="BodyText"/>
-        <w:rPr>
-          <w:lang w:val="de-DE"/>
-        </w:rPr>
-      </w:pPr>
-    </w:p>
-    <w:p>
-      <w:pPr>
-        <w:pStyle w:val="BodyText"/>
-        <w:rPr>
-          <w:lang w:val="de-DE"/>
-        </w:rPr>
-      </w:pPr>
-    </w:p>
-    <w:p>
-      <w:pPr>
-        <w:pStyle w:val="Heading3"/>
+        <w:pStyle w:val="Textkrper"/>
+        <w:rPr>
+          <w:lang w:val="de-DE"/>
+        </w:rPr>
+      </w:pPr>
+      <w:r>
+        <w:rPr>
+          <w:lang w:val="de-DE"/>
+        </w:rPr>
+        <w:t>Da die Überprüfung, ob es sich um die Textversion handelt, positiv ausfällt, wird nun die Logik aufgerufen, welche alle Veranstaltungen auf der Seite sucht und diese in einem Array temporär speichert. An diesem Punkt wird außerdem überprüft, ob alle Elemente eine ID enthalten, welche zum weiteren Programmablauf benötigt wird. Ist diese nicht vorhanden, so wird eine zufällige erzeugt, dem Element zugeordnet und die ID persistent abgespeichert, damit in Zukunft einem Objekt, welches schon eine neue ID erhielt, wieder dieselbe zugewiesen werden kann. Anhand des Arrays der Veranstaltungen werden auf dieser Seite nun Buttons eingefügt, die es erlauben, eine Veranstaltung zu dem Warenkorb hinzuzufügen. Des weiteren werden Ränder eingefügt, um Veranstaltungen optisch von anderen abzugrenzen. Des weiteren wird in diesem Punkt eine Logik aufgerufen, die den Nutzer darüber informiert, ob in den letzten 2 Wochen (Zeitraum wird in zukünftigen Versionen konfigurierbar sein) Änderungen der Daten stattgefunden haben. Dies erfolgt über eine optische Hervorhebung der Aktualisierungsdaten und über eine Benachrichtigung in der rechten oberen Ecke der Seite. Am Ende der Initialisierung wird aus dem Speicher ein eventuell vorhandener Warenkorb aus einer vorherigen Sitzung ausgelesen und diese Auswahl erneut hervorgenommen. Nun ist die Initialisierung abgeschlossen und der weitere Programmablauf wird durch die Interaktionen des Nutzers bestimmt.</w:t>
+      </w:r>
+    </w:p>
+    <w:p>
+      <w:pPr>
+        <w:pStyle w:val="Textkrper"/>
+        <w:rPr>
+          <w:lang w:val="de-DE"/>
+        </w:rPr>
+      </w:pPr>
+    </w:p>
+    <w:p>
+      <w:pPr>
+        <w:pStyle w:val="Textkrper"/>
+        <w:rPr>
+          <w:lang w:val="de-DE"/>
+        </w:rPr>
+      </w:pPr>
+    </w:p>
+    <w:p>
+      <w:pPr>
+        <w:pStyle w:val="berschrift3"/>
       </w:pPr>
       <w:bookmarkStart w:id="2" w:name="auswahl-einer-veranstaltung"/>
       <w:bookmarkEnd w:id="2"/>
@@ -1219,35 +1073,18 @@
         <w:lastRenderedPageBreak/>
         <w:t xml:space="preserve">1.2 </w:t>
       </w:r>
-      <w:proofErr w:type="spellStart"/>
-      <w:r>
-        <w:t>Auswahl</w:t>
-      </w:r>
-      <w:proofErr w:type="spellEnd"/>
-      <w:r>
-        <w:t xml:space="preserve"> </w:t>
-      </w:r>
-      <w:proofErr w:type="spellStart"/>
-      <w:r>
-        <w:t>einer</w:t>
-      </w:r>
-      <w:proofErr w:type="spellEnd"/>
-      <w:r>
-        <w:t xml:space="preserve"> </w:t>
-      </w:r>
-      <w:proofErr w:type="spellStart"/>
-      <w:r>
-        <w:t>Veranstaltung</w:t>
-      </w:r>
-      <w:proofErr w:type="spellEnd"/>
-    </w:p>
-    <w:p>
-      <w:pPr>
-        <w:pStyle w:val="BodyText"/>
+      <w:r>
+        <w:t>Auswahl einer Veranstaltung</w:t>
+      </w:r>
+    </w:p>
+    <w:p>
+      <w:pPr>
+        <w:pStyle w:val="Textkrper"/>
       </w:pPr>
       <w:r>
         <w:rPr>
           <w:noProof/>
+          <w:lang w:val="de-DE" w:eastAsia="de-DE"/>
         </w:rPr>
         <w:drawing>
           <wp:inline distT="0" distB="0" distL="0" distR="0" wp14:anchorId="4F08FA87" wp14:editId="182454E6">
@@ -1312,21 +1149,12 @@
         </w:rPr>
         <w:t xml:space="preserve">Wird eine Veranstaltung zum Warenkorb hinzugefügt, so wird eine Funktion namens </w:t>
       </w:r>
-      <w:proofErr w:type="spellStart"/>
       <w:r>
         <w:rPr>
           <w:rStyle w:val="VerbatimChar"/>
           <w:lang w:val="de-DE"/>
         </w:rPr>
-        <w:t>saveToCart</w:t>
-      </w:r>
-      <w:proofErr w:type="spellEnd"/>
-      <w:r>
-        <w:rPr>
-          <w:rStyle w:val="VerbatimChar"/>
-          <w:lang w:val="de-DE"/>
-        </w:rPr>
-        <w:t>()</w:t>
+        <w:t>saveToCart()</w:t>
       </w:r>
       <w:r>
         <w:rPr>
@@ -1342,6 +1170,7 @@
       <w:r>
         <w:rPr>
           <w:noProof/>
+          <w:lang w:val="de-DE" w:eastAsia="de-DE"/>
         </w:rPr>
         <w:drawing>
           <wp:inline distT="0" distB="0" distL="0" distR="0" wp14:anchorId="756D7266" wp14:editId="02CAA925">
@@ -1399,7 +1228,6 @@
         </w:rPr>
         <w:t xml:space="preserve">Dieses noch leere Objekt wird nun nach und nach mit Informationen gefüllt: - </w:t>
       </w:r>
-      <w:proofErr w:type="spellStart"/>
       <w:r>
         <w:rPr>
           <w:rStyle w:val="VerbatimChar"/>
@@ -1407,14 +1235,12 @@
         </w:rPr>
         <w:t>id</w:t>
       </w:r>
-      <w:proofErr w:type="spellEnd"/>
       <w:r>
         <w:rPr>
           <w:lang w:val="de-DE"/>
         </w:rPr>
         <w:t xml:space="preserve">: Die eindeutige ID des Container-Objekts (ein div Objekt) dieser Veranstaltung - </w:t>
       </w:r>
-      <w:proofErr w:type="spellStart"/>
       <w:r>
         <w:rPr>
           <w:rStyle w:val="VerbatimChar"/>
@@ -1422,7 +1248,6 @@
         </w:rPr>
         <w:t>name</w:t>
       </w:r>
-      <w:proofErr w:type="spellEnd"/>
       <w:r>
         <w:rPr>
           <w:lang w:val="de-DE"/>
@@ -1442,7 +1267,6 @@
         </w:rPr>
         <w:t xml:space="preserve">: Der DOM-Pfad zu dem Container-Objekt dieser Veranstaltung (um später wieder auf das ursprüngliche Objekt schließen zu können) - </w:t>
       </w:r>
-      <w:proofErr w:type="spellStart"/>
       <w:r>
         <w:rPr>
           <w:rStyle w:val="VerbatimChar"/>
@@ -1450,14 +1274,12 @@
         </w:rPr>
         <w:t>location</w:t>
       </w:r>
-      <w:proofErr w:type="spellEnd"/>
       <w:r>
         <w:rPr>
           <w:lang w:val="de-DE"/>
         </w:rPr>
         <w:t xml:space="preserve">: Der Ort, an dem die Veranstaltung stattfinden wird - </w:t>
       </w:r>
-      <w:proofErr w:type="spellStart"/>
       <w:r>
         <w:rPr>
           <w:rStyle w:val="VerbatimChar"/>
@@ -1465,7 +1287,6 @@
         </w:rPr>
         <w:t>begin</w:t>
       </w:r>
-      <w:proofErr w:type="spellEnd"/>
       <w:r>
         <w:rPr>
           <w:lang w:val="de-DE"/>
@@ -1485,7 +1306,6 @@
         </w:rPr>
         <w:t xml:space="preserve">: Der Endzeitpunkt, an dem die Veranstaltung endet - </w:t>
       </w:r>
-      <w:proofErr w:type="spellStart"/>
       <w:r>
         <w:rPr>
           <w:rStyle w:val="VerbatimChar"/>
@@ -1493,7 +1313,6 @@
         </w:rPr>
         <w:t>comment</w:t>
       </w:r>
-      <w:proofErr w:type="spellEnd"/>
       <w:r>
         <w:rPr>
           <w:lang w:val="de-DE"/>
@@ -1503,7 +1322,7 @@
     </w:p>
     <w:p>
       <w:pPr>
-        <w:pStyle w:val="BodyText"/>
+        <w:pStyle w:val="Textkrper"/>
         <w:rPr>
           <w:lang w:val="de-DE"/>
         </w:rPr>
@@ -1515,7 +1334,6 @@
         <w:lastRenderedPageBreak/>
         <w:t xml:space="preserve">Die werte </w:t>
       </w:r>
-      <w:proofErr w:type="spellStart"/>
       <w:r>
         <w:rPr>
           <w:rStyle w:val="VerbatimChar"/>
@@ -1523,14 +1341,12 @@
         </w:rPr>
         <w:t>name</w:t>
       </w:r>
-      <w:proofErr w:type="spellEnd"/>
       <w:r>
         <w:rPr>
           <w:lang w:val="de-DE"/>
         </w:rPr>
         <w:t xml:space="preserve">, </w:t>
       </w:r>
-      <w:proofErr w:type="spellStart"/>
       <w:r>
         <w:rPr>
           <w:rStyle w:val="VerbatimChar"/>
@@ -1538,14 +1354,12 @@
         </w:rPr>
         <w:t>location</w:t>
       </w:r>
-      <w:proofErr w:type="spellEnd"/>
       <w:r>
         <w:rPr>
           <w:lang w:val="de-DE"/>
         </w:rPr>
         <w:t xml:space="preserve">, </w:t>
       </w:r>
-      <w:proofErr w:type="spellStart"/>
       <w:r>
         <w:rPr>
           <w:rStyle w:val="VerbatimChar"/>
@@ -1553,7 +1367,6 @@
         </w:rPr>
         <w:t>begin</w:t>
       </w:r>
-      <w:proofErr w:type="spellEnd"/>
       <w:r>
         <w:rPr>
           <w:lang w:val="de-DE"/>
@@ -1573,7 +1386,6 @@
         </w:rPr>
         <w:t xml:space="preserve"> und </w:t>
       </w:r>
-      <w:proofErr w:type="spellStart"/>
       <w:r>
         <w:rPr>
           <w:rStyle w:val="VerbatimChar"/>
@@ -1581,7 +1393,6 @@
         </w:rPr>
         <w:t>comment</w:t>
       </w:r>
-      <w:proofErr w:type="spellEnd"/>
       <w:r>
         <w:rPr>
           <w:lang w:val="de-DE"/>
@@ -1591,7 +1402,7 @@
     </w:p>
     <w:p>
       <w:pPr>
-        <w:pStyle w:val="Heading3"/>
+        <w:pStyle w:val="berschrift3"/>
         <w:rPr>
           <w:lang w:val="de-DE"/>
         </w:rPr>
@@ -1632,6 +1443,7 @@
       <w:r>
         <w:rPr>
           <w:noProof/>
+          <w:lang w:val="de-DE" w:eastAsia="de-DE"/>
         </w:rPr>
         <w:drawing>
           <wp:inline distT="0" distB="0" distL="0" distR="0" wp14:anchorId="33C7AE1C" wp14:editId="0E6F2E76">
@@ -1691,94 +1503,16 @@
           <w:rStyle w:val="VerbatimChar"/>
           <w:lang w:val="de-DE"/>
         </w:rPr>
-        <w:t xml:space="preserve">&lt;div </w:t>
-      </w:r>
-      <w:proofErr w:type="spellStart"/>
-      <w:r>
-        <w:rPr>
-          <w:rStyle w:val="VerbatimChar"/>
-          <w:lang w:val="de-DE"/>
-        </w:rPr>
-        <w:t>id</w:t>
-      </w:r>
-      <w:proofErr w:type="spellEnd"/>
-      <w:r>
-        <w:rPr>
-          <w:rStyle w:val="VerbatimChar"/>
-          <w:lang w:val="de-DE"/>
-        </w:rPr>
-        <w:t>="</w:t>
-      </w:r>
-      <w:proofErr w:type="spellStart"/>
-      <w:r>
-        <w:rPr>
-          <w:rStyle w:val="VerbatimChar"/>
-          <w:lang w:val="de-DE"/>
-        </w:rPr>
-        <w:t>nr</w:t>
-      </w:r>
-      <w:proofErr w:type="spellEnd"/>
-      <w:r>
-        <w:rPr>
-          <w:rStyle w:val="VerbatimChar"/>
-          <w:lang w:val="de-DE"/>
-        </w:rPr>
-        <w:t>...&gt;&lt;/div&gt;</w:t>
-      </w:r>
-      <w:r>
-        <w:rPr>
-          <w:lang w:val="de-DE"/>
-        </w:rPr>
-        <w:t xml:space="preserve">), so können wir die </w:t>
-      </w:r>
-      <w:proofErr w:type="spellStart"/>
-      <w:r>
-        <w:rPr>
-          <w:lang w:val="de-DE"/>
-        </w:rPr>
-        <w:t>Kindknoten</w:t>
-      </w:r>
-      <w:proofErr w:type="spellEnd"/>
-      <w:r>
-        <w:rPr>
-          <w:lang w:val="de-DE"/>
-        </w:rPr>
-        <w:t xml:space="preserve"> leicht auslesen. </w:t>
-      </w:r>
-      <w:r>
-        <w:t xml:space="preserve">Dies </w:t>
-      </w:r>
-      <w:proofErr w:type="spellStart"/>
-      <w:r>
-        <w:t>erfolgt</w:t>
-      </w:r>
-      <w:proofErr w:type="spellEnd"/>
-      <w:r>
-        <w:t xml:space="preserve"> </w:t>
-      </w:r>
-      <w:proofErr w:type="spellStart"/>
-      <w:r>
-        <w:t>beispielsweise</w:t>
-      </w:r>
-      <w:proofErr w:type="spellEnd"/>
-      <w:r>
-        <w:t xml:space="preserve"> </w:t>
-      </w:r>
-      <w:proofErr w:type="spellStart"/>
-      <w:r>
-        <w:t>durch</w:t>
-      </w:r>
-      <w:proofErr w:type="spellEnd"/>
-      <w:r>
-        <w:t xml:space="preserve"> </w:t>
-      </w:r>
-      <w:proofErr w:type="spellStart"/>
-      <w:r>
-        <w:t>einen</w:t>
-      </w:r>
-      <w:proofErr w:type="spellEnd"/>
-      <w:r>
-        <w:t xml:space="preserve"> Aufruf wie:</w:t>
+        <w:t>&lt;div id="nr...&gt;&lt;/div&gt;</w:t>
+      </w:r>
+      <w:r>
+        <w:rPr>
+          <w:lang w:val="de-DE"/>
+        </w:rPr>
+        <w:t xml:space="preserve">), so können wir die Kindknoten leicht auslesen. </w:t>
+      </w:r>
+      <w:r>
+        <w:t>Dies erfolgt beispielsweise durch einen Aufruf wie:</w:t>
       </w:r>
     </w:p>
     <w:p>
@@ -1788,6 +1522,7 @@
       <w:r>
         <w:rPr>
           <w:noProof/>
+          <w:lang w:val="de-DE" w:eastAsia="de-DE"/>
         </w:rPr>
         <w:drawing>
           <wp:inline distT="0" distB="0" distL="0" distR="0" wp14:anchorId="5A561784" wp14:editId="33D11B10">
@@ -1845,7 +1580,6 @@
         </w:rPr>
         <w:t xml:space="preserve">Das </w:t>
       </w:r>
-      <w:proofErr w:type="spellStart"/>
       <w:r>
         <w:rPr>
           <w:rStyle w:val="VerbatimChar"/>
@@ -1853,28 +1587,12 @@
         </w:rPr>
         <w:t>object</w:t>
       </w:r>
-      <w:proofErr w:type="spellEnd"/>
-      <w:r>
-        <w:rPr>
-          <w:lang w:val="de-DE"/>
-        </w:rPr>
-        <w:t xml:space="preserve"> wäre hierbei unser oberster Elternknoten. Von diesem aus wird das 3. </w:t>
-      </w:r>
-      <w:proofErr w:type="spellStart"/>
-      <w:r>
-        <w:rPr>
-          <w:lang w:val="de-DE"/>
-        </w:rPr>
-        <w:t>Kindelement</w:t>
-      </w:r>
-      <w:proofErr w:type="spellEnd"/>
-      <w:r>
-        <w:rPr>
-          <w:lang w:val="de-DE"/>
-        </w:rPr>
-        <w:t xml:space="preserve"> aufgerufen, davon dann der Wert </w:t>
-      </w:r>
-      <w:proofErr w:type="spellStart"/>
+      <w:r>
+        <w:rPr>
+          <w:lang w:val="de-DE"/>
+        </w:rPr>
+        <w:t xml:space="preserve"> wäre hierbei unser oberster Elternknoten. Von diesem aus wird das 3. Kindelement aufgerufen, davon dann der Wert </w:t>
+      </w:r>
       <w:r>
         <w:rPr>
           <w:rStyle w:val="VerbatimChar"/>
@@ -1882,7 +1600,6 @@
         </w:rPr>
         <w:t>innerText</w:t>
       </w:r>
-      <w:proofErr w:type="spellEnd"/>
       <w:r>
         <w:rPr>
           <w:lang w:val="de-DE"/>
@@ -1926,26 +1643,12 @@
         <w:rPr>
           <w:lang w:val="de-DE"/>
         </w:rPr>
-        <w:t xml:space="preserve"> erhalten. Analog dazu erfolgt das Auslesen der restlichen Informationen, wobei gegebenenfalls Informationen, wie die Uhrzeit und Datum vorher noch </w:t>
-      </w:r>
-      <w:proofErr w:type="spellStart"/>
-      <w:r>
-        <w:rPr>
-          <w:lang w:val="de-DE"/>
-        </w:rPr>
-        <w:t>geparsed</w:t>
-      </w:r>
-      <w:proofErr w:type="spellEnd"/>
-      <w:r>
-        <w:rPr>
-          <w:lang w:val="de-DE"/>
-        </w:rPr>
-        <w:t xml:space="preserve"> werden müssen.</w:t>
-      </w:r>
-    </w:p>
-    <w:p>
-      <w:pPr>
-        <w:pStyle w:val="Heading3"/>
+        <w:t xml:space="preserve"> erhalten. Analog dazu erfolgt das Auslesen der restlichen Informationen, wobei gegebenenfalls Informationen, wie die Uhrzeit und Datum vorher noch geparsed werden müssen.</w:t>
+      </w:r>
+    </w:p>
+    <w:p>
+      <w:pPr>
+        <w:pStyle w:val="berschrift3"/>
         <w:rPr>
           <w:lang w:val="de-DE"/>
         </w:rPr>
@@ -1983,35 +1686,7 @@
           <w:lang w:val="de-DE"/>
         </w:rPr>
         <w:lastRenderedPageBreak/>
-        <w:t xml:space="preserve">der Veranstaltung Einführung in ERP-Systeme). Der Beginn des Auslesens wird mit dem </w:t>
-      </w:r>
-      <w:proofErr w:type="gramStart"/>
-      <w:r>
-        <w:rPr>
-          <w:lang w:val="de-DE"/>
-        </w:rPr>
-        <w:t xml:space="preserve">mitteilen eines Einstiegspunkt in der Datei GetData.js in der Methode </w:t>
-      </w:r>
-      <w:proofErr w:type="spellStart"/>
-      <w:r>
-        <w:rPr>
-          <w:lang w:val="de-DE"/>
-        </w:rPr>
-        <w:t>getRootElement</w:t>
-      </w:r>
-      <w:proofErr w:type="spellEnd"/>
-      <w:r>
-        <w:rPr>
-          <w:lang w:val="de-DE"/>
-        </w:rPr>
-        <w:t>()</w:t>
-      </w:r>
-      <w:proofErr w:type="gramEnd"/>
-      <w:r>
-        <w:rPr>
-          <w:lang w:val="de-DE"/>
-        </w:rPr>
-        <w:t xml:space="preserve"> festgelegt.</w:t>
+        <w:t>der Veranstaltung Einführung in ERP-Systeme). Der Beginn des Auslesens wird mit dem mitteilen eines Einstiegspunkt in der Datei GetData.js in der Methode getRootElement() festgelegt.</w:t>
       </w:r>
     </w:p>
     <w:p>
@@ -2021,6 +1696,7 @@
       <w:r>
         <w:rPr>
           <w:noProof/>
+          <w:lang w:val="de-DE" w:eastAsia="de-DE"/>
         </w:rPr>
         <w:drawing>
           <wp:inline distT="0" distB="0" distL="0" distR="0" wp14:anchorId="7808152B" wp14:editId="69210316">
@@ -2086,90 +1762,10 @@
         <w:rPr>
           <w:lang w:val="de-DE"/>
         </w:rPr>
-        <w:t xml:space="preserve"> durchsucht und deren übergreifender Elternknoten ausgewählt. Im nächsten Schritt werden die einzelnen Details Name der Veranstaltung, Lesender, Wochentag, Uhrzeit, Raum, Zielgruppen und Änderungsdatum durch einzelne Funktionen zurückgegeben. Hierbei wird der übergreifende Elternknoten auf die einzelnen Arrays der </w:t>
-      </w:r>
-      <w:proofErr w:type="spellStart"/>
-      <w:r>
-        <w:rPr>
-          <w:lang w:val="de-DE"/>
-        </w:rPr>
-        <w:t>Kindknoten</w:t>
-      </w:r>
-      <w:proofErr w:type="spellEnd"/>
-      <w:r>
-        <w:rPr>
-          <w:lang w:val="de-DE"/>
-        </w:rPr>
-        <w:t xml:space="preserve"> heruntergebrochen. Im unteren Beispiel wird der Wochentag durch die Methode </w:t>
-      </w:r>
-      <w:proofErr w:type="spellStart"/>
-      <w:r>
-        <w:rPr>
-          <w:lang w:val="de-DE"/>
-        </w:rPr>
-        <w:t>getDayOfWeek</w:t>
-      </w:r>
-      <w:proofErr w:type="spellEnd"/>
-      <w:r>
-        <w:rPr>
-          <w:lang w:val="de-DE"/>
-        </w:rPr>
-        <w:t>(</w:t>
-      </w:r>
-      <w:proofErr w:type="spellStart"/>
-      <w:r>
-        <w:rPr>
-          <w:lang w:val="de-DE"/>
-        </w:rPr>
-        <w:t>object</w:t>
-      </w:r>
-      <w:proofErr w:type="spellEnd"/>
-      <w:r>
-        <w:rPr>
-          <w:lang w:val="de-DE"/>
-        </w:rPr>
-        <w:t xml:space="preserve">) zurückgegeben. Als Input bekommt die Methode den Elternknoten und durchläuft dann eine Kette aus </w:t>
-      </w:r>
-      <w:proofErr w:type="spellStart"/>
-      <w:r>
-        <w:rPr>
-          <w:lang w:val="de-DE"/>
-        </w:rPr>
-        <w:t>Kindknoten</w:t>
-      </w:r>
-      <w:proofErr w:type="spellEnd"/>
-      <w:r>
-        <w:rPr>
-          <w:lang w:val="de-DE"/>
-        </w:rPr>
-        <w:t xml:space="preserve">, bis es zum richtigen Knoten gelangt, der den Wochentag beinhaltet. </w:t>
-      </w:r>
-      <w:r>
-        <w:t xml:space="preserve">Den </w:t>
-      </w:r>
-      <w:proofErr w:type="spellStart"/>
-      <w:r>
-        <w:t>Inhalt</w:t>
-      </w:r>
-      <w:proofErr w:type="spellEnd"/>
-      <w:r>
-        <w:t xml:space="preserve"> </w:t>
-      </w:r>
-      <w:proofErr w:type="spellStart"/>
-      <w:r>
-        <w:t>dessen</w:t>
-      </w:r>
-      <w:proofErr w:type="spellEnd"/>
-      <w:r>
-        <w:t xml:space="preserve"> </w:t>
-      </w:r>
-      <w:proofErr w:type="spellStart"/>
-      <w:r>
-        <w:t>liefert</w:t>
-      </w:r>
-      <w:proofErr w:type="spellEnd"/>
-      <w:r>
-        <w:t xml:space="preserve"> das Attribut </w:t>
+        <w:t xml:space="preserve"> durchsucht und deren übergreifender Elternknoten ausgewählt. Im nächsten Schritt werden die einzelnen Details Name der Veranstaltung, Lesender, Wochentag, Uhrzeit, Raum, Zielgruppen und Änderungsdatum durch einzelne Funktionen zurückgegeben. Hierbei wird der übergreifende Elternknoten auf die einzelnen Arrays der Kindknoten heruntergebrochen. Im unteren Beispiel wird der Wochentag durch die Methode getDayOfWeek(object) zurückgegeben. Als Input bekommt die Methode den Elternknoten und durchläuft dann eine Kette aus Kindknoten, bis es zum richtigen Knoten gelangt, der den Wochentag beinhaltet. </w:t>
+      </w:r>
+      <w:r>
+        <w:t xml:space="preserve">Den Inhalt dessen liefert das Attribut </w:t>
       </w:r>
       <w:r>
         <w:rPr>
@@ -2188,6 +1784,7 @@
       <w:r>
         <w:rPr>
           <w:noProof/>
+          <w:lang w:val="de-DE" w:eastAsia="de-DE"/>
         </w:rPr>
         <w:drawing>
           <wp:inline distT="0" distB="0" distL="0" distR="0" wp14:anchorId="3280558F" wp14:editId="005F1E61">
@@ -2243,37 +1840,8 @@
         <w:rPr>
           <w:lang w:val="de-DE"/>
         </w:rPr>
-        <w:t xml:space="preserve">In der Funktion </w:t>
-      </w:r>
-      <w:proofErr w:type="spellStart"/>
-      <w:r>
-        <w:rPr>
-          <w:lang w:val="de-DE"/>
-        </w:rPr>
-        <w:t>getEventData</w:t>
-      </w:r>
-      <w:proofErr w:type="spellEnd"/>
-      <w:r>
-        <w:rPr>
-          <w:lang w:val="de-DE"/>
-        </w:rPr>
-        <w:t>(</w:t>
-      </w:r>
-      <w:proofErr w:type="spellStart"/>
-      <w:r>
-        <w:rPr>
-          <w:lang w:val="de-DE"/>
-        </w:rPr>
-        <w:t>subject</w:t>
-      </w:r>
-      <w:proofErr w:type="spellEnd"/>
-      <w:r>
-        <w:rPr>
-          <w:lang w:val="de-DE"/>
-        </w:rPr>
-        <w:t>) (siehe oben) wird dann den einzelnen Keys (</w:t>
-      </w:r>
-      <w:proofErr w:type="spellStart"/>
+        <w:t>In der Funktion getEventData(subject) (siehe oben) wird dann den einzelnen Keys (</w:t>
+      </w:r>
       <w:r>
         <w:rPr>
           <w:rStyle w:val="VerbatimChar"/>
@@ -2281,14 +1849,12 @@
         </w:rPr>
         <w:t>name</w:t>
       </w:r>
-      <w:proofErr w:type="spellEnd"/>
       <w:r>
         <w:rPr>
           <w:lang w:val="de-DE"/>
         </w:rPr>
         <w:t xml:space="preserve">, </w:t>
       </w:r>
-      <w:proofErr w:type="spellStart"/>
       <w:r>
         <w:rPr>
           <w:rStyle w:val="VerbatimChar"/>
@@ -2296,14 +1862,12 @@
         </w:rPr>
         <w:t>comment</w:t>
       </w:r>
-      <w:proofErr w:type="spellEnd"/>
       <w:r>
         <w:rPr>
           <w:lang w:val="de-DE"/>
         </w:rPr>
         <w:t xml:space="preserve">, </w:t>
       </w:r>
-      <w:proofErr w:type="spellStart"/>
       <w:r>
         <w:rPr>
           <w:rStyle w:val="VerbatimChar"/>
@@ -2311,14 +1875,12 @@
         </w:rPr>
         <w:t>location</w:t>
       </w:r>
-      <w:proofErr w:type="spellEnd"/>
       <w:r>
         <w:rPr>
           <w:lang w:val="de-DE"/>
         </w:rPr>
         <w:t xml:space="preserve">, </w:t>
       </w:r>
-      <w:proofErr w:type="spellStart"/>
       <w:r>
         <w:rPr>
           <w:rStyle w:val="VerbatimChar"/>
@@ -2326,7 +1888,6 @@
         </w:rPr>
         <w:t>begin</w:t>
       </w:r>
-      <w:proofErr w:type="spellEnd"/>
       <w:r>
         <w:rPr>
           <w:lang w:val="de-DE"/>
@@ -2346,7 +1907,6 @@
         </w:rPr>
         <w:t xml:space="preserve">) des JSON Objektes </w:t>
       </w:r>
-      <w:proofErr w:type="spellStart"/>
       <w:r>
         <w:rPr>
           <w:rStyle w:val="VerbatimChar"/>
@@ -2354,31 +1914,16 @@
         </w:rPr>
         <w:t>data</w:t>
       </w:r>
-      <w:proofErr w:type="spellEnd"/>
-      <w:r>
-        <w:rPr>
-          <w:lang w:val="de-DE"/>
-        </w:rPr>
-        <w:t xml:space="preserve"> ein durch die Funktionen zurückgegebener Wert zugewiesen. Dies sind die Informationen einer Veranstaltung, die der externen Kalenderapplikation in Form einer </w:t>
-      </w:r>
-      <w:proofErr w:type="spellStart"/>
-      <w:r>
-        <w:rPr>
-          <w:lang w:val="de-DE"/>
-        </w:rPr>
-        <w:t>ics</w:t>
-      </w:r>
-      <w:proofErr w:type="spellEnd"/>
-      <w:r>
-        <w:rPr>
-          <w:lang w:val="de-DE"/>
-        </w:rPr>
-        <w:t>-Datei mitgeteilt werden. Die Informationen Zielgruppe und Änderungsdatum fallen hier heraus.</w:t>
-      </w:r>
-    </w:p>
-    <w:p>
-      <w:pPr>
-        <w:pStyle w:val="Heading4"/>
+      <w:r>
+        <w:rPr>
+          <w:lang w:val="de-DE"/>
+        </w:rPr>
+        <w:t xml:space="preserve"> ein durch die Funktionen zurückgegebener Wert zugewiesen. Dies sind die Informationen einer Veranstaltung, die der externen Kalenderapplikation in Form einer ics-Datei mitgeteilt werden. Die Informationen Zielgruppe und Änderungsdatum fallen hier heraus.</w:t>
+      </w:r>
+    </w:p>
+    <w:p>
+      <w:pPr>
+        <w:pStyle w:val="berschrift4"/>
         <w:rPr>
           <w:lang w:val="de-DE"/>
         </w:rPr>
@@ -2398,80 +1943,193 @@
         </w:rPr>
         <w:t>Zeit und Datum parsen</w:t>
       </w:r>
-    </w:p>
-    <w:p>
-      <w:pPr>
-        <w:pStyle w:val="FirstParagraph"/>
-        <w:rPr>
-          <w:lang w:val="de-DE"/>
-        </w:rPr>
-      </w:pPr>
-      <w:proofErr w:type="gramStart"/>
-      <w:r>
-        <w:rPr>
-          <w:lang w:val="de-DE"/>
-        </w:rPr>
-        <w:t xml:space="preserve">Aufgrund des in der </w:t>
-      </w:r>
-      <w:proofErr w:type="spellStart"/>
-      <w:r>
-        <w:rPr>
-          <w:lang w:val="de-DE"/>
-        </w:rPr>
-        <w:t>ics</w:t>
-      </w:r>
-      <w:proofErr w:type="spellEnd"/>
-      <w:r>
-        <w:rPr>
-          <w:lang w:val="de-DE"/>
-        </w:rPr>
-        <w:t>-Datei erlaubten Formats muss die Zeit und der Wochentag, sowie die Wiederholungen der Kalenderwochen in einen auf die Uhrzeit genauen Start- und Endtermin konvertiert werden.</w:t>
-      </w:r>
-      <w:proofErr w:type="gramEnd"/>
-      <w:r>
-        <w:rPr>
-          <w:lang w:val="de-DE"/>
-        </w:rPr>
-        <w:t xml:space="preserve"> Dies erfolgt in der Datei </w:t>
-      </w:r>
-      <w:proofErr w:type="gramStart"/>
-      <w:r>
-        <w:rPr>
-          <w:lang w:val="de-DE"/>
-        </w:rPr>
-        <w:t>parseDate.js .</w:t>
-      </w:r>
-      <w:proofErr w:type="gramEnd"/>
-      <w:r>
-        <w:rPr>
-          <w:lang w:val="de-DE"/>
-        </w:rPr>
-        <w:t xml:space="preserve"> !</w:t>
-      </w:r>
-      <w:proofErr w:type="gramStart"/>
-      <w:r>
-        <w:rPr>
-          <w:lang w:val="de-DE"/>
-        </w:rPr>
-        <w:t>Wird</w:t>
-      </w:r>
-      <w:proofErr w:type="gramEnd"/>
-      <w:r>
-        <w:rPr>
-          <w:lang w:val="de-DE"/>
-        </w:rPr>
-        <w:t xml:space="preserve"> noch vervollständigt!</w:t>
-      </w:r>
-    </w:p>
-    <w:p>
-      <w:pPr>
-        <w:pStyle w:val="Heading3"/>
-        <w:rPr>
-          <w:lang w:val="de-DE"/>
-        </w:rPr>
-      </w:pPr>
       <w:bookmarkStart w:id="6" w:name="speicherung-der-daten-im-local-storage-d"/>
       <w:bookmarkEnd w:id="6"/>
+    </w:p>
+    <w:p>
+      <w:pPr>
+        <w:pStyle w:val="berschrift3"/>
+        <w:rPr>
+          <w:rFonts w:asciiTheme="minorHAnsi" w:eastAsiaTheme="minorHAnsi" w:hAnsiTheme="minorHAnsi" w:cstheme="minorBidi"/>
+          <w:b w:val="0"/>
+          <w:bCs w:val="0"/>
+          <w:color w:val="auto"/>
+          <w:sz w:val="24"/>
+          <w:szCs w:val="24"/>
+          <w:lang w:val="de-DE"/>
+        </w:rPr>
+      </w:pPr>
+      <w:r>
+        <w:rPr>
+          <w:rFonts w:asciiTheme="minorHAnsi" w:eastAsiaTheme="minorHAnsi" w:hAnsiTheme="minorHAnsi" w:cstheme="minorBidi"/>
+          <w:b w:val="0"/>
+          <w:bCs w:val="0"/>
+          <w:color w:val="auto"/>
+          <w:sz w:val="24"/>
+          <w:szCs w:val="24"/>
+          <w:lang w:val="de-DE"/>
+        </w:rPr>
+        <w:t xml:space="preserve">Aufgrund des in der ics-Datei erlaubten Formats muss die Zeit und der Wochentag, sowie die Wiederholungen der Kalenderwochen in einen auf die Uhrzeit genauen Start- und Endtermin konvertiert werden. Dies erfolgt in der Datei </w:t>
+      </w:r>
+      <w:r>
+        <w:rPr>
+          <w:rFonts w:asciiTheme="minorHAnsi" w:eastAsiaTheme="minorHAnsi" w:hAnsiTheme="minorHAnsi" w:cstheme="minorBidi"/>
+          <w:b w:val="0"/>
+          <w:bCs w:val="0"/>
+          <w:i/>
+          <w:color w:val="auto"/>
+          <w:sz w:val="24"/>
+          <w:szCs w:val="24"/>
+          <w:lang w:val="de-DE"/>
+        </w:rPr>
+        <w:t>parseDate.js</w:t>
+      </w:r>
+      <w:r>
+        <w:rPr>
+          <w:rFonts w:asciiTheme="minorHAnsi" w:eastAsiaTheme="minorHAnsi" w:hAnsiTheme="minorHAnsi" w:cstheme="minorBidi"/>
+          <w:b w:val="0"/>
+          <w:bCs w:val="0"/>
+          <w:color w:val="auto"/>
+          <w:sz w:val="24"/>
+          <w:szCs w:val="24"/>
+          <w:lang w:val="de-DE"/>
+        </w:rPr>
+        <w:t>.</w:t>
+      </w:r>
+    </w:p>
+    <w:p>
+      <w:pPr>
+        <w:pStyle w:val="berschrift3"/>
+        <w:rPr>
+          <w:rFonts w:asciiTheme="minorHAnsi" w:eastAsiaTheme="minorHAnsi" w:hAnsiTheme="minorHAnsi" w:cstheme="minorBidi"/>
+          <w:b w:val="0"/>
+          <w:bCs w:val="0"/>
+          <w:color w:val="auto"/>
+          <w:sz w:val="24"/>
+          <w:szCs w:val="24"/>
+          <w:lang w:val="de-DE"/>
+        </w:rPr>
+      </w:pPr>
+      <w:r>
+        <w:rPr>
+          <w:rFonts w:asciiTheme="minorHAnsi" w:eastAsiaTheme="minorHAnsi" w:hAnsiTheme="minorHAnsi" w:cstheme="minorBidi"/>
+          <w:b w:val="0"/>
+          <w:bCs w:val="0"/>
+          <w:color w:val="auto"/>
+          <w:sz w:val="24"/>
+          <w:szCs w:val="24"/>
+          <w:lang w:val="de-DE"/>
+        </w:rPr>
+        <w:t>Die Datei bekommt den Tag sowie die Zeitspanne der Veranstaltung im Rohformat übergeben. Diese Daten werden unterschieden in zwei Kategorien:</w:t>
+      </w:r>
+    </w:p>
+    <w:p>
+      <w:pPr>
+        <w:pStyle w:val="berschrift3"/>
+        <w:numPr>
+          <w:ilvl w:val="0"/>
+          <w:numId w:val="8"/>
+        </w:numPr>
+        <w:rPr>
+          <w:rFonts w:asciiTheme="minorHAnsi" w:eastAsiaTheme="minorHAnsi" w:hAnsiTheme="minorHAnsi" w:cstheme="minorBidi"/>
+          <w:b w:val="0"/>
+          <w:bCs w:val="0"/>
+          <w:color w:val="auto"/>
+          <w:sz w:val="24"/>
+          <w:szCs w:val="24"/>
+          <w:lang w:val="de-DE"/>
+        </w:rPr>
+      </w:pPr>
+      <w:r>
+        <w:rPr>
+          <w:rFonts w:asciiTheme="minorHAnsi" w:eastAsiaTheme="minorHAnsi" w:hAnsiTheme="minorHAnsi" w:cstheme="minorBidi"/>
+          <w:b w:val="0"/>
+          <w:bCs w:val="0"/>
+          <w:color w:val="auto"/>
+          <w:sz w:val="24"/>
+          <w:szCs w:val="24"/>
+          <w:lang w:val="de-DE"/>
+        </w:rPr>
+        <w:t>präzise Datumsangabe</w:t>
+      </w:r>
+    </w:p>
+    <w:p>
+      <w:pPr>
+        <w:pStyle w:val="berschrift3"/>
+        <w:numPr>
+          <w:ilvl w:val="0"/>
+          <w:numId w:val="8"/>
+        </w:numPr>
+        <w:rPr>
+          <w:rFonts w:asciiTheme="minorHAnsi" w:eastAsiaTheme="minorHAnsi" w:hAnsiTheme="minorHAnsi" w:cstheme="minorBidi"/>
+          <w:b w:val="0"/>
+          <w:bCs w:val="0"/>
+          <w:color w:val="auto"/>
+          <w:sz w:val="24"/>
+          <w:szCs w:val="24"/>
+          <w:lang w:val="de-DE"/>
+        </w:rPr>
+      </w:pPr>
+      <w:r>
+        <w:rPr>
+          <w:rFonts w:asciiTheme="minorHAnsi" w:eastAsiaTheme="minorHAnsi" w:hAnsiTheme="minorHAnsi" w:cstheme="minorBidi"/>
+          <w:b w:val="0"/>
+          <w:bCs w:val="0"/>
+          <w:color w:val="auto"/>
+          <w:sz w:val="24"/>
+          <w:szCs w:val="24"/>
+          <w:lang w:val="de-DE"/>
+        </w:rPr>
+        <w:t>Angabe als Kalende</w:t>
+      </w:r>
+      <w:bookmarkStart w:id="7" w:name="_GoBack"/>
+      <w:bookmarkEnd w:id="7"/>
+      <w:r>
+        <w:rPr>
+          <w:rFonts w:asciiTheme="minorHAnsi" w:eastAsiaTheme="minorHAnsi" w:hAnsiTheme="minorHAnsi" w:cstheme="minorBidi"/>
+          <w:b w:val="0"/>
+          <w:bCs w:val="0"/>
+          <w:color w:val="auto"/>
+          <w:sz w:val="24"/>
+          <w:szCs w:val="24"/>
+          <w:lang w:val="de-DE"/>
+        </w:rPr>
+        <w:t>rwoche</w:t>
+      </w:r>
+    </w:p>
+    <w:p>
+      <w:pPr>
+        <w:pStyle w:val="berschrift3"/>
+        <w:rPr>
+          <w:rFonts w:asciiTheme="minorHAnsi" w:eastAsiaTheme="minorHAnsi" w:hAnsiTheme="minorHAnsi" w:cstheme="minorBidi"/>
+          <w:b w:val="0"/>
+          <w:bCs w:val="0"/>
+          <w:color w:val="auto"/>
+          <w:sz w:val="24"/>
+          <w:szCs w:val="24"/>
+          <w:lang w:val="de-DE"/>
+        </w:rPr>
+      </w:pPr>
+      <w:r>
+        <w:rPr>
+          <w:rFonts w:asciiTheme="minorHAnsi" w:eastAsiaTheme="minorHAnsi" w:hAnsiTheme="minorHAnsi" w:cstheme="minorBidi"/>
+          <w:b w:val="0"/>
+          <w:bCs w:val="0"/>
+          <w:color w:val="auto"/>
+          <w:sz w:val="24"/>
+          <w:szCs w:val="24"/>
+          <w:lang w:val="de-DE"/>
+        </w:rPr>
+        <w:t>Diese Daten werden bereinigt, geprüft und mithilfe einer Bibliothek in Objekte umgewandelt. Dies geschieht innerhalb der Funktion parseTime(), welche ein ein- oder mehrdimensionales Array zurückgibt. Dies erlaubt eine einfache Weiterverwendung bis zur Abspeicherung.</w:t>
+      </w:r>
+    </w:p>
+    <w:p>
+      <w:pPr>
+        <w:pStyle w:val="berschrift3"/>
+        <w:rPr>
+          <w:lang w:val="de-DE"/>
+        </w:rPr>
+      </w:pPr>
       <w:r>
         <w:rPr>
           <w:lang w:val="de-DE"/>
@@ -2482,21 +2140,7 @@
         <w:rPr>
           <w:lang w:val="de-DE"/>
         </w:rPr>
-        <w:t xml:space="preserve">Speicherung der Daten im </w:t>
-      </w:r>
-      <w:proofErr w:type="spellStart"/>
-      <w:r>
-        <w:rPr>
-          <w:lang w:val="de-DE"/>
-        </w:rPr>
-        <w:t>Local</w:t>
-      </w:r>
-      <w:proofErr w:type="spellEnd"/>
-      <w:r>
-        <w:rPr>
-          <w:lang w:val="de-DE"/>
-        </w:rPr>
-        <w:t xml:space="preserve"> Storage des Browsers</w:t>
+        <w:t>Speicherung der Daten im Local Storage des Browsers</w:t>
       </w:r>
     </w:p>
     <w:p>
@@ -2510,21 +2154,7 @@
         <w:rPr>
           <w:lang w:val="de-DE"/>
         </w:rPr>
-        <w:t xml:space="preserve">Damit wir diese Informationen nach einem Schließen des Browserfensters nicht verlieren, speichern wir diese dann im </w:t>
-      </w:r>
-      <w:proofErr w:type="spellStart"/>
-      <w:r>
-        <w:rPr>
-          <w:lang w:val="de-DE"/>
-        </w:rPr>
-        <w:t>local</w:t>
-      </w:r>
-      <w:proofErr w:type="spellEnd"/>
-      <w:r>
-        <w:rPr>
-          <w:lang w:val="de-DE"/>
-        </w:rPr>
-        <w:t xml:space="preserve"> Storage ab. Jeder moderne Browser unterstützt diese Art der Speicherung. Die Objekte bleiben so lange erhalten, bis man sie explizit löscht. Implementiert ist dieser Storage durch einen simplen Key-Value-Storage, der es erlaubt zu einem beliebigen Key einen beliebigen Value zu speichern, wobei der Value aber nur in Form eines Strings abgespeichert werden kann.</w:t>
+        <w:t>Damit wir diese Informationen nach einem Schließen des Browserfensters nicht verlieren, speichern wir diese dann im local Storage ab. Jeder moderne Browser unterstützt diese Art der Speicherung. Die Objekte bleiben so lange erhalten, bis man sie explizit löscht. Implementiert ist dieser Storage durch einen simplen Key-Value-Storage, der es erlaubt zu einem beliebigen Key einen beliebigen Value zu speichern, wobei der Value aber nur in Form eines Strings abgespeichert werden kann.</w:t>
       </w:r>
     </w:p>
     <w:p>
@@ -2534,6 +2164,7 @@
       <w:r>
         <w:rPr>
           <w:noProof/>
+          <w:lang w:val="de-DE" w:eastAsia="de-DE"/>
         </w:rPr>
         <w:drawing>
           <wp:inline distT="0" distB="0" distL="0" distR="0" wp14:anchorId="5C1D1108" wp14:editId="622336AC">
@@ -2591,76 +2222,43 @@
         </w:rPr>
         <w:t xml:space="preserve">Um pro Key mehr Informationen abspeichern zu können, bieten sich die Funktionen </w:t>
       </w:r>
-      <w:proofErr w:type="spellStart"/>
       <w:r>
         <w:rPr>
           <w:rStyle w:val="VerbatimChar"/>
           <w:lang w:val="de-DE"/>
         </w:rPr>
-        <w:t>JSON.stringify</w:t>
-      </w:r>
-      <w:proofErr w:type="spellEnd"/>
+        <w:t>JSON.stringify()</w:t>
+      </w:r>
+      <w:r>
+        <w:rPr>
+          <w:lang w:val="de-DE"/>
+        </w:rPr>
+        <w:t xml:space="preserve"> und </w:t>
+      </w:r>
       <w:r>
         <w:rPr>
           <w:rStyle w:val="VerbatimChar"/>
           <w:lang w:val="de-DE"/>
         </w:rPr>
-        <w:t>()</w:t>
-      </w:r>
-      <w:r>
-        <w:rPr>
-          <w:lang w:val="de-DE"/>
-        </w:rPr>
-        <w:t xml:space="preserve"> und </w:t>
-      </w:r>
-      <w:proofErr w:type="spellStart"/>
-      <w:r>
-        <w:rPr>
-          <w:rStyle w:val="VerbatimChar"/>
-          <w:lang w:val="de-DE"/>
-        </w:rPr>
-        <w:t>JSON.parse</w:t>
-      </w:r>
-      <w:proofErr w:type="spellEnd"/>
-      <w:r>
-        <w:rPr>
-          <w:rStyle w:val="VerbatimChar"/>
-          <w:lang w:val="de-DE"/>
-        </w:rPr>
-        <w:t>()</w:t>
-      </w:r>
-      <w:r>
-        <w:rPr>
-          <w:lang w:val="de-DE"/>
-        </w:rPr>
-        <w:t xml:space="preserve"> an. Erstere wandelt ein JSON Objekt in einen String um und </w:t>
-      </w:r>
-      <w:proofErr w:type="spellStart"/>
-      <w:r>
-        <w:rPr>
-          <w:lang w:val="de-DE"/>
-        </w:rPr>
-        <w:t>zweitere</w:t>
-      </w:r>
-      <w:proofErr w:type="spellEnd"/>
-      <w:r>
-        <w:rPr>
-          <w:lang w:val="de-DE"/>
-        </w:rPr>
-        <w:t xml:space="preserve"> in umgekehrte Richtung.</w:t>
-      </w:r>
-    </w:p>
-    <w:p>
-      <w:pPr>
-        <w:pStyle w:val="Heading5"/>
-      </w:pPr>
-      <w:bookmarkStart w:id="7" w:name="beispiel"/>
-      <w:bookmarkEnd w:id="7"/>
-      <w:proofErr w:type="spellStart"/>
-      <w:r>
+        <w:t>JSON.parse()</w:t>
+      </w:r>
+      <w:r>
+        <w:rPr>
+          <w:lang w:val="de-DE"/>
+        </w:rPr>
+        <w:t xml:space="preserve"> an. Erstere wandelt ein JSON Objekt in einen String um und zweitere in umgekehrte Richtung.</w:t>
+      </w:r>
+    </w:p>
+    <w:p>
+      <w:pPr>
+        <w:pStyle w:val="berschrift5"/>
+      </w:pPr>
+      <w:bookmarkStart w:id="8" w:name="beispiel"/>
+      <w:bookmarkEnd w:id="8"/>
+      <w:r>
+        <w:lastRenderedPageBreak/>
         <w:t>Beispiel</w:t>
       </w:r>
-      <w:proofErr w:type="spellEnd"/>
     </w:p>
     <w:p>
       <w:pPr>
@@ -2669,6 +2267,7 @@
       <w:r>
         <w:rPr>
           <w:noProof/>
+          <w:lang w:val="de-DE" w:eastAsia="de-DE"/>
         </w:rPr>
         <w:drawing>
           <wp:inline distT="0" distB="0" distL="0" distR="0" wp14:anchorId="7BF559BE" wp14:editId="0E80D87F">
@@ -2724,21 +2323,7 @@
         <w:rPr>
           <w:lang w:val="de-DE"/>
         </w:rPr>
-        <w:t xml:space="preserve">Dieser kleine Ablauf erzeugt ein JSON Objekt, welches eine ID und einen Namen besitzt. Dieses wird dann in den </w:t>
-      </w:r>
-      <w:proofErr w:type="spellStart"/>
-      <w:r>
-        <w:rPr>
-          <w:lang w:val="de-DE"/>
-        </w:rPr>
-        <w:t>Local</w:t>
-      </w:r>
-      <w:proofErr w:type="spellEnd"/>
-      <w:r>
-        <w:rPr>
-          <w:lang w:val="de-DE"/>
-        </w:rPr>
-        <w:t xml:space="preserve"> Storage geschrieben, indem es in einen String umgewandelt wird und unter dem Key </w:t>
+        <w:t xml:space="preserve">Dieser kleine Ablauf erzeugt ein JSON Objekt, welches eine ID und einen Namen besitzt. Dieses wird dann in den Local Storage geschrieben, indem es in einen String umgewandelt wird und unter dem Key </w:t>
       </w:r>
       <w:r>
         <w:rPr>
@@ -2753,21 +2338,12 @@
         </w:rPr>
         <w:t xml:space="preserve"> abgespeichert wird. Durch </w:t>
       </w:r>
-      <w:proofErr w:type="spellStart"/>
       <w:r>
         <w:rPr>
           <w:rStyle w:val="VerbatimChar"/>
           <w:lang w:val="de-DE"/>
         </w:rPr>
-        <w:t>JSON.parse</w:t>
-      </w:r>
-      <w:proofErr w:type="spellEnd"/>
-      <w:r>
-        <w:rPr>
-          <w:rStyle w:val="VerbatimChar"/>
-          <w:lang w:val="de-DE"/>
-        </w:rPr>
-        <w:t>()</w:t>
+        <w:t>JSON.parse()</w:t>
       </w:r>
       <w:r>
         <w:rPr>
@@ -2778,7 +2354,7 @@
     </w:p>
     <w:p>
       <w:pPr>
-        <w:pStyle w:val="BodyText"/>
+        <w:pStyle w:val="Textkrper"/>
         <w:rPr>
           <w:lang w:val="de-DE"/>
         </w:rPr>
@@ -2792,30 +2368,25 @@
     </w:p>
     <w:p>
       <w:pPr>
-        <w:pStyle w:val="Heading3"/>
-      </w:pPr>
-      <w:bookmarkStart w:id="8" w:name="download-der-kalenderdatei"/>
-      <w:bookmarkEnd w:id="8"/>
-      <w:r>
-        <w:lastRenderedPageBreak/>
+        <w:pStyle w:val="berschrift3"/>
+      </w:pPr>
+      <w:bookmarkStart w:id="9" w:name="download-der-kalenderdatei"/>
+      <w:bookmarkEnd w:id="9"/>
+      <w:r>
         <w:t xml:space="preserve">1.6 </w:t>
       </w:r>
       <w:r>
-        <w:t xml:space="preserve">Download der </w:t>
-      </w:r>
-      <w:proofErr w:type="spellStart"/>
-      <w:r>
-        <w:t>Kalenderdatei</w:t>
-      </w:r>
-      <w:proofErr w:type="spellEnd"/>
-    </w:p>
-    <w:p>
-      <w:pPr>
-        <w:pStyle w:val="BodyText"/>
+        <w:t>Download der Kalenderdatei</w:t>
+      </w:r>
+    </w:p>
+    <w:p>
+      <w:pPr>
+        <w:pStyle w:val="Textkrper"/>
       </w:pPr>
       <w:r>
         <w:rPr>
           <w:noProof/>
+          <w:lang w:val="de-DE" w:eastAsia="de-DE"/>
         </w:rPr>
         <w:drawing>
           <wp:inline distT="0" distB="0" distL="0" distR="0" wp14:anchorId="0D78C0BC" wp14:editId="236D6E58">
@@ -2878,35 +2449,14 @@
         <w:rPr>
           <w:lang w:val="de-DE"/>
         </w:rPr>
-        <w:t xml:space="preserve">Da eine gültige Kalenderdatei nach dem </w:t>
-      </w:r>
-      <w:proofErr w:type="spellStart"/>
-      <w:r>
-        <w:rPr>
-          <w:lang w:val="de-DE"/>
-        </w:rPr>
-        <w:t>vCalendar</w:t>
-      </w:r>
-      <w:proofErr w:type="spellEnd"/>
-      <w:r>
-        <w:rPr>
-          <w:lang w:val="de-DE"/>
-        </w:rPr>
-        <w:t xml:space="preserve"> Format lediglich eine Textdatei ist, die bestimmten Regeln folgt, ist es sehr einfach, eine solche in </w:t>
-      </w:r>
-      <w:proofErr w:type="spellStart"/>
-      <w:r>
-        <w:rPr>
-          <w:lang w:val="de-DE"/>
-        </w:rPr>
-        <w:t>Javascript</w:t>
-      </w:r>
-      <w:proofErr w:type="spellEnd"/>
-      <w:r>
-        <w:rPr>
-          <w:lang w:val="de-DE"/>
-        </w:rPr>
-        <w:t xml:space="preserve"> zu bauen. Zu diesem Zweck erzeugen wir einen Array, der nach und nach mit Informationen ergänzt wird. Ein Feld des Arrays entspricht einer Zeile der fertigen Datei.</w:t>
+        <w:t xml:space="preserve">Da eine gültige Kalenderdatei nach dem vCalendar Format lediglich eine Textdatei ist, die bestimmten Regeln folgt, ist es sehr einfach, eine solche in Javascript zu </w:t>
+      </w:r>
+      <w:r>
+        <w:rPr>
+          <w:lang w:val="de-DE"/>
+        </w:rPr>
+        <w:lastRenderedPageBreak/>
+        <w:t>bauen. Zu diesem Zweck erzeugen wir einen Array, der nach und nach mit Informationen ergänzt wird. Ein Feld des Arrays entspricht einer Zeile der fertigen Datei.</w:t>
       </w:r>
     </w:p>
     <w:p>
@@ -2916,8 +2466,8 @@
       <w:r>
         <w:rPr>
           <w:noProof/>
-        </w:rPr>
-        <w:lastRenderedPageBreak/>
+          <w:lang w:val="de-DE" w:eastAsia="de-DE"/>
+        </w:rPr>
         <w:drawing>
           <wp:inline distT="0" distB="0" distL="0" distR="0" wp14:anchorId="7FFE2705" wp14:editId="542BF56F">
             <wp:extent cx="5334000" cy="3963798"/>
@@ -2992,83 +2542,25 @@
           <w:rStyle w:val="VerbatimChar"/>
           <w:lang w:val="de-DE"/>
         </w:rPr>
-        <w:t>.</w:t>
-      </w:r>
-      <w:proofErr w:type="spellStart"/>
-      <w:r>
-        <w:rPr>
-          <w:rStyle w:val="VerbatimChar"/>
-          <w:lang w:val="de-DE"/>
-        </w:rPr>
-        <w:t>join</w:t>
-      </w:r>
-      <w:proofErr w:type="spellEnd"/>
-      <w:r>
-        <w:rPr>
-          <w:rStyle w:val="VerbatimChar"/>
-          <w:lang w:val="de-DE"/>
-        </w:rPr>
-        <w:t>("\n")</w:t>
-      </w:r>
-      <w:r>
-        <w:rPr>
-          <w:lang w:val="de-DE"/>
-        </w:rPr>
-        <w:t xml:space="preserve"> zusammengefügt. Zwischen allen Feldern wird allerdings zusätzlich noch ein Zeilenumbruch eingefügt. Dieser fertige String wird dann in einen </w:t>
-      </w:r>
-      <w:proofErr w:type="spellStart"/>
-      <w:r>
-        <w:rPr>
-          <w:lang w:val="de-DE"/>
-        </w:rPr>
-        <w:t>Blob</w:t>
-      </w:r>
-      <w:proofErr w:type="spellEnd"/>
-      <w:r>
-        <w:rPr>
-          <w:lang w:val="de-DE"/>
-        </w:rPr>
-        <w:t xml:space="preserve"> umgewandelt. Dieser wird anschließend mit angegebenem Dateinamen als .</w:t>
-      </w:r>
-      <w:proofErr w:type="spellStart"/>
-      <w:r>
-        <w:rPr>
-          <w:lang w:val="de-DE"/>
-        </w:rPr>
-        <w:t>ics</w:t>
-      </w:r>
-      <w:proofErr w:type="spellEnd"/>
-      <w:r>
-        <w:rPr>
-          <w:lang w:val="de-DE"/>
-        </w:rPr>
-        <w:t xml:space="preserve"> Datei </w:t>
-      </w:r>
-      <w:proofErr w:type="spellStart"/>
-      <w:r>
-        <w:rPr>
-          <w:lang w:val="de-DE"/>
-        </w:rPr>
-        <w:t>heruntergelden</w:t>
-      </w:r>
-      <w:proofErr w:type="spellEnd"/>
-      <w:r>
-        <w:rPr>
-          <w:lang w:val="de-DE"/>
-        </w:rPr>
-        <w:t>.</w:t>
-      </w:r>
-    </w:p>
-    <w:p>
-      <w:pPr>
-        <w:pStyle w:val="Heading3"/>
+        <w:t>.join("\n")</w:t>
+      </w:r>
+      <w:r>
+        <w:rPr>
+          <w:lang w:val="de-DE"/>
+        </w:rPr>
+        <w:t xml:space="preserve"> zusammengefügt. Zwischen allen Feldern wird allerdings zusätzlich noch ein Zeilenumbruch eingefügt. Dieser fertige String wird dann in einen Blob umgewandelt. Dieser wird anschließend mit angegebenem Dateinamen als .ics Datei heruntergelden.</w:t>
+      </w:r>
+    </w:p>
+    <w:p>
+      <w:pPr>
+        <w:pStyle w:val="berschrift3"/>
         <w:rPr>
           <w:sz w:val="32"/>
           <w:lang w:val="de-DE"/>
         </w:rPr>
       </w:pPr>
-      <w:bookmarkStart w:id="9" w:name="waffle.io"/>
-      <w:bookmarkEnd w:id="9"/>
+      <w:bookmarkStart w:id="10" w:name="waffle.io"/>
+      <w:bookmarkEnd w:id="10"/>
       <w:r>
         <w:rPr>
           <w:sz w:val="32"/>
@@ -3091,223 +2583,34 @@
           <w:lang w:val="de-DE"/>
         </w:rPr>
       </w:pPr>
-      <w:proofErr w:type="spellStart"/>
-      <w:r>
-        <w:rPr>
-          <w:lang w:val="de-DE"/>
-        </w:rPr>
-        <w:t>Waffle</w:t>
-      </w:r>
-      <w:proofErr w:type="spellEnd"/>
-      <w:r>
-        <w:rPr>
-          <w:lang w:val="de-DE"/>
-        </w:rPr>
-        <w:t xml:space="preserve"> erstellt eine vollständige Projektmanagementlösung von vorhandenen </w:t>
-      </w:r>
-      <w:proofErr w:type="spellStart"/>
-      <w:r>
-        <w:rPr>
-          <w:lang w:val="de-DE"/>
-        </w:rPr>
-        <w:t>GitHub</w:t>
-      </w:r>
-      <w:proofErr w:type="spellEnd"/>
-      <w:r>
-        <w:rPr>
-          <w:lang w:val="de-DE"/>
-        </w:rPr>
-        <w:t xml:space="preserve"> Themen. Das </w:t>
-      </w:r>
-      <w:proofErr w:type="spellStart"/>
-      <w:r>
-        <w:rPr>
-          <w:lang w:val="de-DE"/>
-        </w:rPr>
-        <w:t>Waffle</w:t>
-      </w:r>
-      <w:proofErr w:type="spellEnd"/>
-      <w:r>
-        <w:rPr>
-          <w:lang w:val="de-DE"/>
-        </w:rPr>
-        <w:t xml:space="preserve"> Bord zeigt die </w:t>
-      </w:r>
-      <w:proofErr w:type="spellStart"/>
-      <w:r>
-        <w:rPr>
-          <w:lang w:val="de-DE"/>
-        </w:rPr>
-        <w:t>GitHub</w:t>
-      </w:r>
-      <w:proofErr w:type="spellEnd"/>
-      <w:r>
-        <w:rPr>
-          <w:lang w:val="de-DE"/>
-        </w:rPr>
-        <w:t xml:space="preserve"> </w:t>
-      </w:r>
-      <w:proofErr w:type="spellStart"/>
-      <w:r>
-        <w:rPr>
-          <w:lang w:val="de-DE"/>
-        </w:rPr>
-        <w:t>Issues</w:t>
-      </w:r>
-      <w:proofErr w:type="spellEnd"/>
-      <w:r>
-        <w:rPr>
-          <w:lang w:val="de-DE"/>
-        </w:rPr>
-        <w:t xml:space="preserve"> und Pull </w:t>
-      </w:r>
-      <w:proofErr w:type="spellStart"/>
-      <w:r>
-        <w:rPr>
-          <w:lang w:val="de-DE"/>
-        </w:rPr>
-        <w:t>Requests</w:t>
-      </w:r>
-      <w:proofErr w:type="spellEnd"/>
-      <w:r>
-        <w:rPr>
-          <w:lang w:val="de-DE"/>
-        </w:rPr>
-        <w:t xml:space="preserve"> in Echtzeit. </w:t>
-      </w:r>
-      <w:proofErr w:type="spellStart"/>
-      <w:r>
-        <w:rPr>
-          <w:lang w:val="de-DE"/>
-        </w:rPr>
-        <w:t>Waffle</w:t>
-      </w:r>
-      <w:proofErr w:type="spellEnd"/>
-      <w:r>
-        <w:rPr>
-          <w:lang w:val="de-DE"/>
-        </w:rPr>
-        <w:t xml:space="preserve"> achtet auf die Aktionen im Arbeitsablauf um zu wissen, wann die Arbeit beendet ist und aktualisiert den Status automatisch. Jeder kann einem öffentlichen </w:t>
-      </w:r>
-      <w:proofErr w:type="spellStart"/>
-      <w:r>
-        <w:rPr>
-          <w:lang w:val="de-DE"/>
-        </w:rPr>
-        <w:t>Waffle</w:t>
-      </w:r>
-      <w:proofErr w:type="spellEnd"/>
-      <w:r>
-        <w:rPr>
-          <w:lang w:val="de-DE"/>
-        </w:rPr>
-        <w:t xml:space="preserve"> Bord zu sehen.</w:t>
+      <w:r>
+        <w:rPr>
+          <w:lang w:val="de-DE"/>
+        </w:rPr>
+        <w:t>Waffle erstellt eine vollständige Projektmanagementlösung von vorhandenen GitHub Themen. Das Waffle Bord zeigt die GitHub Issues und Pull Requests in Echtzeit. Waffle achtet auf die Aktionen im Arbeitsablauf um zu wissen, wann die Arbeit beendet ist und aktualisiert den Status automatisch. Jeder kann einem öffentlichen Waffle Bord zu sehen.</w:t>
       </w:r>
       <w:r>
         <w:rPr>
           <w:lang w:val="de-DE"/>
         </w:rPr>
         <w:br/>
-        <w:t xml:space="preserve">Hinzufügen eines </w:t>
-      </w:r>
-      <w:proofErr w:type="spellStart"/>
-      <w:r>
-        <w:rPr>
-          <w:lang w:val="de-DE"/>
-        </w:rPr>
-        <w:t>Waffle</w:t>
-      </w:r>
-      <w:proofErr w:type="spellEnd"/>
-      <w:r>
-        <w:rPr>
-          <w:lang w:val="de-DE"/>
-        </w:rPr>
-        <w:t xml:space="preserve"> Abzeichen auf </w:t>
-      </w:r>
-      <w:proofErr w:type="spellStart"/>
-      <w:r>
-        <w:rPr>
-          <w:lang w:val="de-DE"/>
-        </w:rPr>
-        <w:t>Readme</w:t>
-      </w:r>
-      <w:proofErr w:type="spellEnd"/>
-      <w:r>
-        <w:rPr>
-          <w:lang w:val="de-DE"/>
-        </w:rPr>
-        <w:t xml:space="preserve"> lassen die Mitwirkenden wissen, was bearbeitet werden muss und was schon fertig ist. </w:t>
-      </w:r>
-      <w:proofErr w:type="spellStart"/>
-      <w:r>
-        <w:rPr>
-          <w:lang w:val="de-DE"/>
-        </w:rPr>
-        <w:t>Waffle</w:t>
-      </w:r>
-      <w:proofErr w:type="spellEnd"/>
-      <w:r>
-        <w:rPr>
-          <w:lang w:val="de-DE"/>
-        </w:rPr>
-        <w:t xml:space="preserve"> ist mit dem </w:t>
-      </w:r>
-      <w:proofErr w:type="spellStart"/>
-      <w:r>
-        <w:rPr>
-          <w:lang w:val="de-DE"/>
-        </w:rPr>
-        <w:t>GitHub</w:t>
-      </w:r>
-      <w:proofErr w:type="spellEnd"/>
-      <w:r>
-        <w:rPr>
-          <w:lang w:val="de-DE"/>
-        </w:rPr>
-        <w:t xml:space="preserve">-Repository integriert, so dass die </w:t>
-      </w:r>
-      <w:proofErr w:type="spellStart"/>
-      <w:r>
-        <w:rPr>
-          <w:lang w:val="de-DE"/>
-        </w:rPr>
-        <w:t>Issues</w:t>
-      </w:r>
-      <w:proofErr w:type="spellEnd"/>
-      <w:r>
-        <w:rPr>
-          <w:lang w:val="de-DE"/>
-        </w:rPr>
-        <w:t xml:space="preserve"> an dem Board standardmäßig organisiert werden. Das spart Zeit und Arbeit. </w:t>
-      </w:r>
-      <w:proofErr w:type="spellStart"/>
-      <w:r>
-        <w:rPr>
-          <w:lang w:val="de-DE"/>
-        </w:rPr>
-        <w:t>Waffle</w:t>
-      </w:r>
-      <w:proofErr w:type="spellEnd"/>
-      <w:r>
-        <w:rPr>
-          <w:lang w:val="de-DE"/>
-        </w:rPr>
-        <w:t xml:space="preserve"> hilft die laufenden Arbeiten zu visualisieren und zu priorisieren.</w:t>
-      </w:r>
-    </w:p>
-    <w:p>
-      <w:pPr>
-        <w:pStyle w:val="Heading4"/>
-        <w:rPr>
-          <w:lang w:val="de-DE"/>
-        </w:rPr>
-      </w:pPr>
-      <w:bookmarkStart w:id="10" w:name="real-time"/>
-      <w:bookmarkEnd w:id="10"/>
-      <w:r>
-        <w:rPr>
-          <w:lang w:val="de-DE"/>
-        </w:rPr>
+        <w:t>Hinzufügen eines Waffle Abzeichen auf Readme lassen die Mitwirkenden wissen, was bearbeitet werden muss und was schon fertig ist. Waffle ist mit dem GitHub-Repository integriert, so dass die Issues an dem Board standardmäßig organisiert werden. Das spart Zeit und Arbeit. Waffle hilft die laufenden Arbeiten zu visualisieren und zu priorisieren.</w:t>
+      </w:r>
+    </w:p>
+    <w:p>
+      <w:pPr>
+        <w:pStyle w:val="berschrift4"/>
+        <w:rPr>
+          <w:lang w:val="de-DE"/>
+        </w:rPr>
+      </w:pPr>
+      <w:bookmarkStart w:id="11" w:name="real-time"/>
+      <w:bookmarkEnd w:id="11"/>
+      <w:r>
+        <w:rPr>
+          <w:lang w:val="de-DE"/>
+        </w:rPr>
+        <w:lastRenderedPageBreak/>
         <w:t xml:space="preserve">2.1 </w:t>
       </w:r>
       <w:r>
@@ -3333,18 +2636,17 @@
     </w:p>
     <w:p>
       <w:pPr>
-        <w:pStyle w:val="Heading4"/>
-        <w:rPr>
-          <w:lang w:val="de-DE"/>
-        </w:rPr>
-      </w:pPr>
-      <w:bookmarkStart w:id="11" w:name="milestones"/>
-      <w:bookmarkEnd w:id="11"/>
-      <w:r>
-        <w:rPr>
-          <w:lang w:val="de-DE"/>
-        </w:rPr>
-        <w:lastRenderedPageBreak/>
+        <w:pStyle w:val="berschrift4"/>
+        <w:rPr>
+          <w:lang w:val="de-DE"/>
+        </w:rPr>
+      </w:pPr>
+      <w:bookmarkStart w:id="12" w:name="milestones"/>
+      <w:bookmarkEnd w:id="12"/>
+      <w:r>
+        <w:rPr>
+          <w:lang w:val="de-DE"/>
+        </w:rPr>
         <w:t xml:space="preserve">2.2 </w:t>
       </w:r>
       <w:r>
@@ -3365,29 +2667,15 @@
         <w:rPr>
           <w:lang w:val="de-DE"/>
         </w:rPr>
-        <w:t xml:space="preserve">Organisieren der </w:t>
-      </w:r>
-      <w:proofErr w:type="spellStart"/>
-      <w:r>
-        <w:rPr>
-          <w:lang w:val="de-DE"/>
-        </w:rPr>
-        <w:t>Issues</w:t>
-      </w:r>
-      <w:proofErr w:type="spellEnd"/>
-      <w:r>
-        <w:rPr>
-          <w:lang w:val="de-DE"/>
-        </w:rPr>
-        <w:t xml:space="preserve"> in Milestones dient zur einfacheren Planung und Verfolgung.</w:t>
-      </w:r>
-    </w:p>
-    <w:p>
-      <w:pPr>
-        <w:pStyle w:val="Heading4"/>
-      </w:pPr>
-      <w:bookmarkStart w:id="12" w:name="multiple-repos-on-a-single-board"/>
-      <w:bookmarkEnd w:id="12"/>
+        <w:t>Organisieren der Issues in Milestones dient zur einfacheren Planung und Verfolgung.</w:t>
+      </w:r>
+    </w:p>
+    <w:p>
+      <w:pPr>
+        <w:pStyle w:val="berschrift4"/>
+      </w:pPr>
+      <w:bookmarkStart w:id="13" w:name="multiple-repos-on-a-single-board"/>
+      <w:bookmarkEnd w:id="13"/>
       <w:r>
         <w:t xml:space="preserve">2.3 </w:t>
       </w:r>
@@ -3406,46 +2694,18 @@
         <w:rPr>
           <w:lang w:val="de-DE"/>
         </w:rPr>
-        <w:t xml:space="preserve">Verbinden von beliebig vielen </w:t>
-      </w:r>
-      <w:proofErr w:type="spellStart"/>
-      <w:r>
-        <w:rPr>
-          <w:lang w:val="de-DE"/>
-        </w:rPr>
-        <w:t>GitHub</w:t>
-      </w:r>
-      <w:proofErr w:type="spellEnd"/>
-      <w:r>
-        <w:rPr>
-          <w:lang w:val="de-DE"/>
-        </w:rPr>
-        <w:t xml:space="preserve"> </w:t>
-      </w:r>
-      <w:proofErr w:type="spellStart"/>
-      <w:r>
-        <w:rPr>
-          <w:lang w:val="de-DE"/>
-        </w:rPr>
-        <w:t>Repositories</w:t>
-      </w:r>
-      <w:proofErr w:type="spellEnd"/>
-      <w:r>
-        <w:rPr>
-          <w:lang w:val="de-DE"/>
-        </w:rPr>
-        <w:t xml:space="preserve"> auf einem Board ist möglich.</w:t>
-      </w:r>
-    </w:p>
-    <w:p>
-      <w:pPr>
-        <w:pStyle w:val="Heading4"/>
-        <w:rPr>
-          <w:lang w:val="de-DE"/>
-        </w:rPr>
-      </w:pPr>
-      <w:bookmarkStart w:id="13" w:name="anpassbare-workflow"/>
-      <w:bookmarkEnd w:id="13"/>
+        <w:t>Verbinden von beliebig vielen GitHub Repositories auf einem Board ist möglich.</w:t>
+      </w:r>
+    </w:p>
+    <w:p>
+      <w:pPr>
+        <w:pStyle w:val="berschrift4"/>
+        <w:rPr>
+          <w:lang w:val="de-DE"/>
+        </w:rPr>
+      </w:pPr>
+      <w:bookmarkStart w:id="14" w:name="anpassbare-workflow"/>
+      <w:bookmarkEnd w:id="14"/>
       <w:r>
         <w:rPr>
           <w:lang w:val="de-DE"/>
@@ -3487,14 +2747,14 @@
     </w:p>
     <w:p>
       <w:pPr>
-        <w:pStyle w:val="Heading3"/>
+        <w:pStyle w:val="berschrift3"/>
         <w:rPr>
           <w:sz w:val="32"/>
           <w:lang w:val="de-DE"/>
         </w:rPr>
       </w:pPr>
-      <w:bookmarkStart w:id="14" w:name="bewertung-unseres-vorgehensmodell-scrum"/>
-      <w:bookmarkEnd w:id="14"/>
+      <w:bookmarkStart w:id="15" w:name="bewertung-unseres-vorgehensmodell-scrum"/>
+      <w:bookmarkEnd w:id="15"/>
       <w:r>
         <w:rPr>
           <w:sz w:val="32"/>
@@ -3507,17 +2767,8 @@
           <w:sz w:val="32"/>
           <w:lang w:val="de-DE"/>
         </w:rPr>
-        <w:t xml:space="preserve">Bewertung unseres Vorgehensmodell: </w:t>
-      </w:r>
-      <w:proofErr w:type="spellStart"/>
-      <w:r>
-        <w:rPr>
-          <w:sz w:val="32"/>
-          <w:lang w:val="de-DE"/>
-        </w:rPr>
-        <w:t>Scrum</w:t>
-      </w:r>
-      <w:proofErr w:type="spellEnd"/>
+        <w:t>Bewertung unseres Vorgehensmodell: Scrum</w:t>
+      </w:r>
     </w:p>
     <w:p>
       <w:pPr>
@@ -3526,370 +2777,74 @@
           <w:lang w:val="de-DE"/>
         </w:rPr>
       </w:pPr>
-      <w:proofErr w:type="spellStart"/>
-      <w:r>
-        <w:rPr>
-          <w:lang w:val="de-DE"/>
-        </w:rPr>
-        <w:t>Scrum</w:t>
-      </w:r>
-      <w:proofErr w:type="spellEnd"/>
-      <w:r>
-        <w:rPr>
-          <w:lang w:val="de-DE"/>
-        </w:rPr>
-        <w:t xml:space="preserve"> ist ein sehr agiles Vorgehensmodell. es setzt nicht auf die klassischen Phasen der Softwareentwicklung. Die Ziele sind aber dieselben: Produkterfolg im Sinne der Interessen der Stakeholder, Prozesserfolg als termintreue Sprints. Durch den Einsatz des </w:t>
-      </w:r>
-      <w:proofErr w:type="spellStart"/>
-      <w:r>
-        <w:rPr>
-          <w:lang w:val="de-DE"/>
-        </w:rPr>
-        <w:t>Product</w:t>
-      </w:r>
-      <w:proofErr w:type="spellEnd"/>
-      <w:r>
-        <w:rPr>
-          <w:lang w:val="de-DE"/>
-        </w:rPr>
-        <w:t xml:space="preserve"> </w:t>
-      </w:r>
-      <w:proofErr w:type="spellStart"/>
-      <w:r>
-        <w:rPr>
-          <w:lang w:val="de-DE"/>
-        </w:rPr>
-        <w:t>Owner</w:t>
-      </w:r>
-      <w:proofErr w:type="spellEnd"/>
-      <w:r>
-        <w:rPr>
-          <w:lang w:val="de-DE"/>
-        </w:rPr>
-        <w:t xml:space="preserve"> ist die Zufriedenheit des Auftraggebers gesichert. Weiter kann der der </w:t>
-      </w:r>
-      <w:proofErr w:type="spellStart"/>
-      <w:r>
-        <w:rPr>
-          <w:lang w:val="de-DE"/>
-        </w:rPr>
-        <w:t>Product</w:t>
-      </w:r>
-      <w:proofErr w:type="spellEnd"/>
-      <w:r>
-        <w:rPr>
-          <w:lang w:val="de-DE"/>
-        </w:rPr>
-        <w:t xml:space="preserve"> </w:t>
-      </w:r>
-      <w:proofErr w:type="spellStart"/>
-      <w:r>
-        <w:rPr>
-          <w:lang w:val="de-DE"/>
-        </w:rPr>
-        <w:t>Owner</w:t>
-      </w:r>
-      <w:proofErr w:type="spellEnd"/>
-      <w:r>
-        <w:rPr>
-          <w:lang w:val="de-DE"/>
-        </w:rPr>
-        <w:t xml:space="preserve"> User Storys im </w:t>
-      </w:r>
-      <w:proofErr w:type="spellStart"/>
-      <w:r>
-        <w:rPr>
-          <w:lang w:val="de-DE"/>
-        </w:rPr>
-        <w:t>Backlog</w:t>
-      </w:r>
-      <w:proofErr w:type="spellEnd"/>
-      <w:r>
-        <w:rPr>
-          <w:lang w:val="de-DE"/>
-        </w:rPr>
-        <w:t xml:space="preserve"> streichen oder bestätigen um so Individuelle und kurzfristige Wünsche zu realisieren. Das Ergebnis ist das Release </w:t>
-      </w:r>
-      <w:proofErr w:type="spellStart"/>
-      <w:r>
-        <w:rPr>
-          <w:lang w:val="de-DE"/>
-        </w:rPr>
-        <w:t>Backlog</w:t>
-      </w:r>
-      <w:proofErr w:type="spellEnd"/>
-      <w:r>
-        <w:rPr>
-          <w:lang w:val="de-DE"/>
-        </w:rPr>
-        <w:t xml:space="preserve">. Der </w:t>
-      </w:r>
-      <w:proofErr w:type="spellStart"/>
-      <w:r>
-        <w:rPr>
-          <w:lang w:val="de-DE"/>
-        </w:rPr>
-        <w:t>Product</w:t>
-      </w:r>
-      <w:proofErr w:type="spellEnd"/>
-      <w:r>
-        <w:rPr>
-          <w:lang w:val="de-DE"/>
-        </w:rPr>
-        <w:t xml:space="preserve"> </w:t>
-      </w:r>
-      <w:proofErr w:type="spellStart"/>
-      <w:r>
-        <w:rPr>
-          <w:lang w:val="de-DE"/>
-        </w:rPr>
-        <w:t>Owner</w:t>
-      </w:r>
-      <w:proofErr w:type="spellEnd"/>
-      <w:r>
-        <w:rPr>
-          <w:lang w:val="de-DE"/>
-        </w:rPr>
-        <w:t xml:space="preserve"> ist somit Bestandteil des Produkterfolges. Für uns ist der </w:t>
-      </w:r>
-      <w:proofErr w:type="spellStart"/>
-      <w:r>
-        <w:rPr>
-          <w:lang w:val="de-DE"/>
-        </w:rPr>
-        <w:t>Product</w:t>
-      </w:r>
-      <w:proofErr w:type="spellEnd"/>
-      <w:r>
-        <w:rPr>
-          <w:lang w:val="de-DE"/>
-        </w:rPr>
-        <w:t xml:space="preserve"> </w:t>
-      </w:r>
-      <w:proofErr w:type="spellStart"/>
-      <w:r>
-        <w:rPr>
-          <w:lang w:val="de-DE"/>
-        </w:rPr>
-        <w:t>Owner</w:t>
-      </w:r>
-      <w:proofErr w:type="spellEnd"/>
-      <w:r>
-        <w:rPr>
-          <w:lang w:val="de-DE"/>
-        </w:rPr>
-        <w:t xml:space="preserve"> unser Betreuer. </w:t>
-      </w:r>
-      <w:proofErr w:type="spellStart"/>
-      <w:r>
-        <w:rPr>
-          <w:lang w:val="de-DE"/>
-        </w:rPr>
-        <w:t>Scrum</w:t>
-      </w:r>
-      <w:proofErr w:type="spellEnd"/>
-      <w:r>
-        <w:rPr>
-          <w:lang w:val="de-DE"/>
-        </w:rPr>
-        <w:t xml:space="preserve"> stellt somit die Zufriedenheit des Betreuers sicher, was nur im Interesse des Teams seien kann.</w:t>
-      </w:r>
-    </w:p>
-    <w:p>
-      <w:pPr>
-        <w:pStyle w:val="BodyText"/>
-        <w:rPr>
-          <w:lang w:val="de-DE"/>
-        </w:rPr>
-      </w:pPr>
-      <w:r>
-        <w:rPr>
-          <w:lang w:val="de-DE"/>
-        </w:rPr>
-        <w:t xml:space="preserve">Ferner liegt ein Vorteil von </w:t>
-      </w:r>
-      <w:proofErr w:type="spellStart"/>
-      <w:r>
-        <w:rPr>
-          <w:lang w:val="de-DE"/>
-        </w:rPr>
-        <w:t>Scrum</w:t>
-      </w:r>
-      <w:proofErr w:type="spellEnd"/>
-      <w:r>
-        <w:rPr>
-          <w:lang w:val="de-DE"/>
-        </w:rPr>
-        <w:t xml:space="preserve"> im Prozesserfolg. Durch die Organisation in Sprints mit von uns angepassten Terminen (Milestones) haben wir zu jedem Zeitpunkt eine lauffähige Software die während der Dauer der Entwicklung weiter ergänzt und verbessert werden kann. Die Aufgabe des </w:t>
-      </w:r>
-      <w:proofErr w:type="spellStart"/>
-      <w:r>
-        <w:rPr>
-          <w:lang w:val="de-DE"/>
-        </w:rPr>
-        <w:t>Scrum</w:t>
-      </w:r>
-      <w:proofErr w:type="spellEnd"/>
-      <w:r>
-        <w:rPr>
-          <w:lang w:val="de-DE"/>
-        </w:rPr>
-        <w:t xml:space="preserve"> Masters ist es hier das Release </w:t>
-      </w:r>
-      <w:proofErr w:type="spellStart"/>
-      <w:r>
-        <w:rPr>
-          <w:lang w:val="de-DE"/>
-        </w:rPr>
-        <w:t>Backlog</w:t>
-      </w:r>
-      <w:proofErr w:type="spellEnd"/>
-      <w:r>
-        <w:rPr>
-          <w:lang w:val="de-DE"/>
-        </w:rPr>
-        <w:t xml:space="preserve"> in Sprints aufzuteilen. Die Sprintmeetings helfen uns ein gemeinsamen Konsens über etwaige Probleme zu finden und fördern so die Teamarbeit. </w:t>
-      </w:r>
-      <w:r>
-        <w:rPr>
-          <w:lang w:val="de-DE"/>
-        </w:rPr>
-        <w:t xml:space="preserve">Ein „Feature </w:t>
-      </w:r>
-      <w:proofErr w:type="spellStart"/>
-      <w:r>
-        <w:rPr>
-          <w:lang w:val="de-DE"/>
-        </w:rPr>
-        <w:t>freeze</w:t>
-      </w:r>
-      <w:proofErr w:type="spellEnd"/>
-      <w:r>
-        <w:rPr>
-          <w:lang w:val="de-DE"/>
-        </w:rPr>
-        <w:t xml:space="preserve">“ soll es in </w:t>
-      </w:r>
-      <w:proofErr w:type="spellStart"/>
-      <w:r>
-        <w:rPr>
-          <w:lang w:val="de-DE"/>
-        </w:rPr>
-        <w:t>Scrum</w:t>
-      </w:r>
-      <w:proofErr w:type="spellEnd"/>
-      <w:r>
-        <w:rPr>
-          <w:lang w:val="de-DE"/>
-        </w:rPr>
-        <w:t xml:space="preserve"> nicht geben.</w:t>
-      </w:r>
-    </w:p>
-    <w:p>
-      <w:pPr>
-        <w:pStyle w:val="BodyText"/>
-        <w:rPr>
-          <w:lang w:val="de-DE"/>
-        </w:rPr>
-      </w:pPr>
-      <w:proofErr w:type="spellStart"/>
-      <w:r>
-        <w:rPr>
-          <w:lang w:val="de-DE"/>
-        </w:rPr>
-        <w:t>Scrum</w:t>
-      </w:r>
-      <w:proofErr w:type="spellEnd"/>
-      <w:r>
-        <w:rPr>
-          <w:lang w:val="de-DE"/>
-        </w:rPr>
-        <w:t xml:space="preserve"> ist für uns also ein großer Erfolg. Zunächst weil wir nur geringe praktische Erfahrung in der Softwareentwicklung haben und so auf Probleme die in der Entwicklungsphase nicht erkannt worden sind zu reagieren, aber auch weil wir als junges Team die Möglichkeit haben in Zusammenarbeit mit dem </w:t>
-      </w:r>
-      <w:proofErr w:type="spellStart"/>
-      <w:r>
-        <w:rPr>
-          <w:lang w:val="de-DE"/>
-        </w:rPr>
-        <w:t>Product</w:t>
-      </w:r>
-      <w:proofErr w:type="spellEnd"/>
-      <w:r>
-        <w:rPr>
-          <w:lang w:val="de-DE"/>
-        </w:rPr>
-        <w:t xml:space="preserve"> </w:t>
-      </w:r>
-      <w:proofErr w:type="spellStart"/>
-      <w:r>
-        <w:rPr>
-          <w:lang w:val="de-DE"/>
-        </w:rPr>
-        <w:t>Owner</w:t>
-      </w:r>
-      <w:proofErr w:type="spellEnd"/>
-      <w:r>
-        <w:rPr>
-          <w:lang w:val="de-DE"/>
-        </w:rPr>
-        <w:t xml:space="preserve"> die Software während der Entwicklung selber mit mitzugestalten. Abschließend lässt sich also sagen, dass </w:t>
-      </w:r>
-      <w:proofErr w:type="spellStart"/>
-      <w:r>
-        <w:rPr>
-          <w:lang w:val="de-DE"/>
-        </w:rPr>
-        <w:t>Scrum</w:t>
-      </w:r>
-      <w:proofErr w:type="spellEnd"/>
-      <w:r>
-        <w:rPr>
-          <w:lang w:val="de-DE"/>
-        </w:rPr>
-        <w:t xml:space="preserve"> für ein gut gewähltes Vorgehensmodell ist, da </w:t>
-      </w:r>
-      <w:proofErr w:type="gramStart"/>
-      <w:r>
-        <w:rPr>
-          <w:lang w:val="de-DE"/>
-        </w:rPr>
-        <w:t>es ein sehr agilen und dynamischen Charakter</w:t>
-      </w:r>
-      <w:proofErr w:type="gramEnd"/>
-      <w:r>
-        <w:rPr>
-          <w:lang w:val="de-DE"/>
-        </w:rPr>
-        <w:t xml:space="preserve"> hat.</w:t>
-      </w:r>
-    </w:p>
-    <w:p>
-      <w:pPr>
-        <w:pStyle w:val="Heading2"/>
-        <w:rPr>
-          <w:lang w:val="de-DE"/>
-        </w:rPr>
-      </w:pPr>
-    </w:p>
-    <w:p>
-      <w:pPr>
-        <w:pStyle w:val="BodyText"/>
-        <w:rPr>
-          <w:lang w:val="de-DE"/>
-        </w:rPr>
-      </w:pPr>
-    </w:p>
-    <w:p>
-      <w:pPr>
-        <w:pStyle w:val="Heading2"/>
-        <w:rPr>
-          <w:lang w:val="de-DE"/>
-        </w:rPr>
-      </w:pPr>
-    </w:p>
-    <w:p>
-      <w:pPr>
-        <w:pStyle w:val="Heading2"/>
+      <w:r>
+        <w:rPr>
+          <w:lang w:val="de-DE"/>
+        </w:rPr>
+        <w:t>Scrum ist ein sehr agiles Vorgehensmodell. es setzt nicht auf die klassischen Phasen der Softwareentwicklung. Die Ziele sind aber dieselben: Produkterfolg im Sinne der Interessen der Stakeholder, Prozesserfolg als termintreue Sprints. Durch den Einsatz des Product Owner ist die Zufriedenheit des Auftraggebers gesichert. Weiter kann der der Product Owner User Storys im Backlog streichen oder bestätigen um so Individuelle und kurzfristige Wünsche zu realisieren. Das Ergebnis ist das Release Backlog. Der Product Owner ist somit Bestandteil des Produkterfolges. Für uns ist der Product Owner unser Betreuer. Scrum stellt somit die Zufriedenheit des Betreuers sicher, was nur im Interesse des Teams seien kann.</w:t>
+      </w:r>
+    </w:p>
+    <w:p>
+      <w:pPr>
+        <w:pStyle w:val="Textkrper"/>
+        <w:rPr>
+          <w:lang w:val="de-DE"/>
+        </w:rPr>
+      </w:pPr>
+      <w:r>
+        <w:rPr>
+          <w:lang w:val="de-DE"/>
+        </w:rPr>
+        <w:t xml:space="preserve">Ferner liegt ein Vorteil von Scrum im Prozesserfolg. Durch die Organisation in Sprints mit von uns angepassten Terminen (Milestones) haben wir zu jedem Zeitpunkt eine lauffähige Software die während der Dauer der Entwicklung weiter ergänzt und verbessert werden kann. Die Aufgabe des Scrum Masters ist es hier das Release Backlog in Sprints aufzuteilen. Die Sprintmeetings helfen uns ein gemeinsamen Konsens über etwaige Probleme zu finden und fördern so die Teamarbeit. </w:t>
+      </w:r>
+      <w:r>
+        <w:rPr>
+          <w:lang w:val="de-DE"/>
+        </w:rPr>
+        <w:t>Ein „Feature freeze“ soll es in Scrum nicht geben.</w:t>
+      </w:r>
+    </w:p>
+    <w:p>
+      <w:pPr>
+        <w:pStyle w:val="Textkrper"/>
+        <w:rPr>
+          <w:lang w:val="de-DE"/>
+        </w:rPr>
+      </w:pPr>
+      <w:r>
+        <w:rPr>
+          <w:lang w:val="de-DE"/>
+        </w:rPr>
+        <w:t>Scrum ist für uns also ein großer Erfolg. Zunächst weil wir nur geringe praktische Erfahrung in der Softwareentwicklung haben und so auf Probleme die in der Entwicklungsphase nicht erkannt worden sind zu reagieren, aber auch weil wir als junges Team die Möglichkeit haben in Zusammenarbeit mit dem Product Owner die Software während der Entwicklung selber mit mitzugestalten. Abschließend lässt sich also sagen, dass Scrum für ein gut gewähltes Vorgehensmodell ist, da es ein sehr agilen und dynamischen Charakter hat.</w:t>
+      </w:r>
+    </w:p>
+    <w:p>
+      <w:pPr>
+        <w:pStyle w:val="berschrift2"/>
+        <w:rPr>
+          <w:lang w:val="de-DE"/>
+        </w:rPr>
+      </w:pPr>
+    </w:p>
+    <w:p>
+      <w:pPr>
+        <w:pStyle w:val="Textkrper"/>
+        <w:rPr>
+          <w:lang w:val="de-DE"/>
+        </w:rPr>
+      </w:pPr>
+    </w:p>
+    <w:p>
+      <w:pPr>
+        <w:pStyle w:val="berschrift2"/>
+        <w:rPr>
+          <w:lang w:val="de-DE"/>
+        </w:rPr>
+      </w:pPr>
+    </w:p>
+    <w:p>
+      <w:pPr>
+        <w:pStyle w:val="berschrift2"/>
         <w:rPr>
           <w:rFonts w:asciiTheme="minorHAnsi" w:hAnsiTheme="minorHAnsi"/>
           <w:lang w:val="de-DE"/>
@@ -3912,23 +2867,16 @@
     </w:p>
     <w:p>
       <w:pPr>
-        <w:pStyle w:val="BodyText"/>
-        <w:rPr>
-          <w:lang w:val="de-DE"/>
-        </w:rPr>
-      </w:pPr>
-      <w:r>
-        <w:rPr>
-          <w:lang w:val="de-DE"/>
-        </w:rPr>
-        <w:t xml:space="preserve">Um unsere Software auf </w:t>
-      </w:r>
-      <w:proofErr w:type="spellStart"/>
-      <w:r>
-        <w:rPr>
-          <w:lang w:val="de-DE"/>
-        </w:rPr>
-        <w:t>Intuitiv</w:t>
+        <w:pStyle w:val="Textkrper"/>
+        <w:rPr>
+          <w:lang w:val="de-DE"/>
+        </w:rPr>
+      </w:pPr>
+      <w:r>
+        <w:rPr>
+          <w:lang w:val="de-DE"/>
+        </w:rPr>
+        <w:t>Um unsere Software auf Intuitiv</w:t>
       </w:r>
       <w:r>
         <w:rPr>
@@ -3940,27 +2888,20 @@
         <w:rPr>
           <w:lang w:val="de-DE"/>
         </w:rPr>
-        <w:t>tät</w:t>
-      </w:r>
-      <w:proofErr w:type="spellEnd"/>
-      <w:r>
-        <w:rPr>
-          <w:lang w:val="de-DE"/>
-        </w:rPr>
-        <w:t xml:space="preserve"> und Nutzerfreundlichkeit zu testen, haben wir verschiedene Personen gebeten unser Plug-In zu bedienen. Dabei fiel uns auf, dass die Bedienung auf aktuellem Stand der Software noch nicht Intuitiv genug ist. Lediglich einer einzigen Testperson gelang es, einen Termin in den Warenkorb einzufügen und anschließend auch herunterzuladen. Infolge dessen haben wir uns dazu entschlossen ein Interaktives Tutorial zu entwickeln, welches beim ersten Ausführen des Plug-Ins ausgeführt wird.</w:t>
-      </w:r>
-    </w:p>
-    <w:p>
-      <w:pPr>
-        <w:pStyle w:val="BodyText"/>
-        <w:rPr>
-          <w:lang w:val="de-DE"/>
-        </w:rPr>
-      </w:pPr>
-    </w:p>
-    <w:p>
-      <w:pPr>
-        <w:pStyle w:val="Heading2"/>
+        <w:t>tät und Nutzerfreundlichkeit zu testen, haben wir verschiedene Personen gebeten unser Plug-In zu bedienen. Dabei fiel uns auf, dass die Bedienung auf aktuellem Stand der Software noch nicht Intuitiv genug ist. Lediglich einer einzigen Testperson gelang es, einen Termin in den Warenkorb einzufügen und anschließend auch herunterzuladen. Infolge dessen haben wir uns dazu entschlossen ein Interaktives Tutorial zu entwickeln, welches beim ersten Ausführen des Plug-Ins ausgeführt wird.</w:t>
+      </w:r>
+    </w:p>
+    <w:p>
+      <w:pPr>
+        <w:pStyle w:val="Textkrper"/>
+        <w:rPr>
+          <w:lang w:val="de-DE"/>
+        </w:rPr>
+      </w:pPr>
+    </w:p>
+    <w:p>
+      <w:pPr>
+        <w:pStyle w:val="berschrift2"/>
         <w:rPr>
           <w:rFonts w:asciiTheme="minorHAnsi" w:hAnsiTheme="minorHAnsi"/>
           <w:lang w:val="de-DE"/>
@@ -4043,21 +2984,7 @@
         <w:rPr>
           <w:lang w:val="de-DE"/>
         </w:rPr>
-        <w:t xml:space="preserve">e mit dem Interface unserer </w:t>
-      </w:r>
-      <w:proofErr w:type="gramStart"/>
-      <w:r>
-        <w:rPr>
-          <w:lang w:val="de-DE"/>
-        </w:rPr>
-        <w:t>Software zurecht</w:t>
-      </w:r>
-      <w:proofErr w:type="gramEnd"/>
-      <w:r>
-        <w:rPr>
-          <w:lang w:val="de-DE"/>
-        </w:rPr>
-        <w:t xml:space="preserve"> kommt. Durch den Test haben wir festgestellt</w:t>
+        <w:t>e mit dem Interface unserer Software zurecht kommt. Durch den Test haben wir festgestellt</w:t>
       </w:r>
       <w:r>
         <w:rPr>
@@ -4069,21 +2996,7 @@
         <w:rPr>
           <w:lang w:val="de-DE"/>
         </w:rPr>
-        <w:t xml:space="preserve"> (</w:t>
-      </w:r>
-      <w:proofErr w:type="spellStart"/>
-      <w:r>
-        <w:rPr>
-          <w:lang w:val="de-DE"/>
-        </w:rPr>
-        <w:t>Tutorial</w:t>
-      </w:r>
-      <w:proofErr w:type="spellEnd"/>
-      <w:r>
-        <w:rPr>
-          <w:lang w:val="de-DE"/>
-        </w:rPr>
-        <w:t>)</w:t>
+        <w:t xml:space="preserve"> (Tutorial)</w:t>
       </w:r>
       <w:r>
         <w:rPr>
@@ -4101,21 +3014,7 @@
         <w:rPr>
           <w:lang w:val="de-DE"/>
         </w:rPr>
-        <w:t xml:space="preserve">dem das </w:t>
-      </w:r>
-      <w:proofErr w:type="spellStart"/>
-      <w:r>
-        <w:rPr>
-          <w:lang w:val="de-DE"/>
-        </w:rPr>
-        <w:t>Plugin</w:t>
-      </w:r>
-      <w:proofErr w:type="spellEnd"/>
-      <w:r>
-        <w:rPr>
-          <w:lang w:val="de-DE"/>
-        </w:rPr>
-        <w:t xml:space="preserve"> erklärt wird, für den Anwender nötig ist.</w:t>
+        <w:t>dem das Plugin erklärt wird, für den Anwender nötig ist.</w:t>
       </w:r>
     </w:p>
     <w:p>
@@ -4173,8 +3072,6 @@
         </w:rPr>
         <w:t xml:space="preserve">ganzheitliches </w:t>
       </w:r>
-      <w:bookmarkStart w:id="15" w:name="_GoBack"/>
-      <w:bookmarkEnd w:id="15"/>
       <w:r>
         <w:rPr>
           <w:lang w:val="de-DE"/>
@@ -4304,21 +3201,7 @@
         <w:rPr>
           <w:lang w:val="de-DE"/>
         </w:rPr>
-        <w:t xml:space="preserve">. </w:t>
-      </w:r>
-      <w:proofErr w:type="gramStart"/>
-      <w:r>
-        <w:rPr>
-          <w:lang w:val="de-DE"/>
-        </w:rPr>
-        <w:t>Des weiteren wollen</w:t>
-      </w:r>
-      <w:proofErr w:type="gramEnd"/>
-      <w:r>
-        <w:rPr>
-          <w:lang w:val="de-DE"/>
-        </w:rPr>
-        <w:t xml:space="preserve"> wir einen Beitrag in der öffentlichen </w:t>
+        <w:t xml:space="preserve">. Des weiteren wollen wir einen Beitrag in der öffentlichen </w:t>
       </w:r>
       <w:r>
         <w:rPr>
@@ -4356,30 +3239,14 @@
           <w:i/>
           <w:lang w:val="de-DE"/>
         </w:rPr>
-        <w:t>„</w:t>
-      </w:r>
-      <w:proofErr w:type="spellStart"/>
+        <w:t>„Active-</w:t>
+      </w:r>
       <w:r>
         <w:rPr>
           <w:i/>
           <w:lang w:val="de-DE"/>
         </w:rPr>
-        <w:t>Active-</w:t>
-      </w:r>
-      <w:r>
-        <w:rPr>
-          <w:i/>
-          <w:lang w:val="de-DE"/>
-        </w:rPr>
-        <w:t>Students</w:t>
-      </w:r>
-      <w:proofErr w:type="spellEnd"/>
-      <w:r>
-        <w:rPr>
-          <w:i/>
-          <w:lang w:val="de-DE"/>
-        </w:rPr>
-        <w:t>“</w:t>
+        <w:t>Students“</w:t>
       </w:r>
       <w:r>
         <w:rPr>
@@ -4404,21 +3271,7 @@
         <w:rPr>
           <w:lang w:val="de-DE"/>
         </w:rPr>
-        <w:t xml:space="preserve"> bearbeiten</w:t>
-      </w:r>
-      <w:proofErr w:type="gramStart"/>
-      <w:r>
-        <w:rPr>
-          <w:lang w:val="de-DE"/>
-        </w:rPr>
-        <w:t>, um</w:t>
-      </w:r>
-      <w:proofErr w:type="gramEnd"/>
-      <w:r>
-        <w:rPr>
-          <w:lang w:val="de-DE"/>
-        </w:rPr>
-        <w:t xml:space="preserve"> eine kongruente</w:t>
+        <w:t xml:space="preserve"> bearbeiten, um eine kongruente</w:t>
       </w:r>
       <w:r>
         <w:rPr>
@@ -4442,23 +3295,23 @@
     </w:p>
     <w:p>
       <w:pPr>
-        <w:pStyle w:val="BodyText"/>
-        <w:rPr>
-          <w:lang w:val="de-DE"/>
-        </w:rPr>
-      </w:pPr>
-    </w:p>
-    <w:p>
-      <w:pPr>
-        <w:pStyle w:val="BodyText"/>
-        <w:rPr>
-          <w:lang w:val="de-DE"/>
-        </w:rPr>
-      </w:pPr>
-    </w:p>
-    <w:p>
-      <w:pPr>
-        <w:pStyle w:val="Heading2"/>
+        <w:pStyle w:val="Textkrper"/>
+        <w:rPr>
+          <w:lang w:val="de-DE"/>
+        </w:rPr>
+      </w:pPr>
+    </w:p>
+    <w:p>
+      <w:pPr>
+        <w:pStyle w:val="Textkrper"/>
+        <w:rPr>
+          <w:lang w:val="de-DE"/>
+        </w:rPr>
+      </w:pPr>
+    </w:p>
+    <w:p>
+      <w:pPr>
+        <w:pStyle w:val="berschrift2"/>
         <w:rPr>
           <w:rFonts w:asciiTheme="minorHAnsi" w:hAnsiTheme="minorHAnsi"/>
           <w:lang w:val="de-DE"/>
@@ -4499,21 +3352,12 @@
           <w:lang w:val="de-DE"/>
         </w:rPr>
       </w:pPr>
-      <w:proofErr w:type="spellStart"/>
       <w:r>
         <w:rPr>
           <w:b/>
           <w:lang w:val="de-DE"/>
         </w:rPr>
-        <w:t>local</w:t>
-      </w:r>
-      <w:proofErr w:type="spellEnd"/>
-      <w:r>
-        <w:rPr>
-          <w:b/>
-          <w:lang w:val="de-DE"/>
-        </w:rPr>
-        <w:t xml:space="preserve"> Storage</w:t>
+        <w:t>local Storage</w:t>
       </w:r>
       <w:r>
         <w:rPr>
@@ -4550,21 +3394,7 @@
         <w:rPr>
           <w:lang w:val="de-DE"/>
         </w:rPr>
-        <w:t xml:space="preserve">: Die JavaScript </w:t>
-      </w:r>
-      <w:proofErr w:type="spellStart"/>
-      <w:r>
-        <w:rPr>
-          <w:lang w:val="de-DE"/>
-        </w:rPr>
-        <w:t>Object</w:t>
-      </w:r>
-      <w:proofErr w:type="spellEnd"/>
-      <w:r>
-        <w:rPr>
-          <w:lang w:val="de-DE"/>
-        </w:rPr>
-        <w:t xml:space="preserve"> Notation ist ein kompaktes Datenformat in einer einfach lesbaren Textform zum Zweck des Datenaustauschs zwischen Anwendungen.</w:t>
+        <w:t>: Die JavaScript Object Notation ist ein kompaktes Datenformat in einer einfach lesbaren Textform zum Zweck des Datenaustauschs zwischen Anwendungen.</w:t>
       </w:r>
     </w:p>
     <w:p>
@@ -4603,77 +3433,24 @@
           <w:lang w:val="de-DE"/>
         </w:rPr>
       </w:pPr>
-      <w:proofErr w:type="spellStart"/>
       <w:r>
         <w:rPr>
           <w:b/>
           <w:lang w:val="de-DE"/>
         </w:rPr>
-        <w:t>Product</w:t>
-      </w:r>
-      <w:proofErr w:type="spellEnd"/>
-      <w:r>
-        <w:rPr>
-          <w:b/>
+        <w:t>Product Owner:</w:t>
+      </w:r>
+      <w:r>
+        <w:rPr>
           <w:lang w:val="de-DE"/>
         </w:rPr>
         <w:t xml:space="preserve"> </w:t>
       </w:r>
-      <w:proofErr w:type="spellStart"/>
-      <w:r>
-        <w:rPr>
-          <w:b/>
-          <w:lang w:val="de-DE"/>
-        </w:rPr>
-        <w:t>Owner</w:t>
-      </w:r>
-      <w:proofErr w:type="spellEnd"/>
-      <w:r>
-        <w:rPr>
-          <w:b/>
-          <w:lang w:val="de-DE"/>
-        </w:rPr>
-        <w:t>:</w:t>
-      </w:r>
-      <w:r>
-        <w:rPr>
-          <w:lang w:val="de-DE"/>
-        </w:rPr>
-        <w:t xml:space="preserve"> </w:t>
-      </w:r>
-      <w:r>
-        <w:rPr>
-          <w:lang w:val="de-DE"/>
-        </w:rPr>
-        <w:t xml:space="preserve">Die für die Pflege des </w:t>
-      </w:r>
-      <w:proofErr w:type="spellStart"/>
-      <w:r>
-        <w:rPr>
-          <w:lang w:val="de-DE"/>
-        </w:rPr>
-        <w:t>Product</w:t>
-      </w:r>
-      <w:proofErr w:type="spellEnd"/>
-      <w:r>
-        <w:rPr>
-          <w:lang w:val="de-DE"/>
-        </w:rPr>
-        <w:t xml:space="preserve"> </w:t>
-      </w:r>
-      <w:proofErr w:type="spellStart"/>
-      <w:r>
-        <w:rPr>
-          <w:lang w:val="de-DE"/>
-        </w:rPr>
-        <w:t>Backlogs</w:t>
-      </w:r>
-      <w:proofErr w:type="spellEnd"/>
-      <w:r>
-        <w:rPr>
-          <w:lang w:val="de-DE"/>
-        </w:rPr>
-        <w:t xml:space="preserve"> verantwortliche Person</w:t>
+      <w:r>
+        <w:rPr>
+          <w:lang w:val="de-DE"/>
+        </w:rPr>
+        <w:t>Die für die Pflege des Product Backlogs verantwortliche Person</w:t>
       </w:r>
     </w:p>
     <w:p>
@@ -4687,7 +3464,6 @@
           <w:lang w:val="de-DE"/>
         </w:rPr>
       </w:pPr>
-      <w:proofErr w:type="spellStart"/>
       <w:r>
         <w:rPr>
           <w:b/>
@@ -4695,7 +3471,6 @@
         </w:rPr>
         <w:t>ScrumMaster</w:t>
       </w:r>
-      <w:proofErr w:type="spellEnd"/>
       <w:r>
         <w:rPr>
           <w:lang w:val="de-DE"/>
@@ -4706,21 +3481,7 @@
         <w:rPr>
           <w:lang w:val="de-DE"/>
         </w:rPr>
-        <w:t xml:space="preserve">Die für den </w:t>
-      </w:r>
-      <w:proofErr w:type="spellStart"/>
-      <w:r>
-        <w:rPr>
-          <w:lang w:val="de-DE"/>
-        </w:rPr>
-        <w:t>Scrum-Prozeß</w:t>
-      </w:r>
-      <w:proofErr w:type="spellEnd"/>
-      <w:r>
-        <w:rPr>
-          <w:lang w:val="de-DE"/>
-        </w:rPr>
-        <w:t xml:space="preserve"> verantwortliche Person</w:t>
+        <w:t>Die für den Scrum-Prozeß verantwortliche Person</w:t>
       </w:r>
     </w:p>
     <w:p>
@@ -4765,31 +3526,13 @@
           <w:lang w:val="de-DE"/>
         </w:rPr>
       </w:pPr>
-      <w:proofErr w:type="spellStart"/>
       <w:r>
         <w:rPr>
           <w:b/>
           <w:lang w:val="de-DE"/>
         </w:rPr>
-        <w:t>Product</w:t>
-      </w:r>
-      <w:proofErr w:type="spellEnd"/>
-      <w:r>
-        <w:rPr>
-          <w:b/>
-          <w:lang w:val="de-DE"/>
-        </w:rPr>
-        <w:t xml:space="preserve"> </w:t>
-      </w:r>
-      <w:proofErr w:type="spellStart"/>
-      <w:r>
-        <w:rPr>
-          <w:b/>
-          <w:lang w:val="de-DE"/>
-        </w:rPr>
-        <w:t>Backlog</w:t>
-      </w:r>
-      <w:proofErr w:type="spellEnd"/>
+        <w:t>Product Backlog</w:t>
+      </w:r>
       <w:r>
         <w:rPr>
           <w:lang w:val="de-DE"/>
@@ -4856,23 +3599,7 @@
           <w:b/>
           <w:lang w:val="de-DE"/>
         </w:rPr>
-        <w:t xml:space="preserve">Sprint </w:t>
-      </w:r>
-      <w:proofErr w:type="spellStart"/>
-      <w:r>
-        <w:rPr>
-          <w:b/>
-          <w:lang w:val="de-DE"/>
-        </w:rPr>
-        <w:t>Backlog</w:t>
-      </w:r>
-      <w:proofErr w:type="spellEnd"/>
-      <w:r>
-        <w:rPr>
-          <w:b/>
-          <w:lang w:val="de-DE"/>
-        </w:rPr>
-        <w:t>:</w:t>
+        <w:t>Sprint Backlog:</w:t>
       </w:r>
       <w:r>
         <w:rPr>
@@ -4905,175 +3632,11 @@
         </w:rPr>
         <w:t xml:space="preserve">Feature freeze: </w:t>
       </w:r>
-      <w:proofErr w:type="spellStart"/>
       <w:r>
         <w:rPr>
           <w:lang w:val="en-GB"/>
         </w:rPr>
-        <w:t>Beschreibt</w:t>
-      </w:r>
-      <w:proofErr w:type="spellEnd"/>
-      <w:r>
-        <w:rPr>
-          <w:lang w:val="en-GB"/>
-        </w:rPr>
-        <w:t xml:space="preserve"> den </w:t>
-      </w:r>
-      <w:proofErr w:type="spellStart"/>
-      <w:r>
-        <w:rPr>
-          <w:lang w:val="en-GB"/>
-        </w:rPr>
-        <w:t>Zustand</w:t>
-      </w:r>
-      <w:proofErr w:type="spellEnd"/>
-      <w:r>
-        <w:rPr>
-          <w:lang w:val="en-GB"/>
-        </w:rPr>
-        <w:t xml:space="preserve"> </w:t>
-      </w:r>
-      <w:proofErr w:type="spellStart"/>
-      <w:r>
-        <w:rPr>
-          <w:lang w:val="en-GB"/>
-        </w:rPr>
-        <w:t>innerhalb</w:t>
-      </w:r>
-      <w:proofErr w:type="spellEnd"/>
-      <w:r>
-        <w:rPr>
-          <w:lang w:val="en-GB"/>
-        </w:rPr>
-        <w:t xml:space="preserve"> der </w:t>
-      </w:r>
-      <w:proofErr w:type="spellStart"/>
-      <w:r>
-        <w:rPr>
-          <w:lang w:val="en-GB"/>
-        </w:rPr>
-        <w:t>Entwicklung</w:t>
-      </w:r>
-      <w:proofErr w:type="spellEnd"/>
-      <w:r>
-        <w:rPr>
-          <w:lang w:val="en-GB"/>
-        </w:rPr>
-        <w:t xml:space="preserve"> </w:t>
-      </w:r>
-      <w:proofErr w:type="spellStart"/>
-      <w:r>
-        <w:rPr>
-          <w:lang w:val="en-GB"/>
-        </w:rPr>
-        <w:t>einer</w:t>
-      </w:r>
-      <w:proofErr w:type="spellEnd"/>
-      <w:r>
-        <w:rPr>
-          <w:lang w:val="en-GB"/>
-        </w:rPr>
-        <w:t xml:space="preserve"> Software in der </w:t>
-      </w:r>
-      <w:proofErr w:type="spellStart"/>
-      <w:r>
-        <w:rPr>
-          <w:lang w:val="en-GB"/>
-        </w:rPr>
-        <w:t>keine</w:t>
-      </w:r>
-      <w:proofErr w:type="spellEnd"/>
-      <w:r>
-        <w:rPr>
-          <w:lang w:val="en-GB"/>
-        </w:rPr>
-        <w:t xml:space="preserve"> </w:t>
-      </w:r>
-      <w:proofErr w:type="spellStart"/>
-      <w:r>
-        <w:rPr>
-          <w:lang w:val="en-GB"/>
-        </w:rPr>
-        <w:t>Weiteren</w:t>
-      </w:r>
-      <w:proofErr w:type="spellEnd"/>
-      <w:r>
-        <w:rPr>
-          <w:lang w:val="en-GB"/>
-        </w:rPr>
-        <w:t xml:space="preserve"> </w:t>
-      </w:r>
-      <w:proofErr w:type="spellStart"/>
-      <w:r>
-        <w:rPr>
-          <w:lang w:val="en-GB"/>
-        </w:rPr>
-        <w:t>Funktionen</w:t>
-      </w:r>
-      <w:proofErr w:type="spellEnd"/>
-      <w:r>
-        <w:rPr>
-          <w:lang w:val="en-GB"/>
-        </w:rPr>
-        <w:t xml:space="preserve"> </w:t>
-      </w:r>
-      <w:proofErr w:type="spellStart"/>
-      <w:proofErr w:type="gramStart"/>
-      <w:r>
-        <w:rPr>
-          <w:lang w:val="en-GB"/>
-        </w:rPr>
-        <w:t>oder</w:t>
-      </w:r>
-      <w:proofErr w:type="spellEnd"/>
-      <w:proofErr w:type="gramEnd"/>
-      <w:r>
-        <w:rPr>
-          <w:lang w:val="en-GB"/>
-        </w:rPr>
-        <w:t xml:space="preserve"> </w:t>
-      </w:r>
-      <w:proofErr w:type="spellStart"/>
-      <w:r>
-        <w:rPr>
-          <w:lang w:val="en-GB"/>
-        </w:rPr>
-        <w:t>Ähnliches</w:t>
-      </w:r>
-      <w:proofErr w:type="spellEnd"/>
-      <w:r>
-        <w:rPr>
-          <w:lang w:val="en-GB"/>
-        </w:rPr>
-        <w:t xml:space="preserve"> in den </w:t>
-      </w:r>
-      <w:proofErr w:type="spellStart"/>
-      <w:r>
-        <w:rPr>
-          <w:lang w:val="en-GB"/>
-        </w:rPr>
-        <w:t>Umfang</w:t>
-      </w:r>
-      <w:proofErr w:type="spellEnd"/>
-      <w:r>
-        <w:rPr>
-          <w:lang w:val="en-GB"/>
-        </w:rPr>
-        <w:t xml:space="preserve"> der Software </w:t>
-      </w:r>
-      <w:proofErr w:type="spellStart"/>
-      <w:r>
-        <w:rPr>
-          <w:lang w:val="en-GB"/>
-        </w:rPr>
-        <w:t>aufgenommen</w:t>
-      </w:r>
-      <w:proofErr w:type="spellEnd"/>
-      <w:r>
-        <w:rPr>
-          <w:lang w:val="en-GB"/>
-        </w:rPr>
-        <w:t xml:space="preserve"> </w:t>
+        <w:t xml:space="preserve">Beschreibt den Zustand innerhalb der Entwicklung einer Software in der keine Weiteren Funktionen oder Ähnliches in den Umfang der Software aufgenommen </w:t>
       </w:r>
       <w:r>
         <w:rPr>
@@ -5236,6 +3799,119 @@
     </w:lvl>
   </w:abstractNum>
   <w:abstractNum w:abstractNumId="1">
+    <w:nsid w:val="0E191938"/>
+    <w:multiLevelType w:val="hybridMultilevel"/>
+    <w:tmpl w:val="DA08FA6C"/>
+    <w:lvl w:ilvl="0" w:tplc="04070001">
+      <w:start w:val="1"/>
+      <w:numFmt w:val="bullet"/>
+      <w:lvlText w:val=""/>
+      <w:lvlJc w:val="left"/>
+      <w:pPr>
+        <w:ind w:left="720" w:hanging="360"/>
+      </w:pPr>
+      <w:rPr>
+        <w:rFonts w:ascii="Symbol" w:hAnsi="Symbol" w:hint="default"/>
+      </w:rPr>
+    </w:lvl>
+    <w:lvl w:ilvl="1" w:tplc="04070003" w:tentative="1">
+      <w:start w:val="1"/>
+      <w:numFmt w:val="bullet"/>
+      <w:lvlText w:val="o"/>
+      <w:lvlJc w:val="left"/>
+      <w:pPr>
+        <w:ind w:left="1440" w:hanging="360"/>
+      </w:pPr>
+      <w:rPr>
+        <w:rFonts w:ascii="Courier New" w:hAnsi="Courier New" w:hint="default"/>
+      </w:rPr>
+    </w:lvl>
+    <w:lvl w:ilvl="2" w:tplc="04070005" w:tentative="1">
+      <w:start w:val="1"/>
+      <w:numFmt w:val="bullet"/>
+      <w:lvlText w:val=""/>
+      <w:lvlJc w:val="left"/>
+      <w:pPr>
+        <w:ind w:left="2160" w:hanging="360"/>
+      </w:pPr>
+      <w:rPr>
+        <w:rFonts w:ascii="Wingdings" w:hAnsi="Wingdings" w:hint="default"/>
+      </w:rPr>
+    </w:lvl>
+    <w:lvl w:ilvl="3" w:tplc="04070001" w:tentative="1">
+      <w:start w:val="1"/>
+      <w:numFmt w:val="bullet"/>
+      <w:lvlText w:val=""/>
+      <w:lvlJc w:val="left"/>
+      <w:pPr>
+        <w:ind w:left="2880" w:hanging="360"/>
+      </w:pPr>
+      <w:rPr>
+        <w:rFonts w:ascii="Symbol" w:hAnsi="Symbol" w:hint="default"/>
+      </w:rPr>
+    </w:lvl>
+    <w:lvl w:ilvl="4" w:tplc="04070003" w:tentative="1">
+      <w:start w:val="1"/>
+      <w:numFmt w:val="bullet"/>
+      <w:lvlText w:val="o"/>
+      <w:lvlJc w:val="left"/>
+      <w:pPr>
+        <w:ind w:left="3600" w:hanging="360"/>
+      </w:pPr>
+      <w:rPr>
+        <w:rFonts w:ascii="Courier New" w:hAnsi="Courier New" w:hint="default"/>
+      </w:rPr>
+    </w:lvl>
+    <w:lvl w:ilvl="5" w:tplc="04070005" w:tentative="1">
+      <w:start w:val="1"/>
+      <w:numFmt w:val="bullet"/>
+      <w:lvlText w:val=""/>
+      <w:lvlJc w:val="left"/>
+      <w:pPr>
+        <w:ind w:left="4320" w:hanging="360"/>
+      </w:pPr>
+      <w:rPr>
+        <w:rFonts w:ascii="Wingdings" w:hAnsi="Wingdings" w:hint="default"/>
+      </w:rPr>
+    </w:lvl>
+    <w:lvl w:ilvl="6" w:tplc="04070001" w:tentative="1">
+      <w:start w:val="1"/>
+      <w:numFmt w:val="bullet"/>
+      <w:lvlText w:val=""/>
+      <w:lvlJc w:val="left"/>
+      <w:pPr>
+        <w:ind w:left="5040" w:hanging="360"/>
+      </w:pPr>
+      <w:rPr>
+        <w:rFonts w:ascii="Symbol" w:hAnsi="Symbol" w:hint="default"/>
+      </w:rPr>
+    </w:lvl>
+    <w:lvl w:ilvl="7" w:tplc="04070003" w:tentative="1">
+      <w:start w:val="1"/>
+      <w:numFmt w:val="bullet"/>
+      <w:lvlText w:val="o"/>
+      <w:lvlJc w:val="left"/>
+      <w:pPr>
+        <w:ind w:left="5760" w:hanging="360"/>
+      </w:pPr>
+      <w:rPr>
+        <w:rFonts w:ascii="Courier New" w:hAnsi="Courier New" w:hint="default"/>
+      </w:rPr>
+    </w:lvl>
+    <w:lvl w:ilvl="8" w:tplc="04070005" w:tentative="1">
+      <w:start w:val="1"/>
+      <w:numFmt w:val="bullet"/>
+      <w:lvlText w:val=""/>
+      <w:lvlJc w:val="left"/>
+      <w:pPr>
+        <w:ind w:left="6480" w:hanging="360"/>
+      </w:pPr>
+      <w:rPr>
+        <w:rFonts w:ascii="Wingdings" w:hAnsi="Wingdings" w:hint="default"/>
+      </w:rPr>
+    </w:lvl>
+  </w:abstractNum>
+  <w:abstractNum w:abstractNumId="2">
     <w:nsid w:val="20464410"/>
     <w:multiLevelType w:val="hybridMultilevel"/>
     <w:tmpl w:val="955C6C02"/>
@@ -5324,7 +4000,7 @@
       </w:pPr>
     </w:lvl>
   </w:abstractNum>
-  <w:abstractNum w:abstractNumId="2">
+  <w:abstractNum w:abstractNumId="3">
     <w:nsid w:val="22712D99"/>
     <w:multiLevelType w:val="multilevel"/>
     <w:tmpl w:val="77EAB774"/>
@@ -5416,7 +4092,7 @@
       <w:lvlJc w:val="left"/>
     </w:lvl>
   </w:abstractNum>
-  <w:abstractNum w:abstractNumId="3">
+  <w:abstractNum w:abstractNumId="4">
     <w:nsid w:val="2C697FA2"/>
     <w:multiLevelType w:val="hybridMultilevel"/>
     <w:tmpl w:val="8D069F58"/>
@@ -5505,7 +4181,7 @@
       </w:pPr>
     </w:lvl>
   </w:abstractNum>
-  <w:abstractNum w:abstractNumId="4">
+  <w:abstractNum w:abstractNumId="5">
     <w:nsid w:val="30B25B84"/>
     <w:multiLevelType w:val="hybridMultilevel"/>
     <w:tmpl w:val="FDF65E86"/>
@@ -5594,7 +4270,7 @@
       </w:pPr>
     </w:lvl>
   </w:abstractNum>
-  <w:abstractNum w:abstractNumId="5">
+  <w:abstractNum w:abstractNumId="6">
     <w:nsid w:val="35FA5632"/>
     <w:multiLevelType w:val="multilevel"/>
     <w:tmpl w:val="963C172A"/>
@@ -5686,7 +4362,7 @@
       <w:lvlJc w:val="left"/>
     </w:lvl>
   </w:abstractNum>
-  <w:abstractNum w:abstractNumId="6">
+  <w:abstractNum w:abstractNumId="7">
     <w:nsid w:val="6EA32CB5"/>
     <w:multiLevelType w:val="hybridMultilevel"/>
     <w:tmpl w:val="25DA66B0"/>
@@ -5779,22 +4455,25 @@
     <w:abstractNumId w:val="0"/>
   </w:num>
   <w:num w:numId="2">
+    <w:abstractNumId w:val="3"/>
+  </w:num>
+  <w:num w:numId="3">
+    <w:abstractNumId w:val="6"/>
+  </w:num>
+  <w:num w:numId="4">
+    <w:abstractNumId w:val="4"/>
+  </w:num>
+  <w:num w:numId="5">
     <w:abstractNumId w:val="2"/>
   </w:num>
-  <w:num w:numId="3">
+  <w:num w:numId="6">
+    <w:abstractNumId w:val="7"/>
+  </w:num>
+  <w:num w:numId="7">
     <w:abstractNumId w:val="5"/>
   </w:num>
-  <w:num w:numId="4">
-    <w:abstractNumId w:val="3"/>
-  </w:num>
-  <w:num w:numId="5">
+  <w:num w:numId="8">
     <w:abstractNumId w:val="1"/>
-  </w:num>
-  <w:num w:numId="6">
-    <w:abstractNumId w:val="6"/>
-  </w:num>
-  <w:num w:numId="7">
-    <w:abstractNumId w:val="4"/>
   </w:num>
 </w:numbering>
 </file>
@@ -5820,15 +4499,15 @@
     <w:lsdException w:name="heading 1" w:uiPriority="9" w:qFormat="1"/>
     <w:lsdException w:name="heading 3" w:uiPriority="9" w:qFormat="1"/>
   </w:latentStyles>
-  <w:style w:type="paragraph" w:default="1" w:styleId="Normal">
+  <w:style w:type="paragraph" w:default="1" w:styleId="Standard">
     <w:name w:val="Normal"/>
     <w:qFormat/>
   </w:style>
-  <w:style w:type="paragraph" w:styleId="Heading1">
+  <w:style w:type="paragraph" w:styleId="berschrift1">
     <w:name w:val="heading 1"/>
-    <w:basedOn w:val="Normal"/>
-    <w:next w:val="BodyText"/>
-    <w:link w:val="Heading1Char"/>
+    <w:basedOn w:val="Standard"/>
+    <w:next w:val="Textkrper"/>
+    <w:link w:val="berschrift1Zeichen"/>
     <w:uiPriority w:val="9"/>
     <w:qFormat/>
     <w:pPr>
@@ -5846,10 +4525,10 @@
       <w:szCs w:val="32"/>
     </w:rPr>
   </w:style>
-  <w:style w:type="paragraph" w:styleId="Heading2">
+  <w:style w:type="paragraph" w:styleId="berschrift2">
     <w:name w:val="heading 2"/>
-    <w:basedOn w:val="Normal"/>
-    <w:next w:val="BodyText"/>
+    <w:basedOn w:val="Standard"/>
+    <w:next w:val="Textkrper"/>
     <w:uiPriority w:val="9"/>
     <w:unhideWhenUsed/>
     <w:qFormat/>
@@ -5868,11 +4547,11 @@
       <w:szCs w:val="32"/>
     </w:rPr>
   </w:style>
-  <w:style w:type="paragraph" w:styleId="Heading3">
+  <w:style w:type="paragraph" w:styleId="berschrift3">
     <w:name w:val="heading 3"/>
-    <w:basedOn w:val="Normal"/>
-    <w:next w:val="BodyText"/>
-    <w:link w:val="Heading3Char"/>
+    <w:basedOn w:val="Standard"/>
+    <w:next w:val="Textkrper"/>
+    <w:link w:val="berschrift3Zeichen"/>
     <w:uiPriority w:val="9"/>
     <w:unhideWhenUsed/>
     <w:qFormat/>
@@ -5891,10 +4570,10 @@
       <w:szCs w:val="28"/>
     </w:rPr>
   </w:style>
-  <w:style w:type="paragraph" w:styleId="Heading4">
+  <w:style w:type="paragraph" w:styleId="berschrift4">
     <w:name w:val="heading 4"/>
-    <w:basedOn w:val="Normal"/>
-    <w:next w:val="BodyText"/>
+    <w:basedOn w:val="Standard"/>
+    <w:next w:val="Textkrper"/>
     <w:uiPriority w:val="9"/>
     <w:unhideWhenUsed/>
     <w:qFormat/>
@@ -5911,10 +4590,10 @@
       <w:color w:val="4F81BD" w:themeColor="accent1"/>
     </w:rPr>
   </w:style>
-  <w:style w:type="paragraph" w:styleId="Heading5">
+  <w:style w:type="paragraph" w:styleId="berschrift5">
     <w:name w:val="heading 5"/>
-    <w:basedOn w:val="Normal"/>
-    <w:next w:val="BodyText"/>
+    <w:basedOn w:val="Standard"/>
+    <w:next w:val="Textkrper"/>
     <w:uiPriority w:val="9"/>
     <w:unhideWhenUsed/>
     <w:qFormat/>
@@ -5931,13 +4610,13 @@
       <w:color w:val="4F81BD" w:themeColor="accent1"/>
     </w:rPr>
   </w:style>
-  <w:style w:type="character" w:default="1" w:styleId="DefaultParagraphFont">
+  <w:style w:type="character" w:default="1" w:styleId="Absatzstandardschriftart">
     <w:name w:val="Default Paragraph Font"/>
     <w:uiPriority w:val="1"/>
     <w:semiHidden/>
     <w:unhideWhenUsed/>
   </w:style>
-  <w:style w:type="table" w:default="1" w:styleId="TableNormal">
+  <w:style w:type="table" w:default="1" w:styleId="NormaleTabelle">
     <w:name w:val="Normal Table"/>
     <w:uiPriority w:val="99"/>
     <w:semiHidden/>
@@ -5952,15 +4631,15 @@
       </w:tblCellMar>
     </w:tblPr>
   </w:style>
-  <w:style w:type="numbering" w:default="1" w:styleId="NoList">
+  <w:style w:type="numbering" w:default="1" w:styleId="KeineListe">
     <w:name w:val="No List"/>
     <w:uiPriority w:val="99"/>
     <w:semiHidden/>
     <w:unhideWhenUsed/>
   </w:style>
-  <w:style w:type="paragraph" w:styleId="BodyText">
+  <w:style w:type="paragraph" w:styleId="Textkrper">
     <w:name w:val="Body Text"/>
-    <w:basedOn w:val="Normal"/>
+    <w:basedOn w:val="Standard"/>
     <w:qFormat/>
     <w:pPr>
       <w:spacing w:before="180" w:after="180"/>
@@ -5968,22 +4647,22 @@
   </w:style>
   <w:style w:type="paragraph" w:customStyle="1" w:styleId="FirstParagraph">
     <w:name w:val="First Paragraph"/>
-    <w:basedOn w:val="BodyText"/>
-    <w:next w:val="BodyText"/>
+    <w:basedOn w:val="Textkrper"/>
+    <w:next w:val="Textkrper"/>
     <w:qFormat/>
   </w:style>
   <w:style w:type="paragraph" w:customStyle="1" w:styleId="Compact">
     <w:name w:val="Compact"/>
-    <w:basedOn w:val="BodyText"/>
+    <w:basedOn w:val="Textkrper"/>
     <w:qFormat/>
     <w:pPr>
       <w:spacing w:before="36" w:after="36"/>
     </w:pPr>
   </w:style>
-  <w:style w:type="paragraph" w:styleId="Title">
+  <w:style w:type="paragraph" w:styleId="Titel">
     <w:name w:val="Title"/>
-    <w:basedOn w:val="Normal"/>
-    <w:next w:val="BodyText"/>
+    <w:basedOn w:val="Standard"/>
+    <w:next w:val="Textkrper"/>
     <w:qFormat/>
     <w:pPr>
       <w:keepNext/>
@@ -6000,10 +4679,10 @@
       <w:szCs w:val="36"/>
     </w:rPr>
   </w:style>
-  <w:style w:type="paragraph" w:styleId="Subtitle">
+  <w:style w:type="paragraph" w:styleId="Untertitel">
     <w:name w:val="Subtitle"/>
-    <w:basedOn w:val="Title"/>
-    <w:next w:val="BodyText"/>
+    <w:basedOn w:val="Titel"/>
+    <w:next w:val="Textkrper"/>
     <w:qFormat/>
     <w:pPr>
       <w:spacing w:before="240"/>
@@ -6015,7 +4694,7 @@
   </w:style>
   <w:style w:type="paragraph" w:customStyle="1" w:styleId="Author">
     <w:name w:val="Author"/>
-    <w:next w:val="BodyText"/>
+    <w:next w:val="Textkrper"/>
     <w:qFormat/>
     <w:pPr>
       <w:keepNext/>
@@ -6023,9 +4702,9 @@
       <w:jc w:val="center"/>
     </w:pPr>
   </w:style>
-  <w:style w:type="paragraph" w:styleId="Date">
+  <w:style w:type="paragraph" w:styleId="Datum">
     <w:name w:val="Date"/>
-    <w:next w:val="BodyText"/>
+    <w:next w:val="Textkrper"/>
     <w:qFormat/>
     <w:pPr>
       <w:keepNext/>
@@ -6035,8 +4714,8 @@
   </w:style>
   <w:style w:type="paragraph" w:customStyle="1" w:styleId="Abstract">
     <w:name w:val="Abstract"/>
-    <w:basedOn w:val="Normal"/>
-    <w:next w:val="BodyText"/>
+    <w:basedOn w:val="Standard"/>
+    <w:next w:val="Textkrper"/>
     <w:qFormat/>
     <w:pPr>
       <w:keepNext/>
@@ -6048,15 +4727,15 @@
       <w:szCs w:val="20"/>
     </w:rPr>
   </w:style>
-  <w:style w:type="paragraph" w:styleId="Bibliography">
+  <w:style w:type="paragraph" w:styleId="Literaturverzeichnis">
     <w:name w:val="Bibliography"/>
-    <w:basedOn w:val="Normal"/>
+    <w:basedOn w:val="Standard"/>
     <w:qFormat/>
   </w:style>
-  <w:style w:type="paragraph" w:styleId="BlockText">
+  <w:style w:type="paragraph" w:styleId="Blocktext">
     <w:name w:val="Block Text"/>
-    <w:basedOn w:val="BodyText"/>
-    <w:next w:val="BodyText"/>
+    <w:basedOn w:val="Textkrper"/>
+    <w:next w:val="Textkrper"/>
     <w:uiPriority w:val="9"/>
     <w:unhideWhenUsed/>
     <w:qFormat/>
@@ -6070,16 +4749,16 @@
       <w:szCs w:val="20"/>
     </w:rPr>
   </w:style>
-  <w:style w:type="paragraph" w:styleId="FootnoteText">
+  <w:style w:type="paragraph" w:styleId="Funotentext">
     <w:name w:val="footnote text"/>
-    <w:basedOn w:val="Normal"/>
+    <w:basedOn w:val="Standard"/>
     <w:uiPriority w:val="9"/>
     <w:unhideWhenUsed/>
     <w:qFormat/>
   </w:style>
   <w:style w:type="paragraph" w:customStyle="1" w:styleId="DefinitionTerm">
     <w:name w:val="Definition Term"/>
-    <w:basedOn w:val="Normal"/>
+    <w:basedOn w:val="Standard"/>
     <w:next w:val="Definition"/>
     <w:pPr>
       <w:keepNext/>
@@ -6092,12 +4771,12 @@
   </w:style>
   <w:style w:type="paragraph" w:customStyle="1" w:styleId="Definition">
     <w:name w:val="Definition"/>
-    <w:basedOn w:val="Normal"/>
-  </w:style>
-  <w:style w:type="paragraph" w:styleId="Caption">
+    <w:basedOn w:val="Standard"/>
+  </w:style>
+  <w:style w:type="paragraph" w:styleId="Beschriftung">
     <w:name w:val="caption"/>
-    <w:basedOn w:val="Normal"/>
-    <w:link w:val="CaptionChar"/>
+    <w:basedOn w:val="Standard"/>
+    <w:link w:val="BeschriftungZeichen"/>
     <w:pPr>
       <w:spacing w:after="120"/>
     </w:pPr>
@@ -6107,18 +4786,18 @@
   </w:style>
   <w:style w:type="paragraph" w:customStyle="1" w:styleId="TableCaption">
     <w:name w:val="Table Caption"/>
-    <w:basedOn w:val="Caption"/>
+    <w:basedOn w:val="Beschriftung"/>
     <w:pPr>
       <w:keepNext/>
     </w:pPr>
   </w:style>
   <w:style w:type="paragraph" w:customStyle="1" w:styleId="ImageCaption">
     <w:name w:val="Image Caption"/>
-    <w:basedOn w:val="Caption"/>
+    <w:basedOn w:val="Beschriftung"/>
   </w:style>
   <w:style w:type="paragraph" w:customStyle="1" w:styleId="Figure">
     <w:name w:val="Figure"/>
-    <w:basedOn w:val="Normal"/>
+    <w:basedOn w:val="Standard"/>
   </w:style>
   <w:style w:type="paragraph" w:customStyle="1" w:styleId="FigurewithCaption">
     <w:name w:val="Figure with Caption"/>
@@ -6127,38 +4806,38 @@
       <w:keepNext/>
     </w:pPr>
   </w:style>
-  <w:style w:type="character" w:customStyle="1" w:styleId="CaptionChar">
-    <w:name w:val="Caption Char"/>
-    <w:basedOn w:val="DefaultParagraphFont"/>
-    <w:link w:val="Caption"/>
+  <w:style w:type="character" w:customStyle="1" w:styleId="BeschriftungZeichen">
+    <w:name w:val="Beschriftung Zeichen"/>
+    <w:basedOn w:val="Absatzstandardschriftart"/>
+    <w:link w:val="Beschriftung"/>
   </w:style>
   <w:style w:type="character" w:customStyle="1" w:styleId="VerbatimChar">
     <w:name w:val="Verbatim Char"/>
-    <w:basedOn w:val="CaptionChar"/>
+    <w:basedOn w:val="BeschriftungZeichen"/>
     <w:link w:val="SourceCode"/>
     <w:rPr>
       <w:rFonts w:ascii="Consolas" w:hAnsi="Consolas"/>
       <w:sz w:val="22"/>
     </w:rPr>
   </w:style>
-  <w:style w:type="character" w:styleId="FootnoteReference">
+  <w:style w:type="character" w:styleId="Funotenzeichen">
     <w:name w:val="footnote reference"/>
-    <w:basedOn w:val="CaptionChar"/>
+    <w:basedOn w:val="BeschriftungZeichen"/>
     <w:rPr>
       <w:vertAlign w:val="superscript"/>
     </w:rPr>
   </w:style>
-  <w:style w:type="character" w:styleId="Hyperlink">
+  <w:style w:type="character" w:styleId="Link">
     <w:name w:val="Hyperlink"/>
-    <w:basedOn w:val="CaptionChar"/>
+    <w:basedOn w:val="BeschriftungZeichen"/>
     <w:rPr>
       <w:color w:val="4F81BD" w:themeColor="accent1"/>
     </w:rPr>
   </w:style>
-  <w:style w:type="paragraph" w:styleId="TOCHeading">
+  <w:style w:type="paragraph" w:styleId="Inhaltsverzeichnisberschrift">
     <w:name w:val="TOC Heading"/>
-    <w:basedOn w:val="Heading1"/>
-    <w:next w:val="BodyText"/>
+    <w:basedOn w:val="berschrift1"/>
+    <w:next w:val="Textkrper"/>
     <w:uiPriority w:val="39"/>
     <w:unhideWhenUsed/>
     <w:qFormat/>
@@ -6174,7 +4853,7 @@
   </w:style>
   <w:style w:type="paragraph" w:customStyle="1" w:styleId="SourceCode">
     <w:name w:val="Source Code"/>
-    <w:basedOn w:val="Normal"/>
+    <w:basedOn w:val="Standard"/>
     <w:link w:val="VerbatimChar"/>
     <w:pPr>
       <w:wordWrap w:val="0"/>
@@ -6468,10 +5147,10 @@
       <w:sz w:val="22"/>
     </w:rPr>
   </w:style>
-  <w:style w:type="paragraph" w:styleId="BalloonText">
+  <w:style w:type="paragraph" w:styleId="Sprechblasentext">
     <w:name w:val="Balloon Text"/>
-    <w:basedOn w:val="Normal"/>
-    <w:link w:val="BalloonTextChar"/>
+    <w:basedOn w:val="Standard"/>
+    <w:link w:val="SprechblasentextZeichen"/>
     <w:rsid w:val="0083768B"/>
     <w:pPr>
       <w:spacing w:after="0"/>
@@ -6482,10 +5161,10 @@
       <w:szCs w:val="18"/>
     </w:rPr>
   </w:style>
-  <w:style w:type="character" w:customStyle="1" w:styleId="BalloonTextChar">
-    <w:name w:val="Balloon Text Char"/>
-    <w:basedOn w:val="DefaultParagraphFont"/>
-    <w:link w:val="BalloonText"/>
+  <w:style w:type="character" w:customStyle="1" w:styleId="SprechblasentextZeichen">
+    <w:name w:val="Sprechblasentext Zeichen"/>
+    <w:basedOn w:val="Absatzstandardschriftart"/>
+    <w:link w:val="Sprechblasentext"/>
     <w:rsid w:val="0083768B"/>
     <w:rPr>
       <w:rFonts w:ascii="Lucida Grande" w:hAnsi="Lucida Grande"/>
@@ -6493,9 +5172,9 @@
       <w:szCs w:val="18"/>
     </w:rPr>
   </w:style>
-  <w:style w:type="table" w:styleId="TableGrid">
+  <w:style w:type="table" w:styleId="Tabellenraster">
     <w:name w:val="Table Grid"/>
-    <w:basedOn w:val="TableNormal"/>
+    <w:basedOn w:val="NormaleTabelle"/>
     <w:rsid w:val="00D3022B"/>
     <w:pPr>
       <w:spacing w:after="0"/>
@@ -6518,10 +5197,10 @@
       </w:tblCellMar>
     </w:tblPr>
   </w:style>
-  <w:style w:type="character" w:customStyle="1" w:styleId="Heading3Char">
-    <w:name w:val="Heading 3 Char"/>
-    <w:basedOn w:val="DefaultParagraphFont"/>
-    <w:link w:val="Heading3"/>
+  <w:style w:type="character" w:customStyle="1" w:styleId="berschrift3Zeichen">
+    <w:name w:val="Überschrift 3 Zeichen"/>
+    <w:basedOn w:val="Absatzstandardschriftart"/>
+    <w:link w:val="berschrift3"/>
     <w:uiPriority w:val="9"/>
     <w:rsid w:val="00E65D89"/>
     <w:rPr>
@@ -6533,10 +5212,10 @@
       <w:szCs w:val="28"/>
     </w:rPr>
   </w:style>
-  <w:style w:type="character" w:customStyle="1" w:styleId="Heading1Char">
-    <w:name w:val="Heading 1 Char"/>
-    <w:basedOn w:val="DefaultParagraphFont"/>
-    <w:link w:val="Heading1"/>
+  <w:style w:type="character" w:customStyle="1" w:styleId="berschrift1Zeichen">
+    <w:name w:val="Überschrift 1 Zeichen"/>
+    <w:basedOn w:val="Absatzstandardschriftart"/>
+    <w:link w:val="berschrift1"/>
     <w:uiPriority w:val="9"/>
     <w:rsid w:val="00E65D89"/>
     <w:rPr>
@@ -6703,17 +5382,17 @@
     <w:lsdException w:name="Bibliography" w:uiPriority="37"/>
     <w:lsdException w:name="TOC Heading" w:uiPriority="39" w:qFormat="1"/>
   </w:latentStyles>
-  <w:style w:type="paragraph" w:default="1" w:styleId="Normal">
+  <w:style w:type="paragraph" w:default="1" w:styleId="Standard">
     <w:name w:val="Normal"/>
     <w:qFormat/>
   </w:style>
-  <w:style w:type="character" w:default="1" w:styleId="DefaultParagraphFont">
+  <w:style w:type="character" w:default="1" w:styleId="Absatzstandardschriftart">
     <w:name w:val="Default Paragraph Font"/>
     <w:uiPriority w:val="1"/>
     <w:semiHidden/>
     <w:unhideWhenUsed/>
   </w:style>
-  <w:style w:type="table" w:default="1" w:styleId="TableNormal">
+  <w:style w:type="table" w:default="1" w:styleId="NormaleTabelle">
     <w:name w:val="Normal Table"/>
     <w:uiPriority w:val="99"/>
     <w:semiHidden/>
@@ -6728,7 +5407,7 @@
       </w:tblCellMar>
     </w:tblPr>
   </w:style>
-  <w:style w:type="numbering" w:default="1" w:styleId="NoList">
+  <w:style w:type="numbering" w:default="1" w:styleId="KeineListe">
     <w:name w:val="No List"/>
     <w:uiPriority w:val="99"/>
     <w:semiHidden/>

</xml_diff>